<commit_message>
Naive Bayes essay stuff
</commit_message>
<xml_diff>
--- a/backgroundEssayExplanationAlgos.docx
+++ b/backgroundEssayExplanationAlgos.docx
@@ -52,25 +52,7 @@
           <w:i/>
           <w:iCs/>
         </w:rPr>
-        <w:t>“</w:t>
-      </w:r>
-      <w:r>
-        <w:rPr>
-          <w:b/>
-          <w:bCs/>
-          <w:i/>
-          <w:iCs/>
-        </w:rPr>
-        <w:t>The KNN algorithm assumes that similar things exist in close proximity. In other words, similar things are near to each other</w:t>
-      </w:r>
-      <w:r>
-        <w:rPr>
-          <w:b/>
-          <w:bCs/>
-          <w:i/>
-          <w:iCs/>
-        </w:rPr>
-        <w:t>:</w:t>
+        <w:t>“The KNN algorithm assumes that similar things exist in close proximity. In other words, similar things are near to each other:</w:t>
       </w:r>
       <w:r>
         <w:rPr>
@@ -420,7 +402,7 @@
         <w:t xml:space="preserve"> As one article </w:t>
       </w:r>
       <w:r>
-        <w:t xml:space="preserve">states: </w:t>
+        <w:t>states</w:t>
       </w:r>
       <w:r>
         <w:t xml:space="preserve"> </w:t>
@@ -472,7 +454,15 @@
         <w:t xml:space="preserve"> </w:t>
       </w:r>
       <w:r>
-        <w:t xml:space="preserve">Therefore, in the context of music, the algorithm looks at songs with similar values for their audio features, such as acousticness or loudness, and groups together </w:t>
+        <w:t xml:space="preserve">Therefore, in the context of music, the algorithm looks at songs with similar values for their audio features, such as </w:t>
+      </w:r>
+      <w:proofErr w:type="spellStart"/>
+      <w:r>
+        <w:t>acousticness</w:t>
+      </w:r>
+      <w:proofErr w:type="spellEnd"/>
+      <w:r>
+        <w:t xml:space="preserve"> or loudness, and groups together </w:t>
       </w:r>
       <w:r>
         <w:t xml:space="preserve">songs based on these similarities. </w:t>
@@ -556,7 +546,7 @@
       <w:r>
         <w:t xml:space="preserve">eir target labels (ref: </w:t>
       </w:r>
-      <w:hyperlink r:id="rId5" w:history="1">
+      <w:hyperlink r:id="rId5" w:anchor=":~:text=In%20conclusion%2C%20the%20best%20KNN,0.982456%20with%20k%3D11%20neighbors" w:history="1">
         <w:r>
           <w:rPr>
             <w:rStyle w:val="Hyperlink"/>
@@ -679,7 +669,7 @@
       <w:r>
         <w:t xml:space="preserve"> magnitude of a line drawn in multidimensional space between the two points (ref: </w:t>
       </w:r>
-      <w:hyperlink r:id="rId6" w:history="1">
+      <w:hyperlink r:id="rId6" w:anchor=":~:text=In%20conclusion%2C%20the%20best%20KNN,0.982456%20with%20k%3D11%20neighbors" w:history="1">
         <w:r>
           <w:rPr>
             <w:rStyle w:val="Hyperlink"/>
@@ -714,9 +704,11 @@
       <w:r>
         <w:t>‘</w:t>
       </w:r>
+      <w:proofErr w:type="spellStart"/>
       <w:r>
         <w:t>acousticness</w:t>
       </w:r>
+      <w:proofErr w:type="spellEnd"/>
       <w:r>
         <w:t>’</w:t>
       </w:r>
@@ -736,12 +728,9 @@
     </w:p>
     <w:p>
       <w:r>
-        <w:t>Familiarity</w:t>
-      </w:r>
-      <w:r>
-        <w:t xml:space="preserve"> is not the sole reason for selecting Euclidian distance as a starting point (ref: </w:t>
-      </w:r>
-      <w:hyperlink r:id="rId7" w:history="1">
+        <w:t xml:space="preserve">Familiarity is not the sole reason for selecting Euclidian distance as a starting point (ref: </w:t>
+      </w:r>
+      <w:hyperlink r:id="rId7" w:anchor=":~:text=In%20conclusion%2C%20the%20best%20KNN,0.982456%20with%20k%3D11%20neighbors" w:history="1">
         <w:r>
           <w:rPr>
             <w:rStyle w:val="Hyperlink"/>
@@ -1172,6 +1161,1164 @@
       </w:r>
     </w:p>
     <w:p/>
+    <w:p>
+      <w:r>
+        <w:t xml:space="preserve">The second algorithm which will be applied to the song data is </w:t>
+      </w:r>
+      <w:r>
+        <w:t>a</w:t>
+      </w:r>
+      <w:r>
+        <w:t xml:space="preserve"> Gaussian Naïve-Bayes Classifier</w:t>
+      </w:r>
+      <w:r>
+        <w:t xml:space="preserve">, which will also be implemented </w:t>
+      </w:r>
+      <w:r>
+        <w:t xml:space="preserve">using the </w:t>
+      </w:r>
+      <w:r>
+        <w:rPr>
+          <w:i/>
+          <w:iCs/>
+        </w:rPr>
+        <w:t>NumPy</w:t>
+      </w:r>
+      <w:r>
+        <w:t xml:space="preserve"> library only.</w:t>
+      </w:r>
+    </w:p>
+    <w:p>
+      <w:r>
+        <w:t xml:space="preserve">The Gaussian Naïve-Bayes Classifier is another classifier which has been used to categorize song genres, but its </w:t>
+      </w:r>
+      <w:r>
+        <w:rPr>
+          <w:i/>
+          <w:iCs/>
+        </w:rPr>
+        <w:t xml:space="preserve">modus operandi </w:t>
+      </w:r>
+      <w:r>
+        <w:t>is completely different from that of the k-Nearest Neighbour classifier.</w:t>
+      </w:r>
+      <w:r>
+        <w:t xml:space="preserve"> It is based on adjusting the probability that an item belongs to a class, given some features, by taking into account </w:t>
+      </w:r>
+      <w:r>
+        <w:rPr>
+          <w:i/>
+          <w:iCs/>
+        </w:rPr>
+        <w:t>how frequently that class occurs</w:t>
+      </w:r>
+      <w:r>
+        <w:t xml:space="preserve"> within a dataset in the first place.</w:t>
+      </w:r>
+    </w:p>
+    <w:p>
+      <w:r>
+        <w:t>This classification algorithm is based on Bayes Theorem, which predicts the probability that a sample belongs to a certain class</w:t>
+      </w:r>
+      <w:r>
+        <w:rPr>
+          <w:i/>
+          <w:iCs/>
+        </w:rPr>
+        <w:t xml:space="preserve"> given</w:t>
+      </w:r>
+      <w:r>
+        <w:t xml:space="preserve"> </w:t>
+      </w:r>
+      <w:r>
+        <w:t>its specific set of features</w:t>
+      </w:r>
+      <w:r>
+        <w:t>.</w:t>
+      </w:r>
+      <w:r>
+        <w:t xml:space="preserve"> This is known as the ‘posterior’ probability. </w:t>
+      </w:r>
+      <w:r>
+        <w:t>When adapted to classification purposes, th</w:t>
+      </w:r>
+      <w:r>
+        <w:t>e posterior probability of a sample belonging to all the possible classes given its features is calculated. Then, the class with the greatest posterior probability is selected.</w:t>
+      </w:r>
+    </w:p>
+    <w:p>
+      <w:r>
+        <w:t>To calculate this posterior probability (probability that a sample belongs to a class given its features) for each potential class</w:t>
+      </w:r>
+      <w:r>
+        <w:t xml:space="preserve"> (in this case, album name)</w:t>
+      </w:r>
+      <w:r>
+        <w:t xml:space="preserve"> we can use </w:t>
+      </w:r>
+      <w:r>
+        <w:t xml:space="preserve">an adaptation </w:t>
+      </w:r>
+      <w:r>
+        <w:t>the following theorem</w:t>
+      </w:r>
+      <w:r>
+        <w:t xml:space="preserve"> (Bayes Theorem)</w:t>
+      </w:r>
+      <w:r>
+        <w:t>:</w:t>
+      </w:r>
+    </w:p>
+    <w:p/>
+    <w:p/>
+    <w:p>
+      <w:r>
+        <w:rPr>
+          <w:noProof/>
+        </w:rPr>
+        <w:drawing>
+          <wp:anchor distT="0" distB="0" distL="114300" distR="114300" simplePos="0" relativeHeight="251659264" behindDoc="1" locked="0" layoutInCell="1" allowOverlap="1" wp14:anchorId="1F5E303C" wp14:editId="7435E3D4">
+            <wp:simplePos x="0" y="0"/>
+            <wp:positionH relativeFrom="margin">
+              <wp:posOffset>1746738</wp:posOffset>
+            </wp:positionH>
+            <wp:positionV relativeFrom="paragraph">
+              <wp:posOffset>76786</wp:posOffset>
+            </wp:positionV>
+            <wp:extent cx="1424305" cy="458470"/>
+            <wp:effectExtent l="76200" t="76200" r="137795" b="132080"/>
+            <wp:wrapTight wrapText="bothSides">
+              <wp:wrapPolygon edited="0">
+                <wp:start x="-578" y="-3590"/>
+                <wp:lineTo x="-1156" y="-2693"/>
+                <wp:lineTo x="-1156" y="23335"/>
+                <wp:lineTo x="-578" y="26925"/>
+                <wp:lineTo x="22823" y="26925"/>
+                <wp:lineTo x="22823" y="26028"/>
+                <wp:lineTo x="23401" y="12565"/>
+                <wp:lineTo x="23401" y="11668"/>
+                <wp:lineTo x="22823" y="-1795"/>
+                <wp:lineTo x="22823" y="-3590"/>
+                <wp:lineTo x="-578" y="-3590"/>
+              </wp:wrapPolygon>
+            </wp:wrapTight>
+            <wp:docPr id="17311800" name="Picture 1"/>
+            <wp:cNvGraphicFramePr>
+              <a:graphicFrameLocks xmlns:a="http://schemas.openxmlformats.org/drawingml/2006/main" noChangeAspect="1"/>
+            </wp:cNvGraphicFramePr>
+            <a:graphic xmlns:a="http://schemas.openxmlformats.org/drawingml/2006/main">
+              <a:graphicData uri="http://schemas.openxmlformats.org/drawingml/2006/picture">
+                <pic:pic xmlns:pic="http://schemas.openxmlformats.org/drawingml/2006/picture">
+                  <pic:nvPicPr>
+                    <pic:cNvPr id="17311800" name=""/>
+                    <pic:cNvPicPr/>
+                  </pic:nvPicPr>
+                  <pic:blipFill>
+                    <a:blip r:embed="rId13" cstate="print">
+                      <a:extLst>
+                        <a:ext uri="{28A0092B-C50C-407E-A947-70E740481C1C}">
+                          <a14:useLocalDpi xmlns:a14="http://schemas.microsoft.com/office/drawing/2010/main" val="0"/>
+                        </a:ext>
+                      </a:extLst>
+                    </a:blip>
+                    <a:stretch>
+                      <a:fillRect/>
+                    </a:stretch>
+                  </pic:blipFill>
+                  <pic:spPr>
+                    <a:xfrm>
+                      <a:off x="0" y="0"/>
+                      <a:ext cx="1424305" cy="458470"/>
+                    </a:xfrm>
+                    <a:prstGeom prst="rect">
+                      <a:avLst/>
+                    </a:prstGeom>
+                    <a:ln w="38100" cap="sq">
+                      <a:solidFill>
+                        <a:srgbClr val="000000"/>
+                      </a:solidFill>
+                      <a:prstDash val="solid"/>
+                      <a:miter lim="800000"/>
+                    </a:ln>
+                    <a:effectLst>
+                      <a:outerShdw blurRad="50800" dist="38100" dir="2700000" algn="tl" rotWithShape="0">
+                        <a:srgbClr val="000000">
+                          <a:alpha val="43000"/>
+                        </a:srgbClr>
+                      </a:outerShdw>
+                    </a:effectLst>
+                  </pic:spPr>
+                </pic:pic>
+              </a:graphicData>
+            </a:graphic>
+            <wp14:sizeRelH relativeFrom="page">
+              <wp14:pctWidth>0</wp14:pctWidth>
+            </wp14:sizeRelH>
+            <wp14:sizeRelV relativeFrom="page">
+              <wp14:pctHeight>0</wp14:pctHeight>
+            </wp14:sizeRelV>
+          </wp:anchor>
+        </w:drawing>
+      </w:r>
+    </w:p>
+    <w:p/>
+    <w:p/>
+    <w:p>
+      <w:pPr>
+        <w:rPr>
+          <w:lang w:val="en-US"/>
+        </w:rPr>
+      </w:pPr>
+      <w:r>
+        <w:t xml:space="preserve">where </w:t>
+      </w:r>
+      <w:r>
+        <w:rPr>
+          <w:i/>
+          <w:iCs/>
+        </w:rPr>
+        <w:t>Y</w:t>
+      </w:r>
+      <w:r>
+        <w:t xml:space="preserve"> is the album label, </w:t>
+      </w:r>
+      <w:r>
+        <w:rPr>
+          <w:i/>
+          <w:iCs/>
+        </w:rPr>
+        <w:t>X</w:t>
+      </w:r>
+      <w:r>
+        <w:t xml:space="preserve"> is the sample (row of feature-values), and </w:t>
+      </w:r>
+      <w:r>
+        <w:rPr>
+          <w:i/>
+          <w:iCs/>
+        </w:rPr>
+        <w:t>P(Y</w:t>
+      </w:r>
+      <w:r>
+        <w:rPr>
+          <w:i/>
+          <w:iCs/>
+          <w:lang w:val="en-US"/>
+        </w:rPr>
+        <w:t>|X)</w:t>
+      </w:r>
+      <w:r>
+        <w:rPr>
+          <w:lang w:val="en-US"/>
+        </w:rPr>
+        <w:t xml:space="preserve"> is the ‘posterior’ that is described above.</w:t>
+      </w:r>
+    </w:p>
+    <w:p>
+      <w:pPr>
+        <w:rPr>
+          <w:lang w:val="en-US"/>
+        </w:rPr>
+      </w:pPr>
+      <w:r>
+        <w:rPr>
+          <w:lang w:val="en-US"/>
+        </w:rPr>
+        <w:t xml:space="preserve">To briefly explain this equation, </w:t>
+      </w:r>
+      <w:r>
+        <w:rPr>
+          <w:i/>
+          <w:iCs/>
+          <w:lang w:val="en-US"/>
+        </w:rPr>
+        <w:t>P(Y)</w:t>
+      </w:r>
+      <w:r>
+        <w:rPr>
+          <w:lang w:val="en-US"/>
+        </w:rPr>
+        <w:t xml:space="preserve"> is known as the ‘prior’, or here: the overall probability of any song having the class </w:t>
+      </w:r>
+      <w:r>
+        <w:rPr>
+          <w:i/>
+          <w:iCs/>
+          <w:lang w:val="en-US"/>
+        </w:rPr>
+        <w:t>Y</w:t>
+      </w:r>
+      <w:r>
+        <w:rPr>
+          <w:lang w:val="en-US"/>
+        </w:rPr>
+        <w:t>. This is simply calculated as the ratio between the frequency count of all the songs in that album class and the total number of songs or samples.</w:t>
+      </w:r>
+      <w:r>
+        <w:rPr>
+          <w:lang w:val="en-US"/>
+        </w:rPr>
+        <w:t xml:space="preserve"> It is the probability that any randomly-selected song will belong to a specific album </w:t>
+      </w:r>
+      <w:r>
+        <w:rPr>
+          <w:i/>
+          <w:iCs/>
+          <w:lang w:val="en-US"/>
+        </w:rPr>
+        <w:t xml:space="preserve">prior </w:t>
+      </w:r>
+      <w:r>
+        <w:rPr>
+          <w:lang w:val="en-US"/>
+        </w:rPr>
+        <w:t>to</w:t>
+      </w:r>
+      <w:r>
+        <w:rPr>
+          <w:lang w:val="en-US"/>
+        </w:rPr>
+        <w:t xml:space="preserve"> ‘know</w:t>
+      </w:r>
+      <w:r>
+        <w:rPr>
+          <w:lang w:val="en-US"/>
+        </w:rPr>
+        <w:t>ing</w:t>
+      </w:r>
+      <w:r>
+        <w:rPr>
+          <w:lang w:val="en-US"/>
+        </w:rPr>
+        <w:t xml:space="preserve">’ anything about its features, i.e. X. </w:t>
+      </w:r>
+    </w:p>
+    <w:p>
+      <w:pPr>
+        <w:rPr>
+          <w:lang w:val="en-US"/>
+        </w:rPr>
+      </w:pPr>
+      <w:r>
+        <w:rPr>
+          <w:lang w:val="en-US"/>
+        </w:rPr>
+        <w:t xml:space="preserve">The denominator, </w:t>
+      </w:r>
+      <w:r>
+        <w:rPr>
+          <w:i/>
+          <w:iCs/>
+          <w:lang w:val="en-US"/>
+        </w:rPr>
+        <w:t>P(X)</w:t>
+      </w:r>
+      <w:r>
+        <w:rPr>
+          <w:lang w:val="en-US"/>
+        </w:rPr>
+        <w:t xml:space="preserve"> is known as the ‘marginal probability’</w:t>
+      </w:r>
+      <w:r>
+        <w:rPr>
+          <w:lang w:val="en-US"/>
+        </w:rPr>
+        <w:t>, as it ‘marginalizes’ the influence of the label Y, thus extracting the pure probability of that sample, X</w:t>
+      </w:r>
+      <w:r>
+        <w:rPr>
+          <w:lang w:val="en-US"/>
+        </w:rPr>
+        <w:t xml:space="preserve">. The reason this is in the equation is because it ensures that the resulting posterior probabilities for each album class will sum to one (as probability must take a value between 0 and 1). </w:t>
+      </w:r>
+      <w:r>
+        <w:rPr>
+          <w:lang w:val="en-US"/>
+        </w:rPr>
+        <w:t xml:space="preserve">It can be expressed as the sum of the joint-probability (i.e. </w:t>
+      </w:r>
+      <w:r>
+        <w:rPr>
+          <w:i/>
+          <w:iCs/>
+          <w:lang w:val="en-US"/>
+        </w:rPr>
+        <w:t xml:space="preserve">P(X </w:t>
+      </w:r>
+      <w:r>
+        <w:rPr>
+          <w:i/>
+          <w:iCs/>
+          <w:lang w:val="en-US"/>
+        </w:rPr>
+        <w:t>∩</w:t>
+      </w:r>
+      <w:r>
+        <w:rPr>
+          <w:i/>
+          <w:iCs/>
+          <w:lang w:val="en-US"/>
+        </w:rPr>
+        <w:t xml:space="preserve"> Y</w:t>
+      </w:r>
+      <w:r>
+        <w:rPr>
+          <w:i/>
+          <w:iCs/>
+          <w:vertAlign w:val="subscript"/>
+          <w:lang w:val="en-US"/>
+        </w:rPr>
+        <w:t>i</w:t>
+      </w:r>
+      <w:r>
+        <w:rPr>
+          <w:lang w:val="en-US"/>
+        </w:rPr>
+        <w:t>)</w:t>
+      </w:r>
+      <w:r>
+        <w:rPr>
+          <w:lang w:val="en-US"/>
+        </w:rPr>
+        <w:t xml:space="preserve">) for every label, </w:t>
+      </w:r>
+      <w:r>
+        <w:rPr>
+          <w:i/>
+          <w:iCs/>
+          <w:lang w:val="en-US"/>
+        </w:rPr>
+        <w:t>Y</w:t>
+      </w:r>
+      <w:r>
+        <w:rPr>
+          <w:vertAlign w:val="subscript"/>
+          <w:lang w:val="en-US"/>
+        </w:rPr>
+        <w:t>i</w:t>
+      </w:r>
+      <w:r>
+        <w:rPr>
+          <w:lang w:val="en-US"/>
+        </w:rPr>
+        <w:t xml:space="preserve">. </w:t>
+      </w:r>
+    </w:p>
+    <w:p>
+      <w:pPr>
+        <w:rPr>
+          <w:lang w:val="en-US"/>
+        </w:rPr>
+      </w:pPr>
+      <w:r>
+        <w:rPr>
+          <w:lang w:val="en-US"/>
+        </w:rPr>
+        <w:t>However, with respect to the</w:t>
+      </w:r>
+      <w:r>
+        <w:rPr>
+          <w:lang w:val="en-US"/>
+        </w:rPr>
+        <w:t xml:space="preserve"> particular</w:t>
+      </w:r>
+      <w:r>
+        <w:rPr>
+          <w:lang w:val="en-US"/>
+        </w:rPr>
+        <w:t xml:space="preserve"> use case of adapting the Bayes Theorem to classification, </w:t>
+      </w:r>
+      <w:r>
+        <w:rPr>
+          <w:lang w:val="en-US"/>
+        </w:rPr>
+        <w:t>it is not required that this marginal probability is included in the formula</w:t>
+      </w:r>
+      <w:r>
+        <w:rPr>
+          <w:lang w:val="en-US"/>
+        </w:rPr>
+        <w:t>, as it is irrelevant if the posterior is actually a genuine probability value or not. This is because the objective of the classification algorithm is simply to select the class with the greatest posterior for that sample, which can be done using NumPy’s argmax function again</w:t>
+      </w:r>
+      <w:r>
+        <w:rPr>
+          <w:lang w:val="en-US"/>
+        </w:rPr>
+        <w:t xml:space="preserve"> (just like in k-Nearest </w:t>
+      </w:r>
+      <w:proofErr w:type="spellStart"/>
+      <w:r>
+        <w:rPr>
+          <w:lang w:val="en-US"/>
+        </w:rPr>
+        <w:t>Neighbour</w:t>
+      </w:r>
+      <w:proofErr w:type="spellEnd"/>
+      <w:r>
+        <w:rPr>
+          <w:lang w:val="en-US"/>
+        </w:rPr>
+        <w:t>). It therefore makes no different in this regard if the posterior is strictly speaking a probability or not, so long as the largest value is selected.</w:t>
+      </w:r>
+    </w:p>
+    <w:p>
+      <w:pPr>
+        <w:rPr>
+          <w:lang w:val="en-US"/>
+        </w:rPr>
+      </w:pPr>
+      <w:r>
+        <w:rPr>
+          <w:lang w:val="en-US"/>
+        </w:rPr>
+        <w:t xml:space="preserve">The most </w:t>
+      </w:r>
+      <w:r>
+        <w:rPr>
+          <w:lang w:val="en-US"/>
+        </w:rPr>
+        <w:t>challenging and counter-intuitive task when</w:t>
+      </w:r>
+      <w:r>
+        <w:rPr>
+          <w:lang w:val="en-US"/>
+        </w:rPr>
+        <w:t xml:space="preserve"> programming this algorithm is the question of how to calculate </w:t>
+      </w:r>
+      <w:r>
+        <w:rPr>
+          <w:i/>
+          <w:iCs/>
+          <w:lang w:val="en-US"/>
+        </w:rPr>
+        <w:t>P(X|Y)</w:t>
+      </w:r>
+      <w:r>
+        <w:rPr>
+          <w:lang w:val="en-US"/>
+        </w:rPr>
+        <w:t xml:space="preserve"> in the nominator, which is the conditional probability of the sample X given a label Y</w:t>
+      </w:r>
+      <w:r>
+        <w:rPr>
+          <w:lang w:val="en-US"/>
+        </w:rPr>
+        <w:t xml:space="preserve"> and is known as the ‘likelihood’. </w:t>
+      </w:r>
+      <w:r>
+        <w:rPr>
+          <w:lang w:val="en-US"/>
+        </w:rPr>
+        <w:t xml:space="preserve">This can be </w:t>
+      </w:r>
+      <w:r>
+        <w:rPr>
+          <w:lang w:val="en-US"/>
+        </w:rPr>
+        <w:t>estimated</w:t>
+      </w:r>
+      <w:r>
+        <w:rPr>
+          <w:lang w:val="en-US"/>
+        </w:rPr>
+        <w:t xml:space="preserve"> using a formula known as the </w:t>
+      </w:r>
+      <w:r>
+        <w:rPr>
+          <w:i/>
+          <w:iCs/>
+          <w:lang w:val="en-US"/>
+        </w:rPr>
+        <w:t>Gaussian density function</w:t>
+      </w:r>
+      <w:r>
+        <w:rPr>
+          <w:lang w:val="en-US"/>
+        </w:rPr>
+        <w:t xml:space="preserve"> given below (and is the reason for why this is called a </w:t>
+      </w:r>
+      <w:r>
+        <w:rPr>
+          <w:i/>
+          <w:iCs/>
+          <w:lang w:val="en-US"/>
+        </w:rPr>
+        <w:t>Gaussian</w:t>
+      </w:r>
+      <w:r>
+        <w:rPr>
+          <w:lang w:val="en-US"/>
+        </w:rPr>
+        <w:t xml:space="preserve"> Naïve Bayes classifier):</w:t>
+      </w:r>
+    </w:p>
+    <w:p>
+      <w:pPr>
+        <w:rPr>
+          <w:lang w:val="en-US"/>
+        </w:rPr>
+      </w:pPr>
+      <w:r>
+        <w:rPr>
+          <w:noProof/>
+        </w:rPr>
+        <w:drawing>
+          <wp:anchor distT="0" distB="0" distL="114300" distR="114300" simplePos="0" relativeHeight="251661312" behindDoc="1" locked="0" layoutInCell="1" allowOverlap="1" wp14:anchorId="72671C5B" wp14:editId="53DAE572">
+            <wp:simplePos x="0" y="0"/>
+            <wp:positionH relativeFrom="column">
+              <wp:posOffset>1228725</wp:posOffset>
+            </wp:positionH>
+            <wp:positionV relativeFrom="paragraph">
+              <wp:posOffset>46990</wp:posOffset>
+            </wp:positionV>
+            <wp:extent cx="1971675" cy="1238250"/>
+            <wp:effectExtent l="76200" t="76200" r="142875" b="133350"/>
+            <wp:wrapTight wrapText="bothSides">
+              <wp:wrapPolygon edited="0">
+                <wp:start x="-417" y="-1329"/>
+                <wp:lineTo x="-835" y="-997"/>
+                <wp:lineTo x="-835" y="22265"/>
+                <wp:lineTo x="-417" y="23594"/>
+                <wp:lineTo x="22539" y="23594"/>
+                <wp:lineTo x="22957" y="20603"/>
+                <wp:lineTo x="22957" y="4320"/>
+                <wp:lineTo x="22539" y="-665"/>
+                <wp:lineTo x="22539" y="-1329"/>
+                <wp:lineTo x="-417" y="-1329"/>
+              </wp:wrapPolygon>
+            </wp:wrapTight>
+            <wp:docPr id="1449748664" name="Picture 1"/>
+            <wp:cNvGraphicFramePr>
+              <a:graphicFrameLocks xmlns:a="http://schemas.openxmlformats.org/drawingml/2006/main" noChangeAspect="1"/>
+            </wp:cNvGraphicFramePr>
+            <a:graphic xmlns:a="http://schemas.openxmlformats.org/drawingml/2006/main">
+              <a:graphicData uri="http://schemas.openxmlformats.org/drawingml/2006/picture">
+                <pic:pic xmlns:pic="http://schemas.openxmlformats.org/drawingml/2006/picture">
+                  <pic:nvPicPr>
+                    <pic:cNvPr id="1449748664" name=""/>
+                    <pic:cNvPicPr/>
+                  </pic:nvPicPr>
+                  <pic:blipFill>
+                    <a:blip r:embed="rId14" cstate="print">
+                      <a:extLst>
+                        <a:ext uri="{28A0092B-C50C-407E-A947-70E740481C1C}">
+                          <a14:useLocalDpi xmlns:a14="http://schemas.microsoft.com/office/drawing/2010/main" val="0"/>
+                        </a:ext>
+                      </a:extLst>
+                    </a:blip>
+                    <a:stretch>
+                      <a:fillRect/>
+                    </a:stretch>
+                  </pic:blipFill>
+                  <pic:spPr>
+                    <a:xfrm>
+                      <a:off x="0" y="0"/>
+                      <a:ext cx="1971675" cy="1238250"/>
+                    </a:xfrm>
+                    <a:prstGeom prst="rect">
+                      <a:avLst/>
+                    </a:prstGeom>
+                    <a:ln w="38100" cap="sq">
+                      <a:solidFill>
+                        <a:srgbClr val="000000"/>
+                      </a:solidFill>
+                      <a:prstDash val="solid"/>
+                      <a:miter lim="800000"/>
+                    </a:ln>
+                    <a:effectLst>
+                      <a:outerShdw blurRad="50800" dist="38100" dir="2700000" algn="tl" rotWithShape="0">
+                        <a:srgbClr val="000000">
+                          <a:alpha val="43000"/>
+                        </a:srgbClr>
+                      </a:outerShdw>
+                    </a:effectLst>
+                  </pic:spPr>
+                </pic:pic>
+              </a:graphicData>
+            </a:graphic>
+            <wp14:sizeRelH relativeFrom="page">
+              <wp14:pctWidth>0</wp14:pctWidth>
+            </wp14:sizeRelH>
+            <wp14:sizeRelV relativeFrom="page">
+              <wp14:pctHeight>0</wp14:pctHeight>
+            </wp14:sizeRelV>
+          </wp:anchor>
+        </w:drawing>
+      </w:r>
+    </w:p>
+    <w:p>
+      <w:pPr>
+        <w:rPr>
+          <w:lang w:val="en-US"/>
+        </w:rPr>
+      </w:pPr>
+    </w:p>
+    <w:p>
+      <w:pPr>
+        <w:rPr>
+          <w:lang w:val="en-US"/>
+        </w:rPr>
+      </w:pPr>
+    </w:p>
+    <w:p/>
+    <w:p/>
+    <w:p>
+      <w:r>
+        <w:t>A limitation of using this formula is that it assumes that the features (X) roughly follow a Gaussian (normal) distribution (</w:t>
+      </w:r>
+      <w:r>
+        <w:t>R</w:t>
+      </w:r>
+      <w:r>
+        <w:t xml:space="preserve">eference: </w:t>
+      </w:r>
+      <w:hyperlink r:id="rId15" w:history="1">
+        <w:r>
+          <w:rPr>
+            <w:rStyle w:val="Hyperlink"/>
+          </w:rPr>
+          <w:t>https://levelup.gitconnected.com/classification-using-gaussian-naive-bayes-from-scratch-6b8ebe830266</w:t>
+        </w:r>
+      </w:hyperlink>
+      <w:r>
+        <w:t xml:space="preserve"> </w:t>
+      </w:r>
+      <w:r>
+        <w:t xml:space="preserve">). </w:t>
+      </w:r>
+      <w:r>
+        <w:t xml:space="preserve">As is illustrated on the </w:t>
+      </w:r>
+      <w:proofErr w:type="spellStart"/>
+      <w:r>
+        <w:t>FacetGrid</w:t>
+      </w:r>
+      <w:proofErr w:type="spellEnd"/>
+      <w:r>
+        <w:t xml:space="preserve"> and </w:t>
+      </w:r>
+      <w:proofErr w:type="spellStart"/>
+      <w:r>
+        <w:t>pairplots</w:t>
+      </w:r>
+      <w:proofErr w:type="spellEnd"/>
+      <w:r>
+        <w:t xml:space="preserve"> showing the Kernel Density Distribution of the features, many of these audio characteristics do follow a roughly symmetrical, normal distribution, but there are some exceptions such as </w:t>
+      </w:r>
+      <w:proofErr w:type="spellStart"/>
+      <w:r>
+        <w:t>acousticness</w:t>
+      </w:r>
+      <w:proofErr w:type="spellEnd"/>
+      <w:r>
+        <w:t>, which do not have a symmetric distribution but have two peaks, or a heavier tail (kurtosis) to one side.</w:t>
+      </w:r>
+      <w:r>
+        <w:t xml:space="preserve"> </w:t>
+      </w:r>
+      <w:r>
+        <w:lastRenderedPageBreak/>
+        <w:t xml:space="preserve">Therefore, this is a significant limitation of this algorithm that should be taken into account when evaluating its performance. </w:t>
+      </w:r>
+    </w:p>
+    <w:p>
+      <w:r>
+        <w:t>As every sample, x has multiple features and can be broken down into {x</w:t>
+      </w:r>
+      <w:r>
+        <w:rPr>
+          <w:vertAlign w:val="subscript"/>
+        </w:rPr>
+        <w:t>1</w:t>
+      </w:r>
+      <w:r>
+        <w:t>, x</w:t>
+      </w:r>
+      <w:r>
+        <w:rPr>
+          <w:vertAlign w:val="subscript"/>
+        </w:rPr>
+        <w:t>2</w:t>
+      </w:r>
+      <w:r>
+        <w:t>, x</w:t>
+      </w:r>
+      <w:r>
+        <w:rPr>
+          <w:vertAlign w:val="subscript"/>
+        </w:rPr>
+        <w:t>3</w:t>
+      </w:r>
+      <w:r>
+        <w:t xml:space="preserve"> … </w:t>
+      </w:r>
+      <w:proofErr w:type="spellStart"/>
+      <w:r>
+        <w:t>x</w:t>
+      </w:r>
+      <w:r>
+        <w:rPr>
+          <w:vertAlign w:val="subscript"/>
+        </w:rPr>
+        <w:t>n</w:t>
+      </w:r>
+      <w:proofErr w:type="spellEnd"/>
+      <w:r>
+        <w:t xml:space="preserve">}, the likelihood in the nominator, </w:t>
+      </w:r>
+      <w:r>
+        <w:rPr>
+          <w:i/>
+          <w:iCs/>
+        </w:rPr>
+        <w:t>P(X|Y)</w:t>
+      </w:r>
+      <w:r>
+        <w:t xml:space="preserve"> can be broken down into P(x</w:t>
+      </w:r>
+      <w:r>
+        <w:rPr>
+          <w:vertAlign w:val="subscript"/>
+        </w:rPr>
+        <w:t>1</w:t>
+      </w:r>
+      <w:r>
+        <w:t>|Y)*P(x</w:t>
+      </w:r>
+      <w:r>
+        <w:rPr>
+          <w:vertAlign w:val="subscript"/>
+        </w:rPr>
+        <w:t>2</w:t>
+      </w:r>
+      <w:r>
+        <w:t>|Y)*P(x</w:t>
+      </w:r>
+      <w:r>
+        <w:rPr>
+          <w:vertAlign w:val="subscript"/>
+        </w:rPr>
+        <w:t>3</w:t>
+      </w:r>
+      <w:r>
+        <w:t>}Y)*…*P(</w:t>
+      </w:r>
+      <w:proofErr w:type="spellStart"/>
+      <w:r>
+        <w:t>X</w:t>
+      </w:r>
+      <w:r>
+        <w:rPr>
+          <w:vertAlign w:val="subscript"/>
+        </w:rPr>
+        <w:t>n</w:t>
+      </w:r>
+      <w:r>
+        <w:t>|Y</w:t>
+      </w:r>
+      <w:proofErr w:type="spellEnd"/>
+      <w:r>
+        <w:t>)</w:t>
+      </w:r>
+      <w:r>
+        <w:t xml:space="preserve">, but with one important caveat. This formula for the likelihood works </w:t>
+      </w:r>
+      <w:r>
+        <w:rPr>
+          <w:i/>
+          <w:iCs/>
+        </w:rPr>
+        <w:t>assuming</w:t>
+      </w:r>
+      <w:r>
+        <w:t xml:space="preserve"> </w:t>
+      </w:r>
+      <w:r>
+        <w:t>that each feature in the sample, x</w:t>
+      </w:r>
+      <w:r>
+        <w:rPr>
+          <w:vertAlign w:val="subscript"/>
+        </w:rPr>
+        <w:t>i</w:t>
+      </w:r>
+      <w:r>
+        <w:t>, is</w:t>
+      </w:r>
+      <w:r>
+        <w:t xml:space="preserve"> conditionally</w:t>
+      </w:r>
+      <w:r>
+        <w:t xml:space="preserve"> </w:t>
+      </w:r>
+      <w:r>
+        <w:rPr>
+          <w:i/>
+          <w:iCs/>
+        </w:rPr>
+        <w:t>independent</w:t>
+      </w:r>
+      <w:r>
+        <w:t xml:space="preserve"> from all the other features</w:t>
+      </w:r>
+      <w:r>
+        <w:t xml:space="preserve"> (reference: </w:t>
+      </w:r>
+      <w:hyperlink r:id="rId16" w:history="1">
+        <w:r>
+          <w:rPr>
+            <w:rStyle w:val="Hyperlink"/>
+          </w:rPr>
+          <w:t>https://jayellwolfe.github.io/2020-07-30-Naive-Bayes-From-Scratch/</w:t>
+        </w:r>
+      </w:hyperlink>
+      <w:r>
+        <w:t xml:space="preserve">) </w:t>
+      </w:r>
+      <w:r>
+        <w:t xml:space="preserve">. Naturally, in real life this seldom happens, </w:t>
+      </w:r>
+      <w:r>
+        <w:t xml:space="preserve">as even with the example of song data, it is easy to imagine how features such as tempo and danceability </w:t>
+      </w:r>
+      <w:r>
+        <w:t>could have some form of relationship or correlation to each other: faster</w:t>
+      </w:r>
+      <w:r>
+        <w:t>, upbeat</w:t>
+      </w:r>
+      <w:r>
+        <w:t xml:space="preserve"> songs might be more likely to be easier to dance to.</w:t>
+      </w:r>
+      <w:r>
+        <w:t xml:space="preserve"> As such, this assumption is why this model is called </w:t>
+      </w:r>
+      <w:r>
+        <w:t xml:space="preserve">a </w:t>
+      </w:r>
+      <w:r>
+        <w:rPr>
+          <w:i/>
+          <w:iCs/>
+        </w:rPr>
+        <w:t>Naïve</w:t>
+      </w:r>
+      <w:r>
+        <w:t xml:space="preserve"> classifier. Although features might have complex interrelationships in reality which</w:t>
+      </w:r>
+      <w:r>
+        <w:t xml:space="preserve">, to achieve the utmost precision, would have to be modelled using more complex calculations and chaining, </w:t>
+      </w:r>
+      <w:r>
+        <w:t xml:space="preserve">in practice the </w:t>
+      </w:r>
+      <w:r>
+        <w:t>Naïve Bayes Classifier</w:t>
+      </w:r>
+      <w:r>
+        <w:t xml:space="preserve"> often</w:t>
+      </w:r>
+      <w:r>
+        <w:t xml:space="preserve"> works well </w:t>
+      </w:r>
+      <w:r>
+        <w:t>despite abstracting away some of this complexity.</w:t>
+      </w:r>
+    </w:p>
+    <w:p>
+      <w:r>
+        <w:t>One</w:t>
+      </w:r>
+      <w:r>
+        <w:t xml:space="preserve"> more</w:t>
+      </w:r>
+      <w:r>
+        <w:t xml:space="preserve"> extra property of the Naïve Bayes algorithm to note </w:t>
+      </w:r>
+      <w:r>
+        <w:t>is that due to the computational constraints related to the ability of representing very, very small floating</w:t>
+      </w:r>
+      <w:r>
+        <w:t>-</w:t>
+      </w:r>
+      <w:r>
+        <w:t>point numbers, what happens when multiplying many very small likelihood</w:t>
+      </w:r>
+      <w:r>
+        <w:t xml:space="preserve"> probabilities </w:t>
+      </w:r>
+      <w:r>
+        <w:t>for each feature</w:t>
+      </w:r>
+      <w:r>
+        <w:t xml:space="preserve"> is that </w:t>
+      </w:r>
+      <w:r>
+        <w:t xml:space="preserve">the value becomes so small that it disappears and the number gets truncated to zero. Therefore, </w:t>
+      </w:r>
+      <w:r>
+        <w:t>in this implementation of the classifier, the logarithm will be taken for both sides of the equation,</w:t>
+      </w:r>
+      <w:r>
+        <w:t xml:space="preserve"> to address this issue. Another </w:t>
+      </w:r>
+      <w:r>
+        <w:t>problem encountered</w:t>
+      </w:r>
+      <w:r>
+        <w:t xml:space="preserve"> when designing this algorithm was that the Gaussian density function led to unexpected </w:t>
+      </w:r>
+      <w:r>
+        <w:t xml:space="preserve">outputs </w:t>
+      </w:r>
+      <w:r>
+        <w:t xml:space="preserve">such as </w:t>
+      </w:r>
+      <w:proofErr w:type="spellStart"/>
+      <w:r>
+        <w:rPr>
+          <w:i/>
+          <w:iCs/>
+        </w:rPr>
+        <w:t>NaN</w:t>
+      </w:r>
+      <w:proofErr w:type="spellEnd"/>
+      <w:r>
+        <w:rPr>
+          <w:i/>
+          <w:iCs/>
+        </w:rPr>
+        <w:t xml:space="preserve"> </w:t>
+      </w:r>
+      <w:r>
+        <w:t xml:space="preserve">and </w:t>
+      </w:r>
+      <w:r>
+        <w:rPr>
+          <w:i/>
+          <w:iCs/>
+        </w:rPr>
+        <w:t>inf</w:t>
+      </w:r>
+      <w:r>
+        <w:t xml:space="preserve"> when</w:t>
+      </w:r>
+      <w:r>
+        <w:t xml:space="preserve"> the standard deviation was 0. </w:t>
+      </w:r>
+      <w:r>
+        <w:t xml:space="preserve">Although it is rare for the standard deviation of a feature to be 0, it can happen – therefore, to ensure that the algorithm is more robust, a condition was added to the Gaussian density calculation using </w:t>
+      </w:r>
+      <w:proofErr w:type="spellStart"/>
+      <w:r>
+        <w:rPr>
+          <w:i/>
+          <w:iCs/>
+        </w:rPr>
+        <w:t>np.maximum</w:t>
+      </w:r>
+      <w:proofErr w:type="spellEnd"/>
+      <w:r>
+        <w:t xml:space="preserve"> to set the standard deviation to 0.1 in the case of it being 0, in order to avoid the dreaded division by zero error.</w:t>
+      </w:r>
+    </w:p>
+    <w:p>
+      <w:r>
+        <w:t xml:space="preserve">A property of Naïve Bayes which makes it an interesting algorithm to compare with k-Nearest Neighbour is this concept of accounting for the prior-probability of each </w:t>
+      </w:r>
+      <w:r>
+        <w:t xml:space="preserve">album class in the calculation of the posterior. </w:t>
+      </w:r>
+      <w:r>
+        <w:t>In contras</w:t>
+      </w:r>
+      <w:r>
+        <w:t>t</w:t>
+      </w:r>
+      <w:r>
+        <w:t xml:space="preserve"> to k-NN, the </w:t>
+      </w:r>
+      <w:r>
+        <w:t xml:space="preserve">imbalanced nature of this dataset is accounted for in Naïve Bayes through the calculation of this prior. </w:t>
+      </w:r>
+      <w:r>
+        <w:t xml:space="preserve">The likelihood of the sample given a class </w:t>
+      </w:r>
+      <w:r>
+        <w:t xml:space="preserve">is </w:t>
+      </w:r>
+      <w:r>
+        <w:t xml:space="preserve">multiplied by the </w:t>
+      </w:r>
+      <w:r>
+        <w:t xml:space="preserve">proportion of the total samples that a specific album represents, thus </w:t>
+      </w:r>
+      <w:r>
+        <w:t>representing the fact that some albums have many more songs than others.</w:t>
+      </w:r>
+      <w:r>
+        <w:t xml:space="preserve"> This can be seen as a significant advantage that this algorithm has over k-NN.</w:t>
+      </w:r>
+      <w:r>
+        <w:t xml:space="preserve"> Other benefits of using this classifier is that it does not take in any parameters, so it can be evaluated more quickly using simple cross-validation instead of nested cross-validation for hyperparameter tuning</w:t>
+      </w:r>
+      <w:r>
+        <w:t xml:space="preserve">. It is also </w:t>
+      </w:r>
+      <w:r>
+        <w:t>relatively fast</w:t>
+      </w:r>
+      <w:r>
+        <w:t>,</w:t>
+      </w:r>
+      <w:r>
+        <w:t xml:space="preserve"> and not prone to overfitting,</w:t>
+      </w:r>
+      <w:r>
+        <w:t xml:space="preserve"> </w:t>
+      </w:r>
+      <w:r>
+        <w:t>unlike a</w:t>
+      </w:r>
+      <w:r>
+        <w:t xml:space="preserve"> decision tree-based algorithm or k-NN</w:t>
+      </w:r>
+      <w:r>
+        <w:t xml:space="preserve"> (reference: </w:t>
+      </w:r>
+      <w:hyperlink r:id="rId17" w:history="1">
+        <w:r>
+          <w:rPr>
+            <w:rStyle w:val="Hyperlink"/>
+          </w:rPr>
+          <w:t>https://jayellwolfe.github.io/2020-07-30-Naive-Bayes-From-Scratch/</w:t>
+        </w:r>
+      </w:hyperlink>
+      <w:r>
+        <w:t xml:space="preserve">) </w:t>
+      </w:r>
+      <w:r>
+        <w:t>.</w:t>
+      </w:r>
+      <w:r>
+        <w:t xml:space="preserve"> However, the fact that it assumes that the feature variables follow a Gaussian distribution is a significant limitation of it that should also be considered.</w:t>
+      </w:r>
+    </w:p>
+    <w:p/>
+    <w:p>
+      <w:pPr>
+        <w:rPr>
+          <w:lang w:val="en-US"/>
+        </w:rPr>
+      </w:pPr>
+      <w:r>
+        <w:rPr>
+          <w:b/>
+          <w:bCs/>
+        </w:rPr>
+        <w:t>Implementation and challenges:</w:t>
+      </w:r>
+    </w:p>
     <w:p/>
     <w:p/>
     <w:p>
@@ -1179,6 +2326,7 @@
         <w:pStyle w:val="Heading2"/>
       </w:pPr>
       <w:r>
+        <w:lastRenderedPageBreak/>
         <w:t>Decision Tree</w:t>
       </w:r>
     </w:p>
@@ -1231,7 +2379,6 @@
           <w:b/>
           <w:bCs/>
         </w:rPr>
-        <w:lastRenderedPageBreak/>
         <w:t>Precision</w:t>
       </w:r>
     </w:p>
@@ -1722,6 +2869,7 @@
   <w:style w:type="character" w:default="1" w:styleId="DefaultParagraphFont">
     <w:name w:val="Default Paragraph Font"/>
     <w:uiPriority w:val="1"/>
+    <w:semiHidden/>
     <w:unhideWhenUsed/>
   </w:style>
   <w:style w:type="table" w:default="1" w:styleId="TableNormal">

</xml_diff>

<commit_message>
Naive Bayes cross-validation done
</commit_message>
<xml_diff>
--- a/backgroundEssayExplanationAlgos.docx
+++ b/backgroundEssayExplanationAlgos.docx
@@ -454,15 +454,7 @@
         <w:t xml:space="preserve"> </w:t>
       </w:r>
       <w:r>
-        <w:t xml:space="preserve">Therefore, in the context of music, the algorithm looks at songs with similar values for their audio features, such as </w:t>
-      </w:r>
-      <w:proofErr w:type="spellStart"/>
-      <w:r>
-        <w:t>acousticness</w:t>
-      </w:r>
-      <w:proofErr w:type="spellEnd"/>
-      <w:r>
-        <w:t xml:space="preserve"> or loudness, and groups together </w:t>
+        <w:t xml:space="preserve">Therefore, in the context of music, the algorithm looks at songs with similar values for their audio features, such as acousticness or loudness, and groups together </w:t>
       </w:r>
       <w:r>
         <w:t xml:space="preserve">songs based on these similarities. </w:t>
@@ -704,11 +696,9 @@
       <w:r>
         <w:t>‘</w:t>
       </w:r>
-      <w:proofErr w:type="spellStart"/>
       <w:r>
         <w:t>acousticness</w:t>
       </w:r>
-      <w:proofErr w:type="spellEnd"/>
       <w:r>
         <w:t>’</w:t>
       </w:r>
@@ -1644,21 +1634,7 @@
         <w:rPr>
           <w:lang w:val="en-US"/>
         </w:rPr>
-        <w:t xml:space="preserve"> (just like in k-Nearest </w:t>
-      </w:r>
-      <w:proofErr w:type="spellStart"/>
-      <w:r>
-        <w:rPr>
-          <w:lang w:val="en-US"/>
-        </w:rPr>
-        <w:t>Neighbour</w:t>
-      </w:r>
-      <w:proofErr w:type="spellEnd"/>
-      <w:r>
-        <w:rPr>
-          <w:lang w:val="en-US"/>
-        </w:rPr>
-        <w:t>). It therefore makes no different in this regard if the posterior is strictly speaking a probability or not, so long as the largest value is selected.</w:t>
+        <w:t xml:space="preserve"> (just like in k-Nearest Neighbour). It therefore makes no different in this regard if the posterior is strictly speaking a probability or not, so long as the largest value is selected.</w:t>
       </w:r>
     </w:p>
     <w:p>
@@ -1887,31 +1863,7 @@
         <w:t xml:space="preserve">). </w:t>
       </w:r>
       <w:r>
-        <w:t xml:space="preserve">As is illustrated on the </w:t>
-      </w:r>
-      <w:proofErr w:type="spellStart"/>
-      <w:r>
-        <w:t>FacetGrid</w:t>
-      </w:r>
-      <w:proofErr w:type="spellEnd"/>
-      <w:r>
-        <w:t xml:space="preserve"> and </w:t>
-      </w:r>
-      <w:proofErr w:type="spellStart"/>
-      <w:r>
-        <w:t>pairplots</w:t>
-      </w:r>
-      <w:proofErr w:type="spellEnd"/>
-      <w:r>
-        <w:t xml:space="preserve"> showing the Kernel Density Distribution of the features, many of these audio characteristics do follow a roughly symmetrical, normal distribution, but there are some exceptions such as </w:t>
-      </w:r>
-      <w:proofErr w:type="spellStart"/>
-      <w:r>
-        <w:t>acousticness</w:t>
-      </w:r>
-      <w:proofErr w:type="spellEnd"/>
-      <w:r>
-        <w:t>, which do not have a symmetric distribution but have two peaks, or a heavier tail (kurtosis) to one side.</w:t>
+        <w:t>As is illustrated on the FacetGrid and pairplots showing the Kernel Density Distribution of the features, many of these audio characteristics do follow a roughly symmetrical, normal distribution, but there are some exceptions such as acousticness, which do not have a symmetric distribution but have two peaks, or a heavier tail (kurtosis) to one side.</w:t>
       </w:r>
       <w:r>
         <w:t xml:space="preserve"> </w:t>
@@ -1950,11 +1902,7 @@
         <w:t>3</w:t>
       </w:r>
       <w:r>
-        <w:t xml:space="preserve"> … </w:t>
-      </w:r>
-      <w:proofErr w:type="spellStart"/>
-      <w:r>
-        <w:t>x</w:t>
+        <w:t xml:space="preserve"> … x</w:t>
       </w:r>
       <w:r>
         <w:rPr>
@@ -1962,7 +1910,6 @@
         </w:rPr>
         <w:t>n</w:t>
       </w:r>
-      <w:proofErr w:type="spellEnd"/>
       <w:r>
         <w:t xml:space="preserve">}, the likelihood in the nominator, </w:t>
       </w:r>
@@ -2001,11 +1948,7 @@
         <w:t>3</w:t>
       </w:r>
       <w:r>
-        <w:t>}Y)*…*P(</w:t>
-      </w:r>
-      <w:proofErr w:type="spellStart"/>
-      <w:r>
-        <w:t>X</w:t>
+        <w:t>}Y)*…*P(X</w:t>
       </w:r>
       <w:r>
         <w:rPr>
@@ -2014,11 +1957,7 @@
         <w:t>n</w:t>
       </w:r>
       <w:r>
-        <w:t>|Y</w:t>
-      </w:r>
-      <w:proofErr w:type="spellEnd"/>
-      <w:r>
-        <w:t>)</w:t>
+        <w:t>|Y)</w:t>
       </w:r>
       <w:r>
         <w:t xml:space="preserve">, but with one important caveat. This formula for the likelihood works </w:t>
@@ -2046,7 +1985,13 @@
         <w:t>, is</w:t>
       </w:r>
       <w:r>
-        <w:t xml:space="preserve"> conditionally</w:t>
+        <w:t xml:space="preserve"> </w:t>
+      </w:r>
+      <w:r>
+        <w:t>un</w:t>
+      </w:r>
+      <w:r>
+        <w:t>conditionally</w:t>
       </w:r>
       <w:r>
         <w:t xml:space="preserve"> </w:t>
@@ -2076,7 +2021,262 @@
         <w:t xml:space="preserve">) </w:t>
       </w:r>
       <w:r>
-        <w:t xml:space="preserve">. Naturally, in real life this seldom happens, </w:t>
+        <w:t>.</w:t>
+      </w:r>
+      <w:r>
+        <w:t xml:space="preserve"> Two variables</w:t>
+      </w:r>
+      <w:r>
+        <w:t>, X</w:t>
+      </w:r>
+      <w:r>
+        <w:rPr>
+          <w:vertAlign w:val="subscript"/>
+        </w:rPr>
+        <w:t>1</w:t>
+      </w:r>
+      <w:r>
+        <w:t xml:space="preserve"> and X</w:t>
+      </w:r>
+      <w:r>
+        <w:rPr>
+          <w:vertAlign w:val="subscript"/>
+        </w:rPr>
+        <w:t>2</w:t>
+      </w:r>
+      <w:r>
+        <w:t>,</w:t>
+      </w:r>
+      <w:r>
+        <w:t xml:space="preserve"> are conditionally independent if their joint</w:t>
+      </w:r>
+      <w:r>
+        <w:t xml:space="preserve"> conditional</w:t>
+      </w:r>
+      <w:r>
+        <w:t xml:space="preserve"> probability </w:t>
+      </w:r>
+      <w:r>
+        <w:rPr>
+          <w:i/>
+          <w:iCs/>
+        </w:rPr>
+        <w:t>P(X</w:t>
+      </w:r>
+      <w:r>
+        <w:rPr>
+          <w:i/>
+          <w:iCs/>
+          <w:vertAlign w:val="subscript"/>
+        </w:rPr>
+        <w:t>1,</w:t>
+      </w:r>
+      <w:r>
+        <w:rPr>
+          <w:i/>
+          <w:iCs/>
+        </w:rPr>
+        <w:t>X</w:t>
+      </w:r>
+      <w:r>
+        <w:rPr>
+          <w:i/>
+          <w:iCs/>
+          <w:vertAlign w:val="subscript"/>
+        </w:rPr>
+        <w:t>2</w:t>
+      </w:r>
+      <w:r>
+        <w:rPr>
+          <w:i/>
+          <w:iCs/>
+        </w:rPr>
+        <w:t>|</w:t>
+      </w:r>
+      <w:r>
+        <w:rPr>
+          <w:i/>
+          <w:iCs/>
+        </w:rPr>
+        <w:t>Y</w:t>
+      </w:r>
+      <w:r>
+        <w:t xml:space="preserve">) can be expressed as </w:t>
+      </w:r>
+      <w:r>
+        <w:rPr>
+          <w:i/>
+          <w:iCs/>
+        </w:rPr>
+        <w:t>P(X</w:t>
+      </w:r>
+      <w:r>
+        <w:rPr>
+          <w:i/>
+          <w:iCs/>
+          <w:vertAlign w:val="subscript"/>
+        </w:rPr>
+        <w:t>1</w:t>
+      </w:r>
+      <w:r>
+        <w:rPr>
+          <w:i/>
+          <w:iCs/>
+        </w:rPr>
+        <w:t>|Y</w:t>
+      </w:r>
+      <w:r>
+        <w:rPr>
+          <w:i/>
+          <w:iCs/>
+        </w:rPr>
+        <w:t>)</w:t>
+      </w:r>
+      <w:r>
+        <w:t>*</w:t>
+      </w:r>
+      <w:r>
+        <w:rPr>
+          <w:i/>
+          <w:iCs/>
+        </w:rPr>
+        <w:t>P(</w:t>
+      </w:r>
+      <w:r>
+        <w:rPr>
+          <w:i/>
+          <w:iCs/>
+        </w:rPr>
+        <w:t>X</w:t>
+      </w:r>
+      <w:r>
+        <w:rPr>
+          <w:i/>
+          <w:iCs/>
+          <w:vertAlign w:val="subscript"/>
+        </w:rPr>
+        <w:t>2</w:t>
+      </w:r>
+      <w:r>
+        <w:rPr>
+          <w:i/>
+          <w:iCs/>
+        </w:rPr>
+        <w:t>|</w:t>
+      </w:r>
+      <w:r>
+        <w:rPr>
+          <w:i/>
+          <w:iCs/>
+        </w:rPr>
+        <w:t>Y</w:t>
+      </w:r>
+      <w:r>
+        <w:rPr>
+          <w:i/>
+          <w:iCs/>
+        </w:rPr>
+        <w:t>)</w:t>
+      </w:r>
+      <w:sdt>
+        <w:sdtPr>
+          <w:id w:val="1650095542"/>
+          <w:citation/>
+        </w:sdtPr>
+        <w:sdtContent>
+          <w:r>
+            <w:fldChar w:fldCharType="begin"/>
+          </w:r>
+          <w:r>
+            <w:rPr>
+              <w:lang w:val="en-US"/>
+            </w:rPr>
+            <w:instrText xml:space="preserve"> CITATION Mur12 \l 1033 </w:instrText>
+          </w:r>
+          <w:r>
+            <w:fldChar w:fldCharType="separate"/>
+          </w:r>
+          <w:r>
+            <w:rPr>
+              <w:noProof/>
+              <w:lang w:val="en-US"/>
+            </w:rPr>
+            <w:t xml:space="preserve"> (Murphy, 2012)</w:t>
+          </w:r>
+          <w:r>
+            <w:fldChar w:fldCharType="end"/>
+          </w:r>
+        </w:sdtContent>
+      </w:sdt>
+      <w:r>
+        <w:t>.</w:t>
+      </w:r>
+      <w:r>
+        <w:t xml:space="preserve"> Conditional independence means that the influence of the variables on one another ‘is mediated via other variables’</w:t>
+      </w:r>
+      <w:r>
+        <w:t xml:space="preserve">, represented as </w:t>
+      </w:r>
+      <w:r>
+        <w:rPr>
+          <w:i/>
+          <w:iCs/>
+        </w:rPr>
+        <w:t>Y</w:t>
+      </w:r>
+      <w:r>
+        <w:t>,</w:t>
+      </w:r>
+      <w:r>
+        <w:t xml:space="preserve"> </w:t>
+      </w:r>
+      <w:r>
+        <w:t>and</w:t>
+      </w:r>
+      <w:r>
+        <w:t xml:space="preserve"> is not ‘direct’.</w:t>
+      </w:r>
+      <w:sdt>
+        <w:sdtPr>
+          <w:id w:val="-1831199764"/>
+          <w:citation/>
+        </w:sdtPr>
+        <w:sdtContent>
+          <w:r>
+            <w:fldChar w:fldCharType="begin"/>
+          </w:r>
+          <w:r>
+            <w:rPr>
+              <w:lang w:val="en-US"/>
+            </w:rPr>
+            <w:instrText xml:space="preserve"> CITATION Mur12 \l 1033 </w:instrText>
+          </w:r>
+          <w:r>
+            <w:fldChar w:fldCharType="separate"/>
+          </w:r>
+          <w:r>
+            <w:rPr>
+              <w:noProof/>
+              <w:lang w:val="en-US"/>
+            </w:rPr>
+            <w:t xml:space="preserve"> (Murphy, 2012)</w:t>
+          </w:r>
+          <w:r>
+            <w:fldChar w:fldCharType="end"/>
+          </w:r>
+        </w:sdtContent>
+      </w:sdt>
+      <w:r>
+        <w:t xml:space="preserve"> Naturally, in real lif</w:t>
+      </w:r>
+      <w:r>
+        <w:t xml:space="preserve">e, variables are often directly </w:t>
+      </w:r>
+      <w:r>
+        <w:t>influenced by one another</w:t>
+      </w:r>
+      <w:r>
+        <w:t xml:space="preserve">, </w:t>
       </w:r>
       <w:r>
         <w:t xml:space="preserve">as even with the example of song data, it is easy to imagine how features such as tempo and danceability </w:t>
@@ -2107,7 +2307,19 @@
         <w:t xml:space="preserve"> classifier. Although features might have complex interrelationships in reality which</w:t>
       </w:r>
       <w:r>
-        <w:t xml:space="preserve">, to achieve the utmost precision, would have to be modelled using more complex calculations and chaining, </w:t>
+        <w:t xml:space="preserve">, to achieve the utmost precision, would have to be modelled using more complex calculations </w:t>
+      </w:r>
+      <w:r>
+        <w:t>using the chain rule of probability</w:t>
+      </w:r>
+      <w:r>
+        <w:t>,</w:t>
+      </w:r>
+      <w:r>
+        <w:t xml:space="preserve"> when</w:t>
+      </w:r>
+      <w:r>
+        <w:t xml:space="preserve"> </w:t>
       </w:r>
       <w:r>
         <w:t xml:space="preserve">in practice the </w:t>
@@ -2133,7 +2345,13 @@
         <w:t xml:space="preserve"> more</w:t>
       </w:r>
       <w:r>
-        <w:t xml:space="preserve"> extra property of the Naïve Bayes algorithm to note </w:t>
+        <w:t xml:space="preserve"> extra property of the Naïve Bayes algorithm to </w:t>
+      </w:r>
+      <w:r>
+        <w:t>remark upon</w:t>
+      </w:r>
+      <w:r>
+        <w:t xml:space="preserve"> </w:t>
       </w:r>
       <w:r>
         <w:t>is that due to the computational constraints related to the ability of representing very, very small floating</w:t>
@@ -2174,21 +2392,12 @@
       <w:r>
         <w:t xml:space="preserve">such as </w:t>
       </w:r>
-      <w:proofErr w:type="spellStart"/>
-      <w:r>
-        <w:rPr>
-          <w:i/>
-          <w:iCs/>
-        </w:rPr>
-        <w:t>NaN</w:t>
-      </w:r>
-      <w:proofErr w:type="spellEnd"/>
-      <w:r>
-        <w:rPr>
-          <w:i/>
-          <w:iCs/>
-        </w:rPr>
-        <w:t xml:space="preserve"> </w:t>
+      <w:r>
+        <w:rPr>
+          <w:i/>
+          <w:iCs/>
+        </w:rPr>
+        <w:t xml:space="preserve">NaN </w:t>
       </w:r>
       <w:r>
         <w:t xml:space="preserve">and </w:t>
@@ -2209,7 +2418,6 @@
       <w:r>
         <w:t xml:space="preserve">Although it is rare for the standard deviation of a feature to be 0, it can happen – therefore, to ensure that the algorithm is more robust, a condition was added to the Gaussian density calculation using </w:t>
       </w:r>
-      <w:proofErr w:type="spellStart"/>
       <w:r>
         <w:rPr>
           <w:i/>
@@ -2217,7 +2425,6 @@
         </w:rPr>
         <w:t>np.maximum</w:t>
       </w:r>
-      <w:proofErr w:type="spellEnd"/>
       <w:r>
         <w:t xml:space="preserve"> to set the standard deviation to 0.1 in the case of it being 0, in order to avoid the dreaded division by zero error.</w:t>
       </w:r>
@@ -2304,6 +2511,25 @@
         <w:t xml:space="preserve"> However, the fact that it assumes that the feature variables follow a Gaussian distribution is a significant limitation of it that should also be considered.</w:t>
       </w:r>
     </w:p>
+    <w:p>
+      <w:r>
+        <w:t xml:space="preserve">Finally, </w:t>
+      </w:r>
+      <w:r>
+        <w:t>it should be noted that as the Gaussian Naïve Bayes Classifier is not a distance-based algorithm</w:t>
+      </w:r>
+      <w:r>
+        <w:t xml:space="preserve"> but based on computing probabilities and statistics for each variable</w:t>
+      </w:r>
+      <w:r>
+        <w:t>, the features do not have to be normalized using z-scores</w:t>
+      </w:r>
+      <w:r>
+        <w:t>, so the raw values can be used in the features matrix.</w:t>
+      </w:r>
+    </w:p>
+    <w:p/>
+    <w:p/>
     <w:p/>
     <w:p>
       <w:pPr>
@@ -2326,7 +2552,6 @@
         <w:pStyle w:val="Heading2"/>
       </w:pPr>
       <w:r>
-        <w:lastRenderedPageBreak/>
         <w:t>Decision Tree</w:t>
       </w:r>
     </w:p>
@@ -3386,11 +3611,32 @@
     <b:Publisher>IEEE</b:Publisher>
     <b:RefOrder>5</b:RefOrder>
   </b:Source>
+  <b:Source>
+    <b:Tag>Mur12</b:Tag>
+    <b:SourceType>Book</b:SourceType>
+    <b:Guid>{6694676E-1D78-4FD7-A024-02B0B94A883E}</b:Guid>
+    <b:Title>Machine Learning: A Probabilistic Perspective</b:Title>
+    <b:Year>2012</b:Year>
+    <b:City>Cambridge, Massachusetts</b:City>
+    <b:Publisher>MIT Press</b:Publisher>
+    <b:Author>
+      <b:Author>
+        <b:NameList>
+          <b:Person>
+            <b:Last>Murphy</b:Last>
+            <b:Middle>P.</b:Middle>
+            <b:First>Kevin</b:First>
+          </b:Person>
+        </b:NameList>
+      </b:Author>
+    </b:Author>
+    <b:RefOrder>6</b:RefOrder>
+  </b:Source>
 </b:Sources>
 </file>
 
 <file path=customXml/itemProps1.xml><?xml version="1.0" encoding="utf-8"?>
-<ds:datastoreItem xmlns:ds="http://schemas.openxmlformats.org/officeDocument/2006/customXml" ds:itemID="{EB9B87F6-9839-44E3-B88B-79CB42ED4C62}">
+<ds:datastoreItem xmlns:ds="http://schemas.openxmlformats.org/officeDocument/2006/customXml" ds:itemID="{6FA70FB6-ABAB-4D1F-A705-D9696D66D2D3}">
   <ds:schemaRefs>
     <ds:schemaRef ds:uri="http://schemas.openxmlformats.org/officeDocument/2006/bibliography"/>
   </ds:schemaRefs>

</xml_diff>

<commit_message>
done with evaluation for now
</commit_message>
<xml_diff>
--- a/backgroundEssayExplanationAlgos.docx
+++ b/backgroundEssayExplanationAlgos.docx
@@ -62,7 +62,7 @@
         </w:rPr>
         <w:t xml:space="preserve">: </w:t>
       </w:r>
-      <w:hyperlink r:id="rId6" w:history="1">
+      <w:hyperlink r:id="rId8" w:history="1">
         <w:r>
           <w:rPr>
             <w:rStyle w:val="Hyperlink"/>
@@ -73,7 +73,13 @@
     </w:p>
     <w:p>
       <w:r>
-        <w:t>Taylor Swift is undeniably one of the most successful and influential women in music today, as stated by</w:t>
+        <w:t xml:space="preserve">Taylor Swift is undeniably one of the most successful and influential women in music </w:t>
+      </w:r>
+      <w:r>
+        <w:t>in 2023</w:t>
+      </w:r>
+      <w:r>
+        <w:t>, as stated by</w:t>
       </w:r>
       <w:r>
         <w:rPr>
@@ -83,13 +89,14 @@
         <w:t xml:space="preserve"> Forbes</w:t>
       </w:r>
       <w:r>
-        <w:t xml:space="preserve"> magazine.</w:t>
+        <w:t xml:space="preserve"> magazine</w:t>
       </w:r>
       <w:sdt>
         <w:sdtPr>
           <w:id w:val="-466899742"/>
           <w:citation/>
         </w:sdtPr>
+        <w:sdtEndPr/>
         <w:sdtContent>
           <w:r>
             <w:fldChar w:fldCharType="begin"/>
@@ -116,7 +123,16 @@
         </w:sdtContent>
       </w:sdt>
       <w:r>
-        <w:t xml:space="preserve"> Her 2023 </w:t>
+        <w:t>.</w:t>
+      </w:r>
+      <w:r>
+        <w:t xml:space="preserve"> </w:t>
+      </w:r>
+      <w:r>
+        <w:t>Swift’s</w:t>
+      </w:r>
+      <w:r>
+        <w:t xml:space="preserve"> 2023 </w:t>
       </w:r>
       <w:r>
         <w:rPr>
@@ -133,6 +149,7 @@
           <w:id w:val="1473870859"/>
           <w:citation/>
         </w:sdtPr>
+        <w:sdtEndPr/>
         <w:sdtContent>
           <w:r>
             <w:fldChar w:fldCharType="begin"/>
@@ -185,6 +202,7 @@
           <w:id w:val="396406467"/>
           <w:citation/>
         </w:sdtPr>
+        <w:sdtEndPr/>
         <w:sdtContent>
           <w:r>
             <w:fldChar w:fldCharType="begin"/>
@@ -211,7 +229,22 @@
         </w:sdtContent>
       </w:sdt>
       <w:r>
-        <w:t xml:space="preserve">. The entire marketing premise behind Swift’s </w:t>
+        <w:t xml:space="preserve">. The </w:t>
+      </w:r>
+      <w:r>
+        <w:t>bas</w:t>
+      </w:r>
+      <w:r>
+        <w:t>ic</w:t>
+      </w:r>
+      <w:r>
+        <w:t xml:space="preserve"> </w:t>
+      </w:r>
+      <w:r>
+        <w:t xml:space="preserve">aesthetic and conceptual </w:t>
+      </w:r>
+      <w:r>
+        <w:t xml:space="preserve">premise behind Swift’s </w:t>
       </w:r>
       <w:r>
         <w:rPr>
@@ -221,13 +254,16 @@
         <w:t>Eras</w:t>
       </w:r>
       <w:r>
-        <w:t xml:space="preserve"> tour was to visually and narratively promote a different “feel” for each of the singer’s albums, accompanied by a complete change of set and costume whenever she sang the songs from that particular record – and this tactic was incredibly successful and lucrative</w:t>
+        <w:t xml:space="preserve"> tour was to visually and narratively promote a different “feel” for each of the singer’s albums,</w:t>
+      </w:r>
+      <w:r>
+        <w:t xml:space="preserve"> to showcase the evolution of her musical style over the years,</w:t>
+      </w:r>
+      <w:r>
+        <w:t xml:space="preserve"> accompanied by a complete change of set and costume whenever she sang the songs from that particular record</w:t>
       </w:r>
       <w:r>
         <w:t>.</w:t>
-      </w:r>
-      <w:r>
-        <w:t xml:space="preserve"> </w:t>
       </w:r>
     </w:p>
     <w:p>
@@ -480,6 +516,7 @@
           <w:id w:val="889544194"/>
           <w:citation/>
         </w:sdtPr>
+        <w:sdtEndPr/>
         <w:sdtContent>
           <w:r>
             <w:rPr>
@@ -562,6 +599,7 @@
           <w:id w:val="-2073873507"/>
           <w:citation/>
         </w:sdtPr>
+        <w:sdtEndPr/>
         <w:sdtContent>
           <w:r>
             <w:fldChar w:fldCharType="begin"/>
@@ -615,6 +653,7 @@
           <w:id w:val="217480984"/>
           <w:citation/>
         </w:sdtPr>
+        <w:sdtEndPr/>
         <w:sdtContent>
           <w:r>
             <w:fldChar w:fldCharType="begin"/>
@@ -672,6 +711,7 @@
           <w:id w:val="-875241321"/>
           <w:citation/>
         </w:sdtPr>
+        <w:sdtEndPr/>
         <w:sdtContent>
           <w:r>
             <w:fldChar w:fldCharType="begin"/>
@@ -705,6 +745,7 @@
           <w:id w:val="-1251816690"/>
           <w:citation/>
         </w:sdtPr>
+        <w:sdtEndPr/>
         <w:sdtContent>
           <w:r>
             <w:fldChar w:fldCharType="begin"/>
@@ -810,6 +851,7 @@
           <w:id w:val="2025045478"/>
           <w:citation/>
         </w:sdtPr>
+        <w:sdtEndPr/>
         <w:sdtContent>
           <w:r>
             <w:fldChar w:fldCharType="begin"/>
@@ -942,6 +984,7 @@
           <w:id w:val="1978493829"/>
           <w:citation/>
         </w:sdtPr>
+        <w:sdtEndPr/>
         <w:sdtContent>
           <w:r>
             <w:fldChar w:fldCharType="begin"/>
@@ -1028,6 +1071,7 @@
           <w:id w:val="1466781313"/>
           <w:citation/>
         </w:sdtPr>
+        <w:sdtEndPr/>
         <w:sdtContent>
           <w:r>
             <w:fldChar w:fldCharType="begin"/>
@@ -1076,6 +1120,7 @@
           <w:id w:val="1737439105"/>
           <w:citation/>
         </w:sdtPr>
+        <w:sdtEndPr/>
         <w:sdtContent>
           <w:r>
             <w:fldChar w:fldCharType="begin"/>
@@ -1165,6 +1210,7 @@
           <w:id w:val="1604070361"/>
           <w:citation/>
         </w:sdtPr>
+        <w:sdtEndPr/>
         <w:sdtContent>
           <w:r>
             <w:fldChar w:fldCharType="begin"/>
@@ -1226,6 +1272,7 @@
           <w:id w:val="-1403672049"/>
           <w:citation/>
         </w:sdtPr>
+        <w:sdtEndPr/>
         <w:sdtContent>
           <w:r>
             <w:fldChar w:fldCharType="begin"/>
@@ -1331,6 +1378,7 @@
           <w:id w:val="187800308"/>
           <w:citation/>
         </w:sdtPr>
+        <w:sdtEndPr/>
         <w:sdtContent>
           <w:r>
             <w:fldChar w:fldCharType="begin"/>
@@ -1409,6 +1457,7 @@
           <w:id w:val="-690759404"/>
           <w:citation/>
         </w:sdtPr>
+        <w:sdtEndPr/>
         <w:sdtContent>
           <w:r>
             <w:fldChar w:fldCharType="begin"/>
@@ -1461,6 +1510,7 @@
           <w:id w:val="88510012"/>
           <w:citation/>
         </w:sdtPr>
+        <w:sdtEndPr/>
         <w:sdtContent>
           <w:r>
             <w:fldChar w:fldCharType="begin"/>
@@ -1524,6 +1574,7 @@
           <w:id w:val="-79839069"/>
           <w:citation/>
         </w:sdtPr>
+        <w:sdtEndPr/>
         <w:sdtContent>
           <w:r>
             <w:fldChar w:fldCharType="begin"/>
@@ -1819,7 +1870,7 @@
                     <pic:cNvPicPr/>
                   </pic:nvPicPr>
                   <pic:blipFill>
-                    <a:blip r:embed="rId7" cstate="print">
+                    <a:blip r:embed="rId9" cstate="print">
                       <a:extLst>
                         <a:ext uri="{28A0092B-C50C-407E-A947-70E740481C1C}">
                           <a14:useLocalDpi xmlns:a14="http://schemas.microsoft.com/office/drawing/2010/main" val="0"/>
@@ -2042,23 +2093,13 @@
         </w:rPr>
         <w:t xml:space="preserve">It can be expressed as the sum of the joint-probability (i.e. </w:t>
       </w:r>
-      <w:proofErr w:type="gramStart"/>
-      <w:r>
-        <w:rPr>
-          <w:i/>
-          <w:iCs/>
-          <w:lang w:val="en-US"/>
-        </w:rPr>
-        <w:t>P(</w:t>
-      </w:r>
-      <w:proofErr w:type="gramEnd"/>
-      <w:r>
-        <w:rPr>
-          <w:i/>
-          <w:iCs/>
-          <w:lang w:val="en-US"/>
-        </w:rPr>
-        <w:t xml:space="preserve">X </w:t>
+      <w:r>
+        <w:rPr>
+          <w:i/>
+          <w:iCs/>
+          <w:lang w:val="en-US"/>
+        </w:rPr>
+        <w:t xml:space="preserve">P(X </w:t>
       </w:r>
       <w:r>
         <w:rPr>
@@ -2305,6 +2346,7 @@
           <w:id w:val="2079391357"/>
           <w:citation/>
         </w:sdtPr>
+        <w:sdtEndPr/>
         <w:sdtContent>
           <w:r>
             <w:rPr>
@@ -2395,7 +2437,7 @@
                     <pic:cNvPicPr/>
                   </pic:nvPicPr>
                   <pic:blipFill>
-                    <a:blip r:embed="rId8" cstate="print">
+                    <a:blip r:embed="rId10" cstate="print">
                       <a:extLst>
                         <a:ext uri="{28A0092B-C50C-407E-A947-70E740481C1C}">
                           <a14:useLocalDpi xmlns:a14="http://schemas.microsoft.com/office/drawing/2010/main" val="0"/>
@@ -2467,6 +2509,7 @@
           <w:id w:val="-2136945020"/>
           <w:citation/>
         </w:sdtPr>
+        <w:sdtEndPr/>
         <w:sdtContent>
           <w:r>
             <w:fldChar w:fldCharType="begin"/>
@@ -2584,15 +2627,7 @@
         <w:t>1</w:t>
       </w:r>
       <w:r>
-        <w:t>|</w:t>
-      </w:r>
-      <w:proofErr w:type="gramStart"/>
-      <w:r>
-        <w:t>Y)*</w:t>
-      </w:r>
-      <w:proofErr w:type="gramEnd"/>
-      <w:r>
-        <w:t>P(x</w:t>
+        <w:t>|Y)*P(x</w:t>
       </w:r>
       <w:r>
         <w:rPr>
@@ -2681,6 +2716,7 @@
           <w:id w:val="-854661201"/>
           <w:citation/>
         </w:sdtPr>
+        <w:sdtEndPr/>
         <w:sdtContent>
           <w:r>
             <w:fldChar w:fldCharType="begin"/>
@@ -2745,7 +2781,6 @@
         </w:rPr>
         <w:t>P(X</w:t>
       </w:r>
-      <w:proofErr w:type="gramStart"/>
       <w:r>
         <w:rPr>
           <w:i/>
@@ -2761,7 +2796,6 @@
         </w:rPr>
         <w:t>X</w:t>
       </w:r>
-      <w:proofErr w:type="gramEnd"/>
       <w:r>
         <w:rPr>
           <w:i/>
@@ -2867,6 +2901,7 @@
           <w:id w:val="1650095542"/>
           <w:citation/>
         </w:sdtPr>
+        <w:sdtEndPr/>
         <w:sdtContent>
           <w:r>
             <w:fldChar w:fldCharType="begin"/>
@@ -2925,6 +2960,7 @@
           <w:id w:val="-1831199764"/>
           <w:citation/>
         </w:sdtPr>
+        <w:sdtEndPr/>
         <w:sdtContent>
           <w:r>
             <w:fldChar w:fldCharType="begin"/>
@@ -3116,7 +3152,6 @@
         <w:t xml:space="preserve">Although it is rare for the standard deviation of a feature to be 0, it can happen – therefore, to ensure that the algorithm is more robust, a condition was added to the Gaussian density calculation using </w:t>
       </w:r>
       <w:proofErr w:type="spellStart"/>
-      <w:proofErr w:type="gramStart"/>
       <w:r>
         <w:rPr>
           <w:i/>
@@ -3125,7 +3160,6 @@
         <w:t>np.maximum</w:t>
       </w:r>
       <w:proofErr w:type="spellEnd"/>
-      <w:proofErr w:type="gramEnd"/>
       <w:r>
         <w:t xml:space="preserve"> to set the standard deviation to 0.1 in the case of it being 0, in order to avoid the dreaded division by zero error.</w:t>
       </w:r>
@@ -3168,15 +3202,7 @@
         <w:t xml:space="preserve"> This can be seen as a significant advantage that this algorithm has over k-NN.</w:t>
       </w:r>
       <w:r>
-        <w:t xml:space="preserve"> Other benefits of using this classifier </w:t>
-      </w:r>
-      <w:proofErr w:type="gramStart"/>
-      <w:r>
-        <w:t>is</w:t>
-      </w:r>
-      <w:proofErr w:type="gramEnd"/>
-      <w:r>
-        <w:t xml:space="preserve"> that it does not take in any parameters, so it can be evaluated more quickly using simple cross-validation instead of nested cross-validation for hyperparameter tuning</w:t>
+        <w:t xml:space="preserve"> Other benefits of using this classifier is that it does not take in any parameters, so it can be evaluated more quickly using simple cross-validation instead of nested cross-validation for hyperparameter tuning</w:t>
       </w:r>
       <w:r>
         <w:t xml:space="preserve">. It is also </w:t>
@@ -3207,6 +3233,7 @@
           <w:id w:val="-671644444"/>
           <w:citation/>
         </w:sdtPr>
+        <w:sdtEndPr/>
         <w:sdtContent>
           <w:r>
             <w:fldChar w:fldCharType="begin"/>
@@ -3297,7 +3324,7 @@
         </w:rPr>
         <w:t xml:space="preserve">. Link: </w:t>
       </w:r>
-      <w:hyperlink r:id="rId9" w:history="1">
+      <w:hyperlink r:id="rId11" w:history="1">
         <w:r>
           <w:rPr>
             <w:rStyle w:val="Hyperlink"/>
@@ -3903,7 +3930,7 @@
                     <pic:cNvPicPr/>
                   </pic:nvPicPr>
                   <pic:blipFill>
-                    <a:blip r:embed="rId10">
+                    <a:blip r:embed="rId12">
                       <a:extLst>
                         <a:ext uri="{28A0092B-C50C-407E-A947-70E740481C1C}">
                           <a14:useLocalDpi xmlns:a14="http://schemas.microsoft.com/office/drawing/2010/main" val="0"/>
@@ -4147,6 +4174,7 @@
           <w:id w:val="1629050586"/>
           <w:citation/>
         </w:sdtPr>
+        <w:sdtEndPr/>
         <w:sdtContent>
           <w:r>
             <w:rPr>
@@ -4233,7 +4261,7 @@
         </w:rPr>
         <w:t>(</w:t>
       </w:r>
-      <w:hyperlink r:id="rId11" w:history="1">
+      <w:hyperlink r:id="rId13" w:history="1">
         <w:r>
           <w:rPr>
             <w:rStyle w:val="Hyperlink"/>
@@ -4275,6 +4303,7 @@
           <w:id w:val="-1250575589"/>
           <w:citation/>
         </w:sdtPr>
+        <w:sdtEndPr/>
         <w:sdtContent>
           <w:r>
             <w:rPr>
@@ -4422,6 +4451,7 @@
           <w:id w:val="-717355053"/>
           <w:citation/>
         </w:sdtPr>
+        <w:sdtEndPr/>
         <w:sdtContent>
           <w:r>
             <w:rPr>
@@ -4600,6 +4630,7 @@
           <w:id w:val="-1821646812"/>
           <w:citation/>
         </w:sdtPr>
+        <w:sdtEndPr/>
         <w:sdtContent>
           <w:r>
             <w:rPr>
@@ -4893,14 +4924,12 @@
         </w:rPr>
         <w:t xml:space="preserve">As such, the final algorithm applied to the song data in this comparative analysis of the performance of different supervised learning techniques on album classification will be a Random Forest Classifier. This will hopefully result in optimized performance compared to the individual decision tree classifier. </w:t>
       </w:r>
-      <w:proofErr w:type="gramStart"/>
       <w:r>
         <w:rPr>
           <w:lang w:val="en-US"/>
         </w:rPr>
         <w:t>Similarly</w:t>
       </w:r>
-      <w:proofErr w:type="gramEnd"/>
       <w:r>
         <w:rPr>
           <w:lang w:val="en-US"/>
@@ -5063,7 +5092,7 @@
                     <pic:cNvPicPr/>
                   </pic:nvPicPr>
                   <pic:blipFill>
-                    <a:blip r:embed="rId12">
+                    <a:blip r:embed="rId14">
                       <a:extLst>
                         <a:ext uri="{28A0092B-C50C-407E-A947-70E740481C1C}">
                           <a14:useLocalDpi xmlns:a14="http://schemas.microsoft.com/office/drawing/2010/main" val="0"/>
@@ -5128,7 +5157,7 @@
     </w:p>
     <w:p>
       <w:pPr>
-        <w:pStyle w:val="Heading4"/>
+        <w:pStyle w:val="Heading3"/>
         <w:rPr>
           <w:lang w:val="en-US"/>
         </w:rPr>
@@ -5224,13 +5253,7 @@
         <w:rPr>
           <w:lang w:val="en-US"/>
         </w:rPr>
-        <w:t xml:space="preserve"> As such, it</w:t>
-      </w:r>
-      <w:r>
-        <w:rPr>
-          <w:lang w:val="en-US"/>
-        </w:rPr>
-        <w:t xml:space="preserve"> c</w:t>
+        <w:t xml:space="preserve"> As such, it c</w:t>
       </w:r>
       <w:r>
         <w:rPr>
@@ -5244,6 +5267,12 @@
         </w:rPr>
         <w:t xml:space="preserve"> be surmised that re-releases of the same album will be very similar in terms of their musical attributes, such as energy or </w:t>
       </w:r>
+      <w:r>
+        <w:rPr>
+          <w:lang w:val="en-US"/>
+        </w:rPr>
+        <w:t>‘</w:t>
+      </w:r>
       <w:proofErr w:type="spellStart"/>
       <w:r>
         <w:rPr>
@@ -5256,13 +5285,59 @@
         <w:rPr>
           <w:lang w:val="en-US"/>
         </w:rPr>
-        <w:t xml:space="preserve">. </w:t>
-      </w:r>
-      <w:r>
-        <w:rPr>
-          <w:lang w:val="en-US"/>
-        </w:rPr>
-        <w:t>It</w:t>
+        <w:t>’</w:t>
+      </w:r>
+      <w:r>
+        <w:rPr>
+          <w:lang w:val="en-US"/>
+        </w:rPr>
+        <w:t>. It would therefore be more difficult for the classification algorithms to categorize the songs into the separate re-releases of the same album, as the sound qualities would be so difficult to distinguish.</w:t>
+      </w:r>
+      <w:r>
+        <w:rPr>
+          <w:lang w:val="en-US"/>
+        </w:rPr>
+        <w:t xml:space="preserve"> Therefore, the labels for the re-releases were adjusted using </w:t>
+      </w:r>
+      <w:r>
+        <w:rPr>
+          <w:i/>
+          <w:iCs/>
+          <w:lang w:val="en-US"/>
+        </w:rPr>
+        <w:t>pandas</w:t>
+      </w:r>
+      <w:r>
+        <w:rPr>
+          <w:lang w:val="en-US"/>
+        </w:rPr>
+        <w:t xml:space="preserve"> to ensure that the album names were all the same.</w:t>
+      </w:r>
+      <w:r>
+        <w:rPr>
+          <w:lang w:val="en-US"/>
+        </w:rPr>
+        <w:t xml:space="preserve"> The </w:t>
+      </w:r>
+      <w:r>
+        <w:rPr>
+          <w:i/>
+          <w:iCs/>
+          <w:lang w:val="en-US"/>
+        </w:rPr>
+        <w:t xml:space="preserve">Live from Clear Channel Stripped </w:t>
+      </w:r>
+      <w:r>
+        <w:rPr>
+          <w:lang w:val="en-US"/>
+        </w:rPr>
+        <w:t xml:space="preserve">album, which comprises a series of live recordings of songs from other albums, was kept as separate in the final dataset as it would be interesting to determine whether these algorithms can differentiate live from non-live </w:t>
+      </w:r>
+      <w:r>
+        <w:rPr>
+          <w:lang w:val="en-US"/>
+        </w:rPr>
+        <w:t>music.</w:t>
       </w:r>
       <w:r>
         <w:rPr>
@@ -5274,88 +5349,6 @@
         <w:rPr>
           <w:lang w:val="en-US"/>
         </w:rPr>
-        <w:t>would therefore</w:t>
-      </w:r>
-      <w:r>
-        <w:rPr>
-          <w:lang w:val="en-US"/>
-        </w:rPr>
-        <w:t xml:space="preserve"> be</w:t>
-      </w:r>
-      <w:r>
-        <w:rPr>
-          <w:lang w:val="en-US"/>
-        </w:rPr>
-        <w:t xml:space="preserve"> more</w:t>
-      </w:r>
-      <w:r>
-        <w:rPr>
-          <w:lang w:val="en-US"/>
-        </w:rPr>
-        <w:t xml:space="preserve"> difficult for the classification algorithms to categorize the songs into the separate re-releases of the same album, as the sound qualities would be </w:t>
-      </w:r>
-      <w:r>
-        <w:rPr>
-          <w:lang w:val="en-US"/>
-        </w:rPr>
-        <w:t>so difficult to distinguish.</w:t>
-      </w:r>
-      <w:r>
-        <w:rPr>
-          <w:lang w:val="en-US"/>
-        </w:rPr>
-        <w:t xml:space="preserve"> Therefore, the labels for the re-releases were adjusted using </w:t>
-      </w:r>
-      <w:r>
-        <w:rPr>
-          <w:i/>
-          <w:iCs/>
-          <w:lang w:val="en-US"/>
-        </w:rPr>
-        <w:t>pandas</w:t>
-      </w:r>
-      <w:r>
-        <w:rPr>
-          <w:lang w:val="en-US"/>
-        </w:rPr>
-        <w:t xml:space="preserve"> to ensure that the album names were all the same.</w:t>
-      </w:r>
-      <w:r>
-        <w:rPr>
-          <w:lang w:val="en-US"/>
-        </w:rPr>
-        <w:t xml:space="preserve"> The </w:t>
-      </w:r>
-      <w:r>
-        <w:rPr>
-          <w:i/>
-          <w:iCs/>
-          <w:lang w:val="en-US"/>
-        </w:rPr>
-        <w:t xml:space="preserve">Live from Clear Channel Stripped </w:t>
-      </w:r>
-      <w:r>
-        <w:rPr>
-          <w:lang w:val="en-US"/>
-        </w:rPr>
-        <w:t xml:space="preserve">album, which comprises a series of live recordings of songs from other albums, was kept as separate in the final dataset as it would be interesting to determine whether these algorithms can differentiate live from non-live </w:t>
-      </w:r>
-      <w:r>
-        <w:rPr>
-          <w:lang w:val="en-US"/>
-        </w:rPr>
-        <w:t>music.</w:t>
-      </w:r>
-      <w:r>
-        <w:rPr>
-          <w:lang w:val="en-US"/>
-        </w:rPr>
-        <w:t xml:space="preserve"> </w:t>
-      </w:r>
-      <w:r>
-        <w:rPr>
-          <w:lang w:val="en-US"/>
-        </w:rPr>
         <w:t xml:space="preserve">While </w:t>
       </w:r>
       <w:r>
@@ -5392,7 +5385,7 @@
     </w:p>
     <w:p>
       <w:pPr>
-        <w:pStyle w:val="Heading4"/>
+        <w:pStyle w:val="Heading3"/>
         <w:rPr>
           <w:lang w:val="en-US"/>
         </w:rPr>
@@ -5549,7 +5542,7 @@
         </w:rPr>
         <w:t xml:space="preserve">(reference: </w:t>
       </w:r>
-      <w:hyperlink r:id="rId13" w:history="1">
+      <w:hyperlink r:id="rId15" w:history="1">
         <w:r>
           <w:rPr>
             <w:rStyle w:val="Hyperlink"/>
@@ -5636,7 +5629,7 @@
     </w:p>
     <w:p>
       <w:pPr>
-        <w:pStyle w:val="Heading4"/>
+        <w:pStyle w:val="Heading3"/>
         <w:rPr>
           <w:lang w:val="en-US"/>
         </w:rPr>
@@ -5675,6 +5668,7 @@
           <w:id w:val="2049869942"/>
           <w:citation/>
         </w:sdtPr>
+        <w:sdtEndPr/>
         <w:sdtContent>
           <w:r>
             <w:rPr>
@@ -5743,6 +5737,7 @@
           <w:id w:val="-312874326"/>
           <w:citation/>
         </w:sdtPr>
+        <w:sdtEndPr/>
         <w:sdtContent>
           <w:r>
             <w:rPr>
@@ -5819,6 +5814,7 @@
           <w:id w:val="-1866121968"/>
           <w:citation/>
         </w:sdtPr>
+        <w:sdtEndPr/>
         <w:sdtContent>
           <w:r>
             <w:rPr>
@@ -5932,7 +5928,7 @@
     </w:p>
     <w:p>
       <w:pPr>
-        <w:pStyle w:val="Heading4"/>
+        <w:pStyle w:val="Heading3"/>
         <w:rPr>
           <w:lang w:val="en-US"/>
         </w:rPr>
@@ -5983,14 +5979,14 @@
         <w:rPr>
           <w:lang w:val="en-US"/>
         </w:rPr>
-        <w:t xml:space="preserve"> G</w:t>
+        <w:t xml:space="preserve"> </w:t>
       </w:r>
       <w:proofErr w:type="spellStart"/>
       <w:r>
         <w:rPr>
           <w:lang w:val="en-US"/>
         </w:rPr>
-        <w:t>ridSearch</w:t>
+        <w:t>GridSearch</w:t>
       </w:r>
       <w:proofErr w:type="spellEnd"/>
     </w:p>
@@ -6069,6 +6065,7 @@
           <w:id w:val="-682816525"/>
           <w:citation/>
         </w:sdtPr>
+        <w:sdtEndPr/>
         <w:sdtContent>
           <w:r>
             <w:rPr>
@@ -6137,6 +6134,7 @@
           <w:id w:val="-1435897977"/>
           <w:citation/>
         </w:sdtPr>
+        <w:sdtEndPr/>
         <w:sdtContent>
           <w:r>
             <w:rPr>
@@ -6199,6 +6197,7 @@
           <w:id w:val="500011456"/>
           <w:citation/>
         </w:sdtPr>
+        <w:sdtEndPr/>
         <w:sdtContent>
           <w:r>
             <w:rPr>
@@ -6497,6 +6496,7 @@
           <w:id w:val="-701859269"/>
           <w:citation/>
         </w:sdtPr>
+        <w:sdtEndPr/>
         <w:sdtContent>
           <w:r>
             <w:rPr>
@@ -6553,6 +6553,7 @@
           <w:id w:val="-105968700"/>
           <w:citation/>
         </w:sdtPr>
+        <w:sdtEndPr/>
         <w:sdtContent>
           <w:r>
             <w:rPr>
@@ -6778,6 +6779,7 @@
           <w:id w:val="-1668705104"/>
           <w:citation/>
         </w:sdtPr>
+        <w:sdtEndPr/>
         <w:sdtContent>
           <w:r>
             <w:rPr>
@@ -6819,27 +6821,19 @@
     </w:p>
     <w:p>
       <w:pPr>
-        <w:pStyle w:val="Heading4"/>
-        <w:rPr>
-          <w:i w:val="0"/>
-          <w:iCs w:val="0"/>
-          <w:lang w:val="en-US"/>
-        </w:rPr>
-      </w:pPr>
-      <w:r>
-        <w:rPr>
-          <w:lang w:val="en-US"/>
-        </w:rPr>
-        <w:t xml:space="preserve">Evaluation Metrics: Confusion Matrices, Accuracy and f-1 </w:t>
-      </w:r>
-      <w:proofErr w:type="gramStart"/>
-      <w:r>
-        <w:rPr>
-          <w:lang w:val="en-US"/>
-        </w:rPr>
-        <w:t>Scores</w:t>
-      </w:r>
-      <w:proofErr w:type="gramEnd"/>
+        <w:pStyle w:val="Heading3"/>
+        <w:rPr>
+          <w:i/>
+          <w:iCs/>
+          <w:lang w:val="en-US"/>
+        </w:rPr>
+      </w:pPr>
+      <w:r>
+        <w:rPr>
+          <w:lang w:val="en-US"/>
+        </w:rPr>
+        <w:t>Evaluation Metrics: Confusion Matrices, Accuracy and f-1 Scores</w:t>
+      </w:r>
     </w:p>
     <w:p>
       <w:pPr>
@@ -6983,6 +6977,7 @@
           <w:id w:val="-1693296577"/>
           <w:citation/>
         </w:sdtPr>
+        <w:sdtEndPr/>
         <w:sdtContent>
           <w:r>
             <w:rPr>
@@ -7226,6 +7221,7 @@
           <w:id w:val="-148982836"/>
           <w:citation/>
         </w:sdtPr>
+        <w:sdtEndPr/>
         <w:sdtContent>
           <w:r>
             <w:rPr>
@@ -7276,6 +7272,7 @@
           <w:id w:val="-636884290"/>
           <w:citation/>
         </w:sdtPr>
+        <w:sdtEndPr/>
         <w:sdtContent>
           <w:r>
             <w:rPr>
@@ -7522,6 +7519,13 @@
           <w:lang w:val="en-US"/>
         </w:rPr>
       </w:pPr>
+    </w:p>
+    <w:p>
+      <w:pPr>
+        <w:rPr>
+          <w:lang w:val="en-US"/>
+        </w:rPr>
+      </w:pPr>
       <w:r>
         <w:rPr>
           <w:lang w:val="en-US"/>
@@ -7620,7 +7624,7 @@
           <w:noProof/>
         </w:rPr>
         <w:drawing>
-          <wp:anchor distT="0" distB="0" distL="114300" distR="114300" simplePos="0" relativeHeight="251666432" behindDoc="1" locked="0" layoutInCell="1" allowOverlap="1" wp14:anchorId="3A11DD1F" wp14:editId="10E2691F">
+          <wp:anchor distT="0" distB="0" distL="114300" distR="114300" simplePos="0" relativeHeight="251666432" behindDoc="1" locked="0" layoutInCell="1" allowOverlap="1" wp14:anchorId="3A11DD1F" wp14:editId="4BEB0293">
             <wp:simplePos x="0" y="0"/>
             <wp:positionH relativeFrom="column">
               <wp:posOffset>116205</wp:posOffset>
@@ -7653,7 +7657,7 @@
                     <pic:cNvPicPr/>
                   </pic:nvPicPr>
                   <pic:blipFill>
-                    <a:blip r:embed="rId14" cstate="print">
+                    <a:blip r:embed="rId16" cstate="print">
                       <a:extLst>
                         <a:ext uri="{28A0092B-C50C-407E-A947-70E740481C1C}">
                           <a14:useLocalDpi xmlns:a14="http://schemas.microsoft.com/office/drawing/2010/main" val="0"/>
@@ -7783,7 +7787,7 @@
           <w:noProof/>
         </w:rPr>
         <w:drawing>
-          <wp:anchor distT="0" distB="0" distL="114300" distR="114300" simplePos="0" relativeHeight="251667456" behindDoc="1" locked="0" layoutInCell="1" allowOverlap="1" wp14:anchorId="3501F0C1" wp14:editId="5F69833B">
+          <wp:anchor distT="0" distB="0" distL="114300" distR="114300" simplePos="0" relativeHeight="251667456" behindDoc="1" locked="0" layoutInCell="1" allowOverlap="1" wp14:anchorId="3501F0C1" wp14:editId="22164893">
             <wp:simplePos x="0" y="0"/>
             <wp:positionH relativeFrom="margin">
               <wp:align>left</wp:align>
@@ -7816,7 +7820,7 @@
                     <pic:cNvPicPr/>
                   </pic:nvPicPr>
                   <pic:blipFill>
-                    <a:blip r:embed="rId15" cstate="print">
+                    <a:blip r:embed="rId17" cstate="print">
                       <a:extLst>
                         <a:ext uri="{28A0092B-C50C-407E-A947-70E740481C1C}">
                           <a14:useLocalDpi xmlns:a14="http://schemas.microsoft.com/office/drawing/2010/main" val="0"/>
@@ -7939,7 +7943,7 @@
           <w:noProof/>
         </w:rPr>
         <w:drawing>
-          <wp:anchor distT="0" distB="0" distL="114300" distR="114300" simplePos="0" relativeHeight="251668480" behindDoc="1" locked="0" layoutInCell="1" allowOverlap="1" wp14:anchorId="171A461B" wp14:editId="51E78DF6">
+          <wp:anchor distT="0" distB="0" distL="114300" distR="114300" simplePos="0" relativeHeight="251668480" behindDoc="1" locked="0" layoutInCell="1" allowOverlap="1" wp14:anchorId="171A461B" wp14:editId="67221897">
             <wp:simplePos x="0" y="0"/>
             <wp:positionH relativeFrom="margin">
               <wp:posOffset>133350</wp:posOffset>
@@ -7970,7 +7974,7 @@
                     <pic:cNvPicPr/>
                   </pic:nvPicPr>
                   <pic:blipFill>
-                    <a:blip r:embed="rId16" cstate="print">
+                    <a:blip r:embed="rId18" cstate="print">
                       <a:extLst>
                         <a:ext uri="{28A0092B-C50C-407E-A947-70E740481C1C}">
                           <a14:useLocalDpi xmlns:a14="http://schemas.microsoft.com/office/drawing/2010/main" val="0"/>
@@ -8113,9 +8117,8 @@
         <w:rPr>
           <w:noProof/>
         </w:rPr>
-        <w:lastRenderedPageBreak/>
         <w:drawing>
-          <wp:anchor distT="0" distB="0" distL="114300" distR="114300" simplePos="0" relativeHeight="251669504" behindDoc="1" locked="0" layoutInCell="1" allowOverlap="1" wp14:anchorId="0B76B56C" wp14:editId="63514180">
+          <wp:anchor distT="0" distB="0" distL="114300" distR="114300" simplePos="0" relativeHeight="251669504" behindDoc="1" locked="0" layoutInCell="1" allowOverlap="1" wp14:anchorId="0B76B56C" wp14:editId="22F33417">
             <wp:simplePos x="0" y="0"/>
             <wp:positionH relativeFrom="column">
               <wp:posOffset>25400</wp:posOffset>
@@ -8146,7 +8149,7 @@
                     <pic:cNvPicPr/>
                   </pic:nvPicPr>
                   <pic:blipFill>
-                    <a:blip r:embed="rId17" cstate="print">
+                    <a:blip r:embed="rId19" cstate="print">
                       <a:extLst>
                         <a:ext uri="{28A0092B-C50C-407E-A947-70E740481C1C}">
                           <a14:useLocalDpi xmlns:a14="http://schemas.microsoft.com/office/drawing/2010/main" val="0"/>
@@ -8277,7 +8280,7 @@
                     <pic:cNvPicPr/>
                   </pic:nvPicPr>
                   <pic:blipFill>
-                    <a:blip r:embed="rId18">
+                    <a:blip r:embed="rId20">
                       <a:extLst>
                         <a:ext uri="{28A0092B-C50C-407E-A947-70E740481C1C}">
                           <a14:useLocalDpi xmlns:a14="http://schemas.microsoft.com/office/drawing/2010/main" val="0"/>
@@ -8341,7 +8344,19 @@
         <w:rPr>
           <w:lang w:val="en-US"/>
         </w:rPr>
-        <w:t xml:space="preserve">As can be seen in the table, the weighted k-NN classifier had the best performance in terms of accuracy, </w:t>
+        <w:t xml:space="preserve">As can be seen in the table, the weighted k-NN classifier </w:t>
+      </w:r>
+      <w:r>
+        <w:rPr>
+          <w:lang w:val="en-US"/>
+        </w:rPr>
+        <w:t>achieved</w:t>
+      </w:r>
+      <w:r>
+        <w:rPr>
+          <w:lang w:val="en-US"/>
+        </w:rPr>
+        <w:t xml:space="preserve"> the best performance in terms of accuracy, </w:t>
       </w:r>
       <w:r>
         <w:rPr>
@@ -8365,7 +8380,19 @@
         <w:rPr>
           <w:lang w:val="en-US"/>
         </w:rPr>
-        <w:t>precision and recall of 0.58</w:t>
+        <w:t>precision and recall</w:t>
+      </w:r>
+      <w:r>
+        <w:rPr>
+          <w:lang w:val="en-US"/>
+        </w:rPr>
+        <w:t>, which were all scored at</w:t>
+      </w:r>
+      <w:r>
+        <w:rPr>
+          <w:lang w:val="en-US"/>
+        </w:rPr>
+        <w:t xml:space="preserve"> 0.58</w:t>
       </w:r>
       <w:r>
         <w:rPr>
@@ -8377,7 +8404,19 @@
         <w:rPr>
           <w:lang w:val="en-US"/>
         </w:rPr>
-        <w:t xml:space="preserve">th scores of about 0.3 for accuracy and even lower for precision and recall. The </w:t>
+        <w:t>th scores of about 0.3 for accuracy and even lower</w:t>
+      </w:r>
+      <w:r>
+        <w:rPr>
+          <w:lang w:val="en-US"/>
+        </w:rPr>
+        <w:t xml:space="preserve"> scores</w:t>
+      </w:r>
+      <w:r>
+        <w:rPr>
+          <w:lang w:val="en-US"/>
+        </w:rPr>
+        <w:t xml:space="preserve"> for precision and recall. The </w:t>
       </w:r>
       <w:r>
         <w:rPr>
@@ -8389,128 +8428,2380 @@
         <w:rPr>
           <w:lang w:val="en-US"/>
         </w:rPr>
-        <w:t>algorithm did not perform that much better than randomly guessing each output.</w:t>
-      </w:r>
-    </w:p>
-    <w:p>
-      <w:pPr>
-        <w:rPr>
-          <w:lang w:val="en-US"/>
-        </w:rPr>
-      </w:pPr>
-    </w:p>
-    <w:p>
-      <w:pPr>
-        <w:rPr>
-          <w:lang w:val="en-US"/>
-        </w:rPr>
-      </w:pPr>
-    </w:p>
-    <w:p>
-      <w:pPr>
-        <w:rPr>
-          <w:lang w:val="en-US"/>
-        </w:rPr>
-      </w:pPr>
-    </w:p>
-    <w:p>
-      <w:pPr>
-        <w:rPr>
-          <w:lang w:val="en-US"/>
-        </w:rPr>
-      </w:pPr>
-    </w:p>
-    <w:p>
-      <w:pPr>
-        <w:rPr>
-          <w:lang w:val="en-US"/>
-        </w:rPr>
-      </w:pPr>
-    </w:p>
-    <w:p>
-      <w:pPr>
-        <w:rPr>
-          <w:lang w:val="en-US"/>
-        </w:rPr>
-      </w:pPr>
-    </w:p>
-    <w:p>
-      <w:pPr>
-        <w:rPr>
-          <w:lang w:val="en-US"/>
-        </w:rPr>
-      </w:pPr>
-    </w:p>
-    <w:p>
-      <w:pPr>
-        <w:rPr>
-          <w:lang w:val="en-US"/>
-        </w:rPr>
-      </w:pPr>
-    </w:p>
-    <w:p>
-      <w:pPr>
-        <w:rPr>
-          <w:lang w:val="en-US"/>
-        </w:rPr>
-      </w:pPr>
-    </w:p>
-    <w:p>
-      <w:pPr>
-        <w:rPr>
-          <w:lang w:val="en-US"/>
-        </w:rPr>
-      </w:pPr>
-    </w:p>
-    <w:p>
-      <w:pPr>
-        <w:rPr>
-          <w:lang w:val="en-US"/>
-        </w:rPr>
-      </w:pPr>
-    </w:p>
-    <w:p>
-      <w:pPr>
-        <w:rPr>
-          <w:lang w:val="en-US"/>
-        </w:rPr>
-      </w:pPr>
-    </w:p>
-    <w:p>
-      <w:pPr>
-        <w:rPr>
-          <w:lang w:val="en-US"/>
-        </w:rPr>
-      </w:pPr>
-    </w:p>
-    <w:p>
-      <w:pPr>
-        <w:rPr>
-          <w:lang w:val="en-US"/>
-        </w:rPr>
-      </w:pPr>
-    </w:p>
-    <w:p>
-      <w:pPr>
-        <w:rPr>
-          <w:lang w:val="en-US"/>
-        </w:rPr>
-      </w:pPr>
-    </w:p>
-    <w:p>
-      <w:pPr>
-        <w:rPr>
-          <w:lang w:val="en-US"/>
-        </w:rPr>
-      </w:pPr>
-    </w:p>
-    <w:p>
-      <w:pPr>
-        <w:rPr>
-          <w:lang w:val="en-US"/>
-        </w:rPr>
-      </w:pPr>
-    </w:p>
+        <w:t xml:space="preserve">algorithm did not </w:t>
+      </w:r>
+      <w:r>
+        <w:rPr>
+          <w:lang w:val="en-US"/>
+        </w:rPr>
+        <w:t>perform any better</w:t>
+      </w:r>
+      <w:r>
+        <w:rPr>
+          <w:lang w:val="en-US"/>
+        </w:rPr>
+        <w:t xml:space="preserve"> than randomly guessing each output.</w:t>
+      </w:r>
+    </w:p>
+    <w:p>
+      <w:pPr>
+        <w:rPr>
+          <w:lang w:val="en-US"/>
+        </w:rPr>
+      </w:pPr>
+      <w:r>
+        <w:rPr>
+          <w:lang w:val="en-US"/>
+        </w:rPr>
+        <w:t xml:space="preserve">Consequently, these results imply </w:t>
+      </w:r>
+      <w:r>
+        <w:rPr>
+          <w:b/>
+          <w:bCs/>
+          <w:lang w:val="en-US"/>
+        </w:rPr>
+        <w:t xml:space="preserve">that the weighted k-NN classifier implemented in the </w:t>
+      </w:r>
+      <w:proofErr w:type="spellStart"/>
+      <w:r>
+        <w:rPr>
+          <w:b/>
+          <w:bCs/>
+          <w:lang w:val="en-US"/>
+        </w:rPr>
+        <w:t>Jupyter</w:t>
+      </w:r>
+      <w:proofErr w:type="spellEnd"/>
+      <w:r>
+        <w:rPr>
+          <w:b/>
+          <w:bCs/>
+          <w:lang w:val="en-US"/>
+        </w:rPr>
+        <w:t xml:space="preserve"> Notebook using </w:t>
+      </w:r>
+      <w:r>
+        <w:rPr>
+          <w:b/>
+          <w:bCs/>
+          <w:i/>
+          <w:iCs/>
+          <w:lang w:val="en-US"/>
+        </w:rPr>
+        <w:t>NumPy</w:t>
+      </w:r>
+      <w:r>
+        <w:rPr>
+          <w:b/>
+          <w:bCs/>
+          <w:lang w:val="en-US"/>
+        </w:rPr>
+        <w:t xml:space="preserve"> was the </w:t>
+      </w:r>
+      <w:r>
+        <w:rPr>
+          <w:b/>
+          <w:bCs/>
+          <w:lang w:val="en-US"/>
+        </w:rPr>
+        <w:t>most well-suited algorithm for classifying this type of data</w:t>
+      </w:r>
+      <w:r>
+        <w:rPr>
+          <w:lang w:val="en-US"/>
+        </w:rPr>
+        <w:t>,</w:t>
+      </w:r>
+      <w:r>
+        <w:rPr>
+          <w:lang w:val="en-US"/>
+        </w:rPr>
+        <w:t xml:space="preserve"> </w:t>
+      </w:r>
+      <w:r>
+        <w:rPr>
+          <w:lang w:val="en-US"/>
+        </w:rPr>
+        <w:t xml:space="preserve">as it achieved almost 0.6 (to 1 </w:t>
+      </w:r>
+      <w:proofErr w:type="spellStart"/>
+      <w:r>
+        <w:rPr>
+          <w:lang w:val="en-US"/>
+        </w:rPr>
+        <w:t>d.p.</w:t>
+      </w:r>
+      <w:proofErr w:type="spellEnd"/>
+      <w:r>
+        <w:rPr>
+          <w:lang w:val="en-US"/>
+        </w:rPr>
+        <w:t>) accuracy</w:t>
+      </w:r>
+      <w:r>
+        <w:rPr>
+          <w:lang w:val="en-US"/>
+        </w:rPr>
+        <w:t>.</w:t>
+      </w:r>
+      <w:r>
+        <w:rPr>
+          <w:lang w:val="en-US"/>
+        </w:rPr>
+        <w:t xml:space="preserve"> This was closely followed by the Random Forest model.</w:t>
+      </w:r>
+      <w:r>
+        <w:rPr>
+          <w:lang w:val="en-US"/>
+        </w:rPr>
+        <w:t xml:space="preserve"> Additionally, the</w:t>
+      </w:r>
+      <w:r>
+        <w:rPr>
+          <w:lang w:val="en-US"/>
+        </w:rPr>
+        <w:t xml:space="preserve"> k-NN</w:t>
+      </w:r>
+      <w:r>
+        <w:rPr>
+          <w:lang w:val="en-US"/>
+        </w:rPr>
+        <w:t xml:space="preserve"> algorithm obtained </w:t>
+      </w:r>
+      <w:r>
+        <w:rPr>
+          <w:lang w:val="en-US"/>
+        </w:rPr>
+        <w:t xml:space="preserve">similar </w:t>
+      </w:r>
+      <w:r>
+        <w:rPr>
+          <w:b/>
+          <w:bCs/>
+          <w:lang w:val="en-US"/>
+        </w:rPr>
+        <w:t>weighted averages</w:t>
+      </w:r>
+      <w:r>
+        <w:rPr>
+          <w:lang w:val="en-US"/>
+        </w:rPr>
+        <w:t xml:space="preserve"> (which take into consideration the number of</w:t>
+      </w:r>
+      <w:r>
+        <w:rPr>
+          <w:lang w:val="en-US"/>
+        </w:rPr>
+        <w:t xml:space="preserve"> songs in that album)</w:t>
+      </w:r>
+      <w:r>
+        <w:rPr>
+          <w:lang w:val="en-US"/>
+        </w:rPr>
+        <w:t xml:space="preserve"> for precision and recall</w:t>
+      </w:r>
+      <w:r>
+        <w:rPr>
+          <w:lang w:val="en-US"/>
+        </w:rPr>
+        <w:t>.</w:t>
+      </w:r>
+      <w:r>
+        <w:rPr>
+          <w:lang w:val="en-US"/>
+        </w:rPr>
+        <w:t xml:space="preserve"> </w:t>
+      </w:r>
+      <w:r>
+        <w:rPr>
+          <w:lang w:val="en-US"/>
+        </w:rPr>
+        <w:t xml:space="preserve">This </w:t>
+      </w:r>
+      <w:r>
+        <w:rPr>
+          <w:lang w:val="en-US"/>
+        </w:rPr>
+        <w:t xml:space="preserve">was unexpected, particularly given the </w:t>
+      </w:r>
+      <w:r>
+        <w:rPr>
+          <w:lang w:val="en-US"/>
+        </w:rPr>
+        <w:t xml:space="preserve">more complex techniques used to recognize patterns in a model like Random Forest. </w:t>
+      </w:r>
+    </w:p>
+    <w:p>
+      <w:pPr>
+        <w:jc w:val="both"/>
+        <w:rPr>
+          <w:lang w:val="en-US"/>
+        </w:rPr>
+      </w:pPr>
+      <w:r>
+        <w:rPr>
+          <w:lang w:val="en-US"/>
+        </w:rPr>
+        <w:t>With respect to the other core aim of this project, whic</w:t>
+      </w:r>
+      <w:r>
+        <w:rPr>
+          <w:lang w:val="en-US"/>
+        </w:rPr>
+        <w:t>h was to analyze which albums or classes had the highest recall (</w:t>
+      </w:r>
+      <w:r>
+        <w:rPr>
+          <w:lang w:val="en-US"/>
+        </w:rPr>
+        <w:t>the measure of how many songs in an album were identified as belonging to that album)</w:t>
+      </w:r>
+      <w:r>
+        <w:rPr>
+          <w:lang w:val="en-US"/>
+        </w:rPr>
+        <w:t xml:space="preserve">. </w:t>
+      </w:r>
+      <w:r>
+        <w:rPr>
+          <w:lang w:val="en-US"/>
+        </w:rPr>
+        <w:t>In relation to this question, the</w:t>
+      </w:r>
+      <w:r>
+        <w:rPr>
+          <w:lang w:val="en-US"/>
+        </w:rPr>
+        <w:t>re was a surprising degree of consistency across the different models as to which albums were better recognized than others</w:t>
+      </w:r>
+      <w:r>
+        <w:rPr>
+          <w:lang w:val="en-US"/>
+        </w:rPr>
+        <w:t xml:space="preserve">, even in the weaker models. </w:t>
+      </w:r>
+      <w:r>
+        <w:rPr>
+          <w:lang w:val="en-US"/>
+        </w:rPr>
+        <w:t xml:space="preserve">The albums </w:t>
+      </w:r>
+      <w:r>
+        <w:rPr>
+          <w:i/>
+          <w:iCs/>
+          <w:lang w:val="en-US"/>
+        </w:rPr>
+        <w:t>1989</w:t>
+      </w:r>
+      <w:r>
+        <w:rPr>
+          <w:lang w:val="en-US"/>
+        </w:rPr>
+        <w:t xml:space="preserve">, </w:t>
+      </w:r>
+      <w:r>
+        <w:rPr>
+          <w:i/>
+          <w:iCs/>
+          <w:lang w:val="en-US"/>
+        </w:rPr>
+        <w:t>Midnights, Red, Speak Now</w:t>
+      </w:r>
+      <w:r>
+        <w:rPr>
+          <w:lang w:val="en-US"/>
+        </w:rPr>
+        <w:t xml:space="preserve">, </w:t>
+      </w:r>
+      <w:r>
+        <w:rPr>
+          <w:i/>
+          <w:iCs/>
+          <w:lang w:val="en-US"/>
+        </w:rPr>
+        <w:t>folklore</w:t>
+      </w:r>
+      <w:r>
+        <w:rPr>
+          <w:lang w:val="en-US"/>
+        </w:rPr>
+        <w:t xml:space="preserve"> and </w:t>
+      </w:r>
+      <w:r>
+        <w:rPr>
+          <w:i/>
+          <w:iCs/>
+          <w:lang w:val="en-US"/>
+        </w:rPr>
+        <w:t>evermore</w:t>
+      </w:r>
+      <w:r>
+        <w:rPr>
+          <w:lang w:val="en-US"/>
+        </w:rPr>
+        <w:t xml:space="preserve"> had very high recall scores compared to the other albums. For instance, </w:t>
+      </w:r>
+      <w:r>
+        <w:rPr>
+          <w:i/>
+          <w:iCs/>
+          <w:lang w:val="en-US"/>
+        </w:rPr>
+        <w:t>folklore</w:t>
+      </w:r>
+      <w:r>
+        <w:rPr>
+          <w:lang w:val="en-US"/>
+        </w:rPr>
+        <w:t xml:space="preserve"> achieved a recall score of 1.0 </w:t>
+      </w:r>
+      <w:r>
+        <w:rPr>
+          <w:lang w:val="en-US"/>
+        </w:rPr>
+        <w:t xml:space="preserve">using Random Forest and even 0.8 using the poorly-performing Decision Tree. </w:t>
+      </w:r>
+      <w:r>
+        <w:rPr>
+          <w:lang w:val="en-US"/>
+        </w:rPr>
+        <w:t xml:space="preserve">In contrast, the albums </w:t>
+      </w:r>
+      <w:r>
+        <w:rPr>
+          <w:i/>
+          <w:iCs/>
+          <w:lang w:val="en-US"/>
+        </w:rPr>
+        <w:t xml:space="preserve">Lover, reputation, </w:t>
+      </w:r>
+      <w:r>
+        <w:rPr>
+          <w:lang w:val="en-US"/>
+        </w:rPr>
+        <w:t xml:space="preserve">the debut </w:t>
+      </w:r>
+      <w:r>
+        <w:rPr>
+          <w:i/>
+          <w:iCs/>
+          <w:lang w:val="en-US"/>
+        </w:rPr>
+        <w:t xml:space="preserve">Taylor Swift </w:t>
+      </w:r>
+      <w:r>
+        <w:rPr>
+          <w:lang w:val="en-US"/>
+        </w:rPr>
+        <w:t xml:space="preserve">album and the album containing live sessions </w:t>
+      </w:r>
+      <w:r>
+        <w:rPr>
+          <w:lang w:val="en-US"/>
+        </w:rPr>
+        <w:t xml:space="preserve">received such low precision and recall scores that this would have had a substantial impact on </w:t>
+      </w:r>
+      <w:r>
+        <w:rPr>
+          <w:lang w:val="en-US"/>
+        </w:rPr>
+        <w:t>dampening down the average performance scores of the models.</w:t>
+      </w:r>
+      <w:r>
+        <w:rPr>
+          <w:lang w:val="en-US"/>
+        </w:rPr>
+        <w:t xml:space="preserve"> This indicates that </w:t>
+      </w:r>
+      <w:r>
+        <w:rPr>
+          <w:lang w:val="en-US"/>
+        </w:rPr>
+        <w:t>these albums do not have as much of a distinct style musically as the previously mentioned ones.</w:t>
+      </w:r>
+    </w:p>
+    <w:p>
+      <w:pPr>
+        <w:jc w:val="both"/>
+        <w:rPr>
+          <w:lang w:val="en-US"/>
+        </w:rPr>
+      </w:pPr>
+      <w:r>
+        <w:rPr>
+          <w:lang w:val="en-US"/>
+        </w:rPr>
+        <w:t xml:space="preserve"> </w:t>
+      </w:r>
+      <w:r>
+        <w:rPr>
+          <w:lang w:val="en-US"/>
+        </w:rPr>
+        <w:t xml:space="preserve">Furthermore, as the confusion matrices displayed in the </w:t>
+      </w:r>
+      <w:proofErr w:type="spellStart"/>
+      <w:r>
+        <w:rPr>
+          <w:lang w:val="en-US"/>
+        </w:rPr>
+        <w:t>Jupyter</w:t>
+      </w:r>
+      <w:proofErr w:type="spellEnd"/>
+      <w:r>
+        <w:rPr>
+          <w:lang w:val="en-US"/>
+        </w:rPr>
+        <w:t xml:space="preserve"> Notebook </w:t>
+      </w:r>
+      <w:r>
+        <w:rPr>
+          <w:lang w:val="en-US"/>
+        </w:rPr>
+        <w:t>reveal</w:t>
+      </w:r>
+      <w:r>
+        <w:rPr>
+          <w:lang w:val="en-US"/>
+        </w:rPr>
+        <w:t>, the</w:t>
+      </w:r>
+      <w:r>
+        <w:rPr>
+          <w:lang w:val="en-US"/>
+        </w:rPr>
+        <w:t xml:space="preserve">re was considerable overlap between the classification of the </w:t>
+      </w:r>
+      <w:r>
+        <w:rPr>
+          <w:i/>
+          <w:iCs/>
+          <w:lang w:val="en-US"/>
+        </w:rPr>
+        <w:t>evermore</w:t>
+      </w:r>
+      <w:r>
+        <w:rPr>
+          <w:lang w:val="en-US"/>
+        </w:rPr>
+        <w:t xml:space="preserve"> and </w:t>
+      </w:r>
+      <w:r>
+        <w:rPr>
+          <w:i/>
+          <w:iCs/>
+          <w:lang w:val="en-US"/>
+        </w:rPr>
+        <w:t>folklore</w:t>
+      </w:r>
+      <w:r>
+        <w:rPr>
+          <w:lang w:val="en-US"/>
+        </w:rPr>
+        <w:t xml:space="preserve"> albums</w:t>
+      </w:r>
+      <w:r>
+        <w:rPr>
+          <w:lang w:val="en-US"/>
+        </w:rPr>
+        <w:t>. As an example, here is the confusion matrix outputted after applying the Random Forest algorithm to the test data:</w:t>
+      </w:r>
+    </w:p>
+    <w:p>
+      <w:pPr>
+        <w:jc w:val="both"/>
+        <w:rPr>
+          <w:lang w:val="en-US"/>
+        </w:rPr>
+      </w:pPr>
+    </w:p>
+    <w:p>
+      <w:pPr>
+        <w:rPr>
+          <w:lang w:val="en-US"/>
+        </w:rPr>
+      </w:pPr>
+    </w:p>
+    <w:p>
+      <w:pPr>
+        <w:rPr>
+          <w:lang w:val="en-US"/>
+        </w:rPr>
+      </w:pPr>
+    </w:p>
+    <w:p>
+      <w:pPr>
+        <w:rPr>
+          <w:lang w:val="en-US"/>
+        </w:rPr>
+      </w:pPr>
+    </w:p>
+    <w:p>
+      <w:pPr>
+        <w:rPr>
+          <w:lang w:val="en-US"/>
+        </w:rPr>
+      </w:pPr>
+      <w:r>
+        <w:rPr>
+          <w:noProof/>
+        </w:rPr>
+        <w:drawing>
+          <wp:anchor distT="0" distB="0" distL="114300" distR="114300" simplePos="0" relativeHeight="251671552" behindDoc="1" locked="0" layoutInCell="1" allowOverlap="1" wp14:anchorId="3B9DB74D" wp14:editId="31DDBEF3">
+            <wp:simplePos x="0" y="0"/>
+            <wp:positionH relativeFrom="margin">
+              <wp:posOffset>911134</wp:posOffset>
+            </wp:positionH>
+            <wp:positionV relativeFrom="margin">
+              <wp:posOffset>106136</wp:posOffset>
+            </wp:positionV>
+            <wp:extent cx="3594735" cy="1803400"/>
+            <wp:effectExtent l="171450" t="171450" r="196215" b="177800"/>
+            <wp:wrapTight wrapText="bothSides">
+              <wp:wrapPolygon edited="0">
+                <wp:start x="-1030" y="-2054"/>
+                <wp:lineTo x="-1030" y="23501"/>
+                <wp:lineTo x="22550" y="23501"/>
+                <wp:lineTo x="22665" y="2054"/>
+                <wp:lineTo x="22436" y="-2054"/>
+                <wp:lineTo x="-1030" y="-2054"/>
+              </wp:wrapPolygon>
+            </wp:wrapTight>
+            <wp:docPr id="1910179121" name="Picture 1"/>
+            <wp:cNvGraphicFramePr>
+              <a:graphicFrameLocks xmlns:a="http://schemas.openxmlformats.org/drawingml/2006/main" noChangeAspect="1"/>
+            </wp:cNvGraphicFramePr>
+            <a:graphic xmlns:a="http://schemas.openxmlformats.org/drawingml/2006/main">
+              <a:graphicData uri="http://schemas.openxmlformats.org/drawingml/2006/picture">
+                <pic:pic xmlns:pic="http://schemas.openxmlformats.org/drawingml/2006/picture">
+                  <pic:nvPicPr>
+                    <pic:cNvPr id="1910179121" name=""/>
+                    <pic:cNvPicPr/>
+                  </pic:nvPicPr>
+                  <pic:blipFill>
+                    <a:blip r:embed="rId21" cstate="print">
+                      <a:extLst>
+                        <a:ext uri="{28A0092B-C50C-407E-A947-70E740481C1C}">
+                          <a14:useLocalDpi xmlns:a14="http://schemas.microsoft.com/office/drawing/2010/main" val="0"/>
+                        </a:ext>
+                      </a:extLst>
+                    </a:blip>
+                    <a:stretch>
+                      <a:fillRect/>
+                    </a:stretch>
+                  </pic:blipFill>
+                  <pic:spPr>
+                    <a:xfrm>
+                      <a:off x="0" y="0"/>
+                      <a:ext cx="3594735" cy="1803400"/>
+                    </a:xfrm>
+                    <a:prstGeom prst="rect">
+                      <a:avLst/>
+                    </a:prstGeom>
+                    <a:solidFill>
+                      <a:srgbClr val="FFFFFF">
+                        <a:shade val="85000"/>
+                      </a:srgbClr>
+                    </a:solidFill>
+                    <a:ln w="190500" cap="rnd">
+                      <a:solidFill>
+                        <a:srgbClr val="FFFFFF"/>
+                      </a:solidFill>
+                    </a:ln>
+                    <a:effectLst>
+                      <a:outerShdw blurRad="50000" algn="tl" rotWithShape="0">
+                        <a:srgbClr val="000000">
+                          <a:alpha val="41000"/>
+                        </a:srgbClr>
+                      </a:outerShdw>
+                    </a:effectLst>
+                    <a:scene3d>
+                      <a:camera prst="orthographicFront"/>
+                      <a:lightRig rig="twoPt" dir="t">
+                        <a:rot lat="0" lon="0" rev="7800000"/>
+                      </a:lightRig>
+                    </a:scene3d>
+                    <a:sp3d contourW="6350">
+                      <a:bevelT w="50800" h="16510"/>
+                      <a:contourClr>
+                        <a:srgbClr val="C0C0C0"/>
+                      </a:contourClr>
+                    </a:sp3d>
+                  </pic:spPr>
+                </pic:pic>
+              </a:graphicData>
+            </a:graphic>
+            <wp14:sizeRelH relativeFrom="page">
+              <wp14:pctWidth>0</wp14:pctWidth>
+            </wp14:sizeRelH>
+            <wp14:sizeRelV relativeFrom="page">
+              <wp14:pctHeight>0</wp14:pctHeight>
+            </wp14:sizeRelV>
+          </wp:anchor>
+        </w:drawing>
+      </w:r>
+    </w:p>
+    <w:p>
+      <w:pPr>
+        <w:rPr>
+          <w:lang w:val="en-US"/>
+        </w:rPr>
+      </w:pPr>
+    </w:p>
+    <w:p>
+      <w:pPr>
+        <w:rPr>
+          <w:lang w:val="en-US"/>
+        </w:rPr>
+      </w:pPr>
+    </w:p>
+    <w:p/>
+    <w:p>
+      <w:pPr>
+        <w:rPr>
+          <w:lang w:val="en-US"/>
+        </w:rPr>
+      </w:pPr>
+    </w:p>
+    <w:p>
+      <w:pPr>
+        <w:rPr>
+          <w:lang w:val="en-US"/>
+        </w:rPr>
+      </w:pPr>
+    </w:p>
+    <w:p>
+      <w:pPr>
+        <w:rPr>
+          <w:lang w:val="en-US"/>
+        </w:rPr>
+      </w:pPr>
+    </w:p>
+    <w:p>
+      <w:pPr>
+        <w:rPr>
+          <w:lang w:val="en-US"/>
+        </w:rPr>
+      </w:pPr>
+    </w:p>
+    <w:p>
+      <w:pPr>
+        <w:rPr>
+          <w:lang w:val="en-US"/>
+        </w:rPr>
+      </w:pPr>
+      <w:r>
+        <w:rPr>
+          <w:lang w:val="en-US"/>
+        </w:rPr>
+        <w:t xml:space="preserve">This </w:t>
+      </w:r>
+      <w:r>
+        <w:rPr>
+          <w:lang w:val="en-US"/>
+        </w:rPr>
+        <w:t>snippet</w:t>
+      </w:r>
+      <w:r>
+        <w:rPr>
+          <w:lang w:val="en-US"/>
+        </w:rPr>
+        <w:t xml:space="preserve"> of the confusion matrix outputted for one of the k-NN folds (but this result was also repeated throughout the other folds)</w:t>
+      </w:r>
+      <w:r>
+        <w:rPr>
+          <w:lang w:val="en-US"/>
+        </w:rPr>
+        <w:t xml:space="preserve"> </w:t>
+      </w:r>
+      <w:r>
+        <w:rPr>
+          <w:lang w:val="en-US"/>
+        </w:rPr>
+        <w:t>clearly indicates</w:t>
+      </w:r>
+      <w:r>
+        <w:rPr>
+          <w:lang w:val="en-US"/>
+        </w:rPr>
+        <w:t xml:space="preserve"> that out of 8 songs on </w:t>
+      </w:r>
+      <w:r>
+        <w:rPr>
+          <w:i/>
+          <w:iCs/>
+          <w:lang w:val="en-US"/>
+        </w:rPr>
+        <w:t>evermore</w:t>
+      </w:r>
+      <w:r>
+        <w:rPr>
+          <w:lang w:val="en-US"/>
+        </w:rPr>
+        <w:t xml:space="preserve"> in the test sample, 3 were categorized wrongly as </w:t>
+      </w:r>
+      <w:r>
+        <w:rPr>
+          <w:i/>
+          <w:iCs/>
+          <w:lang w:val="en-US"/>
+        </w:rPr>
+        <w:t>folklore</w:t>
+      </w:r>
+      <w:r>
+        <w:rPr>
+          <w:lang w:val="en-US"/>
+        </w:rPr>
+        <w:t xml:space="preserve">, while </w:t>
+      </w:r>
+      <w:r>
+        <w:rPr>
+          <w:lang w:val="en-US"/>
+        </w:rPr>
+        <w:t xml:space="preserve">one song out of 9 for </w:t>
+      </w:r>
+      <w:r>
+        <w:rPr>
+          <w:i/>
+          <w:iCs/>
+          <w:lang w:val="en-US"/>
+        </w:rPr>
+        <w:t>folklore</w:t>
+      </w:r>
+      <w:r>
+        <w:rPr>
+          <w:lang w:val="en-US"/>
+        </w:rPr>
+        <w:t xml:space="preserve"> was classed as </w:t>
+      </w:r>
+      <w:r>
+        <w:rPr>
+          <w:i/>
+          <w:iCs/>
+          <w:lang w:val="en-US"/>
+        </w:rPr>
+        <w:t>evermore</w:t>
+      </w:r>
+      <w:r>
+        <w:rPr>
+          <w:lang w:val="en-US"/>
+        </w:rPr>
+        <w:t xml:space="preserve">. The </w:t>
+      </w:r>
+      <w:proofErr w:type="spellStart"/>
+      <w:r>
+        <w:rPr>
+          <w:lang w:val="en-US"/>
+        </w:rPr>
+        <w:t>Jupyter</w:t>
+      </w:r>
+      <w:proofErr w:type="spellEnd"/>
+      <w:r>
+        <w:rPr>
+          <w:lang w:val="en-US"/>
+        </w:rPr>
+        <w:t xml:space="preserve"> Notebook contains all of the confusion matrices displaying this pattern. This suggests that the musical attributes of the </w:t>
+      </w:r>
+      <w:r>
+        <w:rPr>
+          <w:i/>
+          <w:iCs/>
+          <w:lang w:val="en-US"/>
+        </w:rPr>
+        <w:t>folklore</w:t>
+      </w:r>
+      <w:r>
+        <w:rPr>
+          <w:lang w:val="en-US"/>
+        </w:rPr>
+        <w:t xml:space="preserve"> and </w:t>
+      </w:r>
+      <w:r>
+        <w:rPr>
+          <w:i/>
+          <w:iCs/>
+          <w:lang w:val="en-US"/>
+        </w:rPr>
+        <w:t>evermore</w:t>
+      </w:r>
+      <w:r>
+        <w:rPr>
+          <w:lang w:val="en-US"/>
+        </w:rPr>
+        <w:t xml:space="preserve"> albums are </w:t>
+      </w:r>
+      <w:r>
+        <w:rPr>
+          <w:lang w:val="en-US"/>
+        </w:rPr>
+        <w:t xml:space="preserve">similar, which </w:t>
+      </w:r>
+      <w:r>
+        <w:rPr>
+          <w:lang w:val="en-US"/>
+        </w:rPr>
+        <w:t>is not surprising, as these albums were released shortly one after the other and showed a departure from Swift’s previous more pop</w:t>
+      </w:r>
+      <w:r>
+        <w:rPr>
+          <w:lang w:val="en-US"/>
+        </w:rPr>
+        <w:t xml:space="preserve">py style to </w:t>
+      </w:r>
+      <w:r>
+        <w:rPr>
+          <w:lang w:val="en-US"/>
+        </w:rPr>
+        <w:t xml:space="preserve">a more acoustic, </w:t>
+      </w:r>
+      <w:r>
+        <w:rPr>
+          <w:lang w:val="en-US"/>
+        </w:rPr>
+        <w:t xml:space="preserve">folk-based </w:t>
+      </w:r>
+      <w:r>
+        <w:rPr>
+          <w:lang w:val="en-US"/>
+        </w:rPr>
+        <w:t>quality.</w:t>
+      </w:r>
+    </w:p>
+    <w:p>
+      <w:pPr>
+        <w:rPr>
+          <w:lang w:val="en-US"/>
+        </w:rPr>
+      </w:pPr>
+    </w:p>
+    <w:p>
+      <w:pPr>
+        <w:pStyle w:val="Heading2"/>
+        <w:rPr>
+          <w:lang w:val="en-US"/>
+        </w:rPr>
+      </w:pPr>
+      <w:r>
+        <w:rPr>
+          <w:lang w:val="en-US"/>
+        </w:rPr>
+        <w:t>Evaluation</w:t>
+      </w:r>
+    </w:p>
+    <w:p>
+      <w:pPr>
+        <w:rPr>
+          <w:lang w:val="en-US"/>
+        </w:rPr>
+      </w:pPr>
+    </w:p>
+    <w:p>
+      <w:pPr>
+        <w:rPr>
+          <w:lang w:val="en-US"/>
+        </w:rPr>
+      </w:pPr>
+      <w:r>
+        <w:rPr>
+          <w:lang w:val="en-US"/>
+        </w:rPr>
+        <w:t>In this se</w:t>
+      </w:r>
+      <w:r>
+        <w:rPr>
+          <w:lang w:val="en-US"/>
+        </w:rPr>
+        <w:t>ction, the possible limitations of these algorithms will be addressed, as well as what could be done to improve their performance.</w:t>
+      </w:r>
+    </w:p>
+    <w:p>
+      <w:pPr>
+        <w:rPr>
+          <w:lang w:val="en-US"/>
+        </w:rPr>
+      </w:pPr>
+    </w:p>
+    <w:p>
+      <w:pPr>
+        <w:pStyle w:val="Heading3"/>
+        <w:rPr>
+          <w:lang w:val="en-US"/>
+        </w:rPr>
+      </w:pPr>
+      <w:r>
+        <w:rPr>
+          <w:lang w:val="en-US"/>
+        </w:rPr>
+        <w:t>Issues related to Non-Normal Feature Distributions</w:t>
+      </w:r>
+    </w:p>
+    <w:p>
+      <w:pPr>
+        <w:rPr>
+          <w:lang w:val="en-US"/>
+        </w:rPr>
+      </w:pPr>
+    </w:p>
+    <w:p>
+      <w:pPr>
+        <w:rPr>
+          <w:lang w:val="en-US"/>
+        </w:rPr>
+      </w:pPr>
+      <w:r>
+        <w:rPr>
+          <w:lang w:val="en-US"/>
+        </w:rPr>
+        <w:t xml:space="preserve">First of all, in this study, a basic Gaussian Naïve-Bayes classifier was implemented which relied on the Gaussian density function to predict the likelihood of each feature, X, (e.g. energy) given an album class, Y. </w:t>
+      </w:r>
+      <w:r>
+        <w:rPr>
+          <w:lang w:val="en-US"/>
+        </w:rPr>
+        <w:t xml:space="preserve">However, the Gaussian density function assumes that the independent variables or features, X, are normally distributed, while not all of the features used for this assignment followed this Gaussian distribution. Much research has been conducted so far on how Naïve Bayes classification can be improved on </w:t>
+      </w:r>
+      <w:r>
+        <w:rPr>
+          <w:lang w:val="en-US"/>
+        </w:rPr>
+        <w:t xml:space="preserve">features which are </w:t>
+      </w:r>
+      <w:r>
+        <w:rPr>
+          <w:i/>
+          <w:iCs/>
+          <w:lang w:val="en-US"/>
+        </w:rPr>
+        <w:t>not</w:t>
+      </w:r>
+      <w:r>
+        <w:rPr>
+          <w:lang w:val="en-US"/>
+        </w:rPr>
+        <w:t xml:space="preserve"> normally distributed</w:t>
+      </w:r>
+      <w:sdt>
+        <w:sdtPr>
+          <w:rPr>
+            <w:lang w:val="en-US"/>
+          </w:rPr>
+          <w:id w:val="-1705547916"/>
+          <w:citation/>
+        </w:sdtPr>
+        <w:sdtContent>
+          <w:r>
+            <w:rPr>
+              <w:lang w:val="en-US"/>
+            </w:rPr>
+            <w:fldChar w:fldCharType="begin"/>
+          </w:r>
+          <w:r>
+            <w:instrText xml:space="preserve"> CITATION Sor11 \l 2057 </w:instrText>
+          </w:r>
+          <w:r>
+            <w:rPr>
+              <w:lang w:val="en-US"/>
+            </w:rPr>
+            <w:fldChar w:fldCharType="separate"/>
+          </w:r>
+          <w:r>
+            <w:rPr>
+              <w:noProof/>
+            </w:rPr>
+            <w:t xml:space="preserve"> (Soria, Garibaldi, Ambrogi, &amp; Biganzoli, 2011)</w:t>
+          </w:r>
+          <w:r>
+            <w:rPr>
+              <w:lang w:val="en-US"/>
+            </w:rPr>
+            <w:fldChar w:fldCharType="end"/>
+          </w:r>
+        </w:sdtContent>
+      </w:sdt>
+      <w:r>
+        <w:rPr>
+          <w:lang w:val="en-US"/>
+        </w:rPr>
+        <w:t>.</w:t>
+      </w:r>
+      <w:r>
+        <w:rPr>
+          <w:lang w:val="en-US"/>
+        </w:rPr>
+        <w:t xml:space="preserve"> </w:t>
+      </w:r>
+      <w:r>
+        <w:rPr>
+          <w:lang w:val="en-US"/>
+        </w:rPr>
+        <w:t>Soria, Garibaldi et al. have explored using different estimates for a feature’s likelihood to overcome these limitations of the Gaussian density function,</w:t>
+      </w:r>
+      <w:r>
+        <w:rPr>
+          <w:lang w:val="en-US"/>
+        </w:rPr>
+        <w:t xml:space="preserve"> </w:t>
+      </w:r>
+      <w:r>
+        <w:rPr>
+          <w:lang w:val="en-US"/>
+        </w:rPr>
+        <w:t xml:space="preserve">primarily a </w:t>
+      </w:r>
+      <w:r>
+        <w:rPr>
+          <w:i/>
+          <w:iCs/>
+          <w:lang w:val="en-US"/>
+        </w:rPr>
+        <w:t>kernel density estimation</w:t>
+      </w:r>
+      <w:r>
+        <w:rPr>
+          <w:lang w:val="en-US"/>
+        </w:rPr>
+        <w:t>, where the ‘density of each continuous variable is estimated averaging over a large set of kernels’.</w:t>
+      </w:r>
+      <w:r>
+        <w:rPr>
+          <w:lang w:val="en-US"/>
+        </w:rPr>
+        <w:t xml:space="preserve">  Kernel density estimation is known as an example of ‘non-parametric’ estimation which means that no assumptions are made about the variables’ distributions.</w:t>
+      </w:r>
+      <w:sdt>
+        <w:sdtPr>
+          <w:rPr>
+            <w:lang w:val="en-US"/>
+          </w:rPr>
+          <w:id w:val="-1350331686"/>
+          <w:citation/>
+        </w:sdtPr>
+        <w:sdtContent>
+          <w:r>
+            <w:rPr>
+              <w:lang w:val="en-US"/>
+            </w:rPr>
+            <w:fldChar w:fldCharType="begin"/>
+          </w:r>
+          <w:r>
+            <w:instrText xml:space="preserve"> CITATION Apt23 \l 2057 </w:instrText>
+          </w:r>
+          <w:r>
+            <w:rPr>
+              <w:lang w:val="en-US"/>
+            </w:rPr>
+            <w:fldChar w:fldCharType="separate"/>
+          </w:r>
+          <w:r>
+            <w:rPr>
+              <w:noProof/>
+            </w:rPr>
+            <w:t xml:space="preserve"> (Aptech.com, 2023)</w:t>
+          </w:r>
+          <w:r>
+            <w:rPr>
+              <w:lang w:val="en-US"/>
+            </w:rPr>
+            <w:fldChar w:fldCharType="end"/>
+          </w:r>
+        </w:sdtContent>
+      </w:sdt>
+      <w:r>
+        <w:rPr>
+          <w:lang w:val="en-US"/>
+        </w:rPr>
+        <w:t xml:space="preserve"> </w:t>
+      </w:r>
+      <w:r>
+        <w:rPr>
+          <w:lang w:val="en-US"/>
+        </w:rPr>
+        <w:t xml:space="preserve">It </w:t>
+      </w:r>
+      <w:r>
+        <w:rPr>
+          <w:lang w:val="en-US"/>
+        </w:rPr>
+        <w:t>is known to perform better on asymmetric and skewed distributions, and therefore might improve inferring the likelihood for the different features. Another method to</w:t>
+      </w:r>
+      <w:r>
+        <w:rPr>
+          <w:lang w:val="en-US"/>
+        </w:rPr>
+        <w:t xml:space="preserve"> address the limitations of the Naïve Bayes classifier may consist of further pre-processing of the features values to remove outliers </w:t>
+      </w:r>
+      <w:r>
+        <w:rPr>
+          <w:lang w:val="en-US"/>
+        </w:rPr>
+        <w:lastRenderedPageBreak/>
+        <w:t>an</w:t>
+      </w:r>
+      <w:r>
+        <w:rPr>
+          <w:lang w:val="en-US"/>
+        </w:rPr>
+        <w:t>d therefore to remove noise from data</w:t>
+      </w:r>
+      <w:sdt>
+        <w:sdtPr>
+          <w:rPr>
+            <w:lang w:val="en-US"/>
+          </w:rPr>
+          <w:id w:val="-1299444446"/>
+          <w:citation/>
+        </w:sdtPr>
+        <w:sdtContent>
+          <w:r>
+            <w:rPr>
+              <w:lang w:val="en-US"/>
+            </w:rPr>
+            <w:fldChar w:fldCharType="begin"/>
+          </w:r>
+          <w:r>
+            <w:instrText xml:space="preserve"> CITATION Sin20 \l 2057 </w:instrText>
+          </w:r>
+          <w:r>
+            <w:rPr>
+              <w:lang w:val="en-US"/>
+            </w:rPr>
+            <w:fldChar w:fldCharType="separate"/>
+          </w:r>
+          <w:r>
+            <w:rPr>
+              <w:noProof/>
+            </w:rPr>
+            <w:t xml:space="preserve"> (Singh &amp; Singh, 2020)</w:t>
+          </w:r>
+          <w:r>
+            <w:rPr>
+              <w:lang w:val="en-US"/>
+            </w:rPr>
+            <w:fldChar w:fldCharType="end"/>
+          </w:r>
+        </w:sdtContent>
+      </w:sdt>
+      <w:r>
+        <w:rPr>
+          <w:lang w:val="en-US"/>
+        </w:rPr>
+        <w:t>.</w:t>
+      </w:r>
+      <w:r>
+        <w:rPr>
+          <w:lang w:val="en-US"/>
+        </w:rPr>
+        <w:t xml:space="preserve"> </w:t>
+      </w:r>
+      <w:r>
+        <w:rPr>
+          <w:lang w:val="en-US"/>
+        </w:rPr>
+        <w:t xml:space="preserve">Additionally, </w:t>
+      </w:r>
+      <w:r>
+        <w:rPr>
+          <w:lang w:val="en-US"/>
+        </w:rPr>
+        <w:t xml:space="preserve">another </w:t>
+      </w:r>
+      <w:r>
+        <w:rPr>
+          <w:lang w:val="en-US"/>
+        </w:rPr>
+        <w:t>well-known</w:t>
+      </w:r>
+      <w:r>
+        <w:rPr>
+          <w:lang w:val="en-US"/>
+        </w:rPr>
+        <w:t xml:space="preserve"> alternative technique for </w:t>
+      </w:r>
+      <w:r>
+        <w:rPr>
+          <w:lang w:val="en-US"/>
+        </w:rPr>
+        <w:t>making the distribution look more normal</w:t>
+      </w:r>
+      <w:r>
+        <w:rPr>
+          <w:lang w:val="en-US"/>
+        </w:rPr>
+        <w:t xml:space="preserve"> is taking </w:t>
+      </w:r>
+      <w:r>
+        <w:rPr>
+          <w:lang w:val="en-US"/>
+        </w:rPr>
+        <w:t>the natural logarithm of the values</w:t>
+      </w:r>
+      <w:sdt>
+        <w:sdtPr>
+          <w:rPr>
+            <w:lang w:val="en-US"/>
+          </w:rPr>
+          <w:id w:val="856461637"/>
+          <w:citation/>
+        </w:sdtPr>
+        <w:sdtContent>
+          <w:r>
+            <w:rPr>
+              <w:lang w:val="en-US"/>
+            </w:rPr>
+            <w:fldChar w:fldCharType="begin"/>
+          </w:r>
+          <w:r>
+            <w:instrText xml:space="preserve">CITATION Bro19 \t  \l 2057 </w:instrText>
+          </w:r>
+          <w:r>
+            <w:rPr>
+              <w:lang w:val="en-US"/>
+            </w:rPr>
+            <w:fldChar w:fldCharType="separate"/>
+          </w:r>
+          <w:r>
+            <w:rPr>
+              <w:noProof/>
+            </w:rPr>
+            <w:t xml:space="preserve"> (Brownlee, 2019)</w:t>
+          </w:r>
+          <w:r>
+            <w:rPr>
+              <w:lang w:val="en-US"/>
+            </w:rPr>
+            <w:fldChar w:fldCharType="end"/>
+          </w:r>
+        </w:sdtContent>
+      </w:sdt>
+      <w:r>
+        <w:rPr>
+          <w:lang w:val="en-US"/>
+        </w:rPr>
+        <w:t xml:space="preserve">. </w:t>
+      </w:r>
+      <w:r>
+        <w:rPr>
+          <w:lang w:val="en-US"/>
+        </w:rPr>
+        <w:t>A more complex</w:t>
+      </w:r>
+      <w:r>
+        <w:rPr>
+          <w:lang w:val="en-US"/>
+        </w:rPr>
+        <w:t xml:space="preserve"> for transforming the dataset </w:t>
+      </w:r>
+      <w:r>
+        <w:rPr>
+          <w:lang w:val="en-US"/>
+        </w:rPr>
+        <w:t xml:space="preserve">include the </w:t>
+      </w:r>
+      <w:proofErr w:type="spellStart"/>
+      <w:r>
+        <w:rPr>
+          <w:lang w:val="en-US"/>
+        </w:rPr>
+        <w:t>BoxCox</w:t>
+      </w:r>
+      <w:proofErr w:type="spellEnd"/>
+      <w:r>
+        <w:rPr>
+          <w:lang w:val="en-US"/>
+        </w:rPr>
+        <w:t xml:space="preserve"> method</w:t>
+      </w:r>
+      <w:r>
+        <w:rPr>
+          <w:lang w:val="en-US"/>
+        </w:rPr>
+        <w:t xml:space="preserve">, which uses </w:t>
+      </w:r>
+      <w:r>
+        <w:rPr>
+          <w:lang w:val="en-US"/>
+        </w:rPr>
+        <w:t>a sequence of logarithm-taking and square root operations to force the distribution to appear closer to the Gaussian distribution.</w:t>
+      </w:r>
+    </w:p>
+    <w:p>
+      <w:pPr>
+        <w:rPr>
+          <w:lang w:val="en-US"/>
+        </w:rPr>
+      </w:pPr>
+    </w:p>
+    <w:p>
+      <w:pPr>
+        <w:pStyle w:val="Heading3"/>
+        <w:rPr>
+          <w:lang w:val="en-US"/>
+        </w:rPr>
+      </w:pPr>
+      <w:r>
+        <w:rPr>
+          <w:lang w:val="en-US"/>
+        </w:rPr>
+        <w:t>Suggestions for Dealing with Imbalanced Datasets</w:t>
+      </w:r>
+    </w:p>
+    <w:p>
+      <w:pPr>
+        <w:rPr>
+          <w:lang w:val="en-US"/>
+        </w:rPr>
+      </w:pPr>
+    </w:p>
+    <w:p>
+      <w:pPr>
+        <w:rPr>
+          <w:lang w:val="en-US"/>
+        </w:rPr>
+      </w:pPr>
+      <w:r>
+        <w:rPr>
+          <w:noProof/>
+        </w:rPr>
+        <w:drawing>
+          <wp:anchor distT="0" distB="0" distL="114300" distR="114300" simplePos="0" relativeHeight="251672576" behindDoc="1" locked="0" layoutInCell="1" allowOverlap="1" wp14:anchorId="0A3EA2D1" wp14:editId="4A168A3A">
+            <wp:simplePos x="0" y="0"/>
+            <wp:positionH relativeFrom="column">
+              <wp:posOffset>106680</wp:posOffset>
+            </wp:positionH>
+            <wp:positionV relativeFrom="paragraph">
+              <wp:posOffset>1156970</wp:posOffset>
+            </wp:positionV>
+            <wp:extent cx="5731510" cy="3797935"/>
+            <wp:effectExtent l="133350" t="114300" r="135890" b="164465"/>
+            <wp:wrapTight wrapText="bothSides">
+              <wp:wrapPolygon edited="0">
+                <wp:start x="-431" y="-650"/>
+                <wp:lineTo x="-503" y="22102"/>
+                <wp:lineTo x="-215" y="22427"/>
+                <wp:lineTo x="21753" y="22427"/>
+                <wp:lineTo x="22040" y="22102"/>
+                <wp:lineTo x="21969" y="-650"/>
+                <wp:lineTo x="-431" y="-650"/>
+              </wp:wrapPolygon>
+            </wp:wrapTight>
+            <wp:docPr id="1273166043" name="Picture 1"/>
+            <wp:cNvGraphicFramePr>
+              <a:graphicFrameLocks xmlns:a="http://schemas.openxmlformats.org/drawingml/2006/main" noChangeAspect="1"/>
+            </wp:cNvGraphicFramePr>
+            <a:graphic xmlns:a="http://schemas.openxmlformats.org/drawingml/2006/main">
+              <a:graphicData uri="http://schemas.openxmlformats.org/drawingml/2006/picture">
+                <pic:pic xmlns:pic="http://schemas.openxmlformats.org/drawingml/2006/picture">
+                  <pic:nvPicPr>
+                    <pic:cNvPr id="1273166043" name=""/>
+                    <pic:cNvPicPr/>
+                  </pic:nvPicPr>
+                  <pic:blipFill>
+                    <a:blip r:embed="rId22">
+                      <a:extLst>
+                        <a:ext uri="{28A0092B-C50C-407E-A947-70E740481C1C}">
+                          <a14:useLocalDpi xmlns:a14="http://schemas.microsoft.com/office/drawing/2010/main" val="0"/>
+                        </a:ext>
+                      </a:extLst>
+                    </a:blip>
+                    <a:stretch>
+                      <a:fillRect/>
+                    </a:stretch>
+                  </pic:blipFill>
+                  <pic:spPr>
+                    <a:xfrm>
+                      <a:off x="0" y="0"/>
+                      <a:ext cx="5731510" cy="3797935"/>
+                    </a:xfrm>
+                    <a:prstGeom prst="rect">
+                      <a:avLst/>
+                    </a:prstGeom>
+                    <a:solidFill>
+                      <a:srgbClr val="FFFFFF">
+                        <a:shade val="85000"/>
+                      </a:srgbClr>
+                    </a:solidFill>
+                    <a:ln w="88900" cap="sq">
+                      <a:solidFill>
+                        <a:srgbClr val="FFFFFF"/>
+                      </a:solidFill>
+                      <a:miter lim="800000"/>
+                    </a:ln>
+                    <a:effectLst>
+                      <a:outerShdw blurRad="55000" dist="18000" dir="5400000" algn="tl" rotWithShape="0">
+                        <a:srgbClr val="000000">
+                          <a:alpha val="40000"/>
+                        </a:srgbClr>
+                      </a:outerShdw>
+                    </a:effectLst>
+                    <a:scene3d>
+                      <a:camera prst="orthographicFront"/>
+                      <a:lightRig rig="twoPt" dir="t">
+                        <a:rot lat="0" lon="0" rev="7200000"/>
+                      </a:lightRig>
+                    </a:scene3d>
+                    <a:sp3d>
+                      <a:bevelT w="25400" h="19050"/>
+                      <a:contourClr>
+                        <a:srgbClr val="FFFFFF"/>
+                      </a:contourClr>
+                    </a:sp3d>
+                  </pic:spPr>
+                </pic:pic>
+              </a:graphicData>
+            </a:graphic>
+            <wp14:sizeRelH relativeFrom="page">
+              <wp14:pctWidth>0</wp14:pctWidth>
+            </wp14:sizeRelH>
+            <wp14:sizeRelV relativeFrom="page">
+              <wp14:pctHeight>0</wp14:pctHeight>
+            </wp14:sizeRelV>
+          </wp:anchor>
+        </w:drawing>
+      </w:r>
+      <w:r>
+        <w:rPr>
+          <w:lang w:val="en-US"/>
+        </w:rPr>
+        <w:t xml:space="preserve">Despite the merit in exploring these possible </w:t>
+      </w:r>
+      <w:r>
+        <w:rPr>
+          <w:lang w:val="en-US"/>
+        </w:rPr>
+        <w:t xml:space="preserve">adaptations of the Naïve-Bayes classifier, </w:t>
+      </w:r>
+      <w:r>
+        <w:rPr>
+          <w:lang w:val="en-US"/>
+        </w:rPr>
+        <w:t xml:space="preserve">a consideration of the results points to the explanation that </w:t>
+      </w:r>
+      <w:r>
+        <w:rPr>
+          <w:lang w:val="en-US"/>
+        </w:rPr>
+        <w:t xml:space="preserve">the greatest limitation here is the imbalanced nature of this dataset, and the fact that certain albums have very few song instances compared to others. The following plot, constructed using seaborn, </w:t>
+      </w:r>
+      <w:r>
+        <w:rPr>
+          <w:lang w:val="en-US"/>
+        </w:rPr>
+        <w:t xml:space="preserve">shows that there is a strong positive linear correlation between the </w:t>
+      </w:r>
+      <w:r>
+        <w:rPr>
+          <w:i/>
+          <w:iCs/>
+          <w:lang w:val="en-US"/>
+        </w:rPr>
+        <w:t>support</w:t>
+      </w:r>
+      <w:r>
+        <w:rPr>
+          <w:lang w:val="en-US"/>
+        </w:rPr>
+        <w:t xml:space="preserve"> of an album class and its f1-score:</w:t>
+      </w:r>
+    </w:p>
+    <w:p>
+      <w:pPr>
+        <w:rPr>
+          <w:lang w:val="en-US"/>
+        </w:rPr>
+      </w:pPr>
+    </w:p>
+    <w:p>
+      <w:r>
+        <w:rPr>
+          <w:lang w:val="en-US"/>
+        </w:rPr>
+        <w:t>This plot demonstrates that the greater the support (representation of an album class in a sample</w:t>
+      </w:r>
+      <w:r>
+        <w:rPr>
+          <w:lang w:val="en-US"/>
+        </w:rPr>
+        <w:t xml:space="preserve">), the greater the F1-Score (measuring the album’s recall and precision). As such, </w:t>
+      </w:r>
+      <w:r>
+        <w:rPr>
+          <w:lang w:val="en-US"/>
+        </w:rPr>
+        <w:t xml:space="preserve">songs on </w:t>
+      </w:r>
+      <w:r>
+        <w:rPr>
+          <w:lang w:val="en-US"/>
+        </w:rPr>
+        <w:t xml:space="preserve">albums which have fewer samples such as the </w:t>
+      </w:r>
+      <w:r>
+        <w:rPr>
+          <w:i/>
+          <w:iCs/>
+          <w:lang w:val="en-US"/>
+        </w:rPr>
+        <w:t>Taylor Swift</w:t>
+      </w:r>
+      <w:r>
+        <w:rPr>
+          <w:lang w:val="en-US"/>
+        </w:rPr>
+        <w:t xml:space="preserve"> album or </w:t>
+      </w:r>
+      <w:r>
+        <w:rPr>
+          <w:i/>
+          <w:iCs/>
+          <w:lang w:val="en-US"/>
+        </w:rPr>
+        <w:t>Lover</w:t>
+      </w:r>
+      <w:r>
+        <w:rPr>
+          <w:lang w:val="en-US"/>
+        </w:rPr>
+        <w:t xml:space="preserve"> are less likely to be correctly</w:t>
+      </w:r>
+      <w:r>
+        <w:rPr>
+          <w:lang w:val="en-US"/>
+        </w:rPr>
+        <w:t xml:space="preserve"> classified. </w:t>
+      </w:r>
+      <w:r>
+        <w:rPr>
+          <w:lang w:val="en-US"/>
+        </w:rPr>
+        <w:t xml:space="preserve">This leads to the most substantial issue with this data, which is that of not having enough data points for certain categories, as well as the dataset being so </w:t>
+      </w:r>
+      <w:r>
+        <w:rPr>
+          <w:i/>
+          <w:iCs/>
+          <w:lang w:val="en-US"/>
+        </w:rPr>
+        <w:t>imbalanced</w:t>
+      </w:r>
+      <w:r>
+        <w:rPr>
+          <w:lang w:val="en-US"/>
+        </w:rPr>
+        <w:t xml:space="preserve">. Much has been written for how to adapt </w:t>
+      </w:r>
+      <w:r>
+        <w:rPr>
+          <w:lang w:val="en-US"/>
+        </w:rPr>
+        <w:t xml:space="preserve">classification models </w:t>
+      </w:r>
+      <w:r>
+        <w:rPr>
+          <w:lang w:val="en-US"/>
+        </w:rPr>
+        <w:t>to imbalanced datasets</w:t>
+      </w:r>
+      <w:r>
+        <w:rPr>
+          <w:lang w:val="en-US"/>
+        </w:rPr>
+        <w:t>, as these have been recognized as one of the greatest challenges in machine learning</w:t>
+      </w:r>
+      <w:sdt>
+        <w:sdtPr>
+          <w:rPr>
+            <w:lang w:val="en-US"/>
+          </w:rPr>
+          <w:id w:val="16287263"/>
+          <w:citation/>
+        </w:sdtPr>
+        <w:sdtContent>
+          <w:r>
+            <w:rPr>
+              <w:lang w:val="en-US"/>
+            </w:rPr>
+            <w:fldChar w:fldCharType="begin"/>
+          </w:r>
+          <w:r>
+            <w:rPr>
+              <w:lang w:val="en-US"/>
+            </w:rPr>
+            <w:instrText xml:space="preserve"> CITATION Cho22 \l 1033 </w:instrText>
+          </w:r>
+          <w:r>
+            <w:rPr>
+              <w:lang w:val="en-US"/>
+            </w:rPr>
+            <w:fldChar w:fldCharType="separate"/>
+          </w:r>
+          <w:r>
+            <w:rPr>
+              <w:noProof/>
+              <w:lang w:val="en-US"/>
+            </w:rPr>
+            <w:t xml:space="preserve"> (Chou &amp; Yang, 2022)</w:t>
+          </w:r>
+          <w:r>
+            <w:rPr>
+              <w:lang w:val="en-US"/>
+            </w:rPr>
+            <w:fldChar w:fldCharType="end"/>
+          </w:r>
+        </w:sdtContent>
+      </w:sdt>
+      <w:r>
+        <w:rPr>
+          <w:lang w:val="en-US"/>
+        </w:rPr>
+        <w:t>.</w:t>
+      </w:r>
+      <w:r>
+        <w:rPr>
+          <w:lang w:val="en-US"/>
+        </w:rPr>
+        <w:t xml:space="preserve"> Oversampling and </w:t>
+      </w:r>
+      <w:proofErr w:type="spellStart"/>
+      <w:r>
+        <w:rPr>
+          <w:lang w:val="en-US"/>
+        </w:rPr>
+        <w:t>undersampling</w:t>
+      </w:r>
+      <w:proofErr w:type="spellEnd"/>
+      <w:r>
+        <w:rPr>
+          <w:lang w:val="en-US"/>
+        </w:rPr>
+        <w:t xml:space="preserve"> are two methods</w:t>
+      </w:r>
+      <w:r>
+        <w:rPr>
+          <w:lang w:val="en-US"/>
+        </w:rPr>
+        <w:t>. Oversampling refers to duplicating items from the less-represented classes</w:t>
+      </w:r>
+      <w:sdt>
+        <w:sdtPr>
+          <w:rPr>
+            <w:lang w:val="en-US"/>
+          </w:rPr>
+          <w:id w:val="-1518990763"/>
+          <w:citation/>
+        </w:sdtPr>
+        <w:sdtContent>
+          <w:r>
+            <w:rPr>
+              <w:lang w:val="en-US"/>
+            </w:rPr>
+            <w:fldChar w:fldCharType="begin"/>
+          </w:r>
+          <w:r>
+            <w:rPr>
+              <w:lang w:val="en-US"/>
+            </w:rPr>
+            <w:instrText xml:space="preserve"> CITATION Pyk20 \l 1033 </w:instrText>
+          </w:r>
+          <w:r>
+            <w:rPr>
+              <w:lang w:val="en-US"/>
+            </w:rPr>
+            <w:fldChar w:fldCharType="separate"/>
+          </w:r>
+          <w:r>
+            <w:rPr>
+              <w:noProof/>
+              <w:lang w:val="en-US"/>
+            </w:rPr>
+            <w:t xml:space="preserve"> (Pykes, 2020)</w:t>
+          </w:r>
+          <w:r>
+            <w:rPr>
+              <w:lang w:val="en-US"/>
+            </w:rPr>
+            <w:fldChar w:fldCharType="end"/>
+          </w:r>
+        </w:sdtContent>
+      </w:sdt>
+      <w:r>
+        <w:rPr>
+          <w:lang w:val="en-US"/>
+        </w:rPr>
+        <w:t xml:space="preserve">, while </w:t>
+      </w:r>
+      <w:proofErr w:type="spellStart"/>
+      <w:r>
+        <w:rPr>
+          <w:lang w:val="en-US"/>
+        </w:rPr>
+        <w:t>undersampling</w:t>
+      </w:r>
+      <w:proofErr w:type="spellEnd"/>
+      <w:r>
+        <w:rPr>
+          <w:lang w:val="en-US"/>
+        </w:rPr>
+        <w:t xml:space="preserve"> removes samples from the majority classes</w:t>
+      </w:r>
+      <w:r>
+        <w:rPr>
+          <w:lang w:val="en-US"/>
+        </w:rPr>
+        <w:t xml:space="preserve">, and is easy to </w:t>
+      </w:r>
+      <w:r>
+        <w:rPr>
+          <w:lang w:val="en-US"/>
+        </w:rPr>
+        <w:lastRenderedPageBreak/>
+        <w:t>implement using scikit-</w:t>
+      </w:r>
+      <w:proofErr w:type="spellStart"/>
+      <w:r>
+        <w:rPr>
+          <w:lang w:val="en-US"/>
+        </w:rPr>
+        <w:t>learn’s</w:t>
+      </w:r>
+      <w:proofErr w:type="spellEnd"/>
+      <w:r>
+        <w:rPr>
+          <w:lang w:val="en-US"/>
+        </w:rPr>
+        <w:t xml:space="preserve"> </w:t>
+      </w:r>
+      <w:proofErr w:type="spellStart"/>
+      <w:r>
+        <w:rPr>
+          <w:i/>
+          <w:iCs/>
+          <w:lang w:val="en-US"/>
+        </w:rPr>
+        <w:t>RandomOverSampler</w:t>
+      </w:r>
+      <w:proofErr w:type="spellEnd"/>
+      <w:r>
+        <w:rPr>
+          <w:lang w:val="en-US"/>
+        </w:rPr>
+        <w:t xml:space="preserve"> and </w:t>
+      </w:r>
+      <w:proofErr w:type="spellStart"/>
+      <w:r>
+        <w:rPr>
+          <w:i/>
+          <w:iCs/>
+          <w:lang w:val="en-US"/>
+        </w:rPr>
+        <w:t>RandomUnderSampler</w:t>
+      </w:r>
+      <w:proofErr w:type="spellEnd"/>
+      <w:r>
+        <w:rPr>
+          <w:lang w:val="en-US"/>
+        </w:rPr>
+        <w:t xml:space="preserve"> utilities.</w:t>
+      </w:r>
+      <w:r>
+        <w:t xml:space="preserve"> Consequently, if there were more time to work on this project, these techniques </w:t>
+      </w:r>
+      <w:r>
+        <w:t>would be one of the first to be applied in order to explore whether the performance of the classifiers can be improved for the less-common albums</w:t>
+      </w:r>
+      <w:r>
+        <w:t xml:space="preserve">. </w:t>
+      </w:r>
+      <w:r>
+        <w:t xml:space="preserve">Another more advanced oversampling technique mentioned in many machine-learning papers is called </w:t>
+      </w:r>
+      <w:r>
+        <w:rPr>
+          <w:i/>
+          <w:iCs/>
+        </w:rPr>
+        <w:t>SMOTE</w:t>
+      </w:r>
+      <w:r>
+        <w:t>, or Synthetic Minority Over-Sampling Technique</w:t>
+      </w:r>
+      <w:sdt>
+        <w:sdtPr>
+          <w:id w:val="-1615124799"/>
+          <w:citation/>
+        </w:sdtPr>
+        <w:sdtContent>
+          <w:r>
+            <w:fldChar w:fldCharType="begin"/>
+          </w:r>
+          <w:r>
+            <w:rPr>
+              <w:lang w:val="en-US"/>
+            </w:rPr>
+            <w:instrText xml:space="preserve"> CITATION Cha02 \l 1033 </w:instrText>
+          </w:r>
+          <w:r>
+            <w:fldChar w:fldCharType="separate"/>
+          </w:r>
+          <w:r>
+            <w:rPr>
+              <w:noProof/>
+              <w:lang w:val="en-US"/>
+            </w:rPr>
+            <w:t xml:space="preserve"> (Chawla, Bowyer, Hall, &amp; Kegelmeyer, 2002)</w:t>
+          </w:r>
+          <w:r>
+            <w:fldChar w:fldCharType="end"/>
+          </w:r>
+        </w:sdtContent>
+      </w:sdt>
+      <w:r>
+        <w:t>.</w:t>
+      </w:r>
+      <w:r>
+        <w:t xml:space="preserve"> </w:t>
+      </w:r>
+      <w:r>
+        <w:t>Chawla et al. have shown that applying SMOTE to imbalanced classes leads to better performance than simply oversampling the minority classes with duplicates.</w:t>
+      </w:r>
+      <w:r>
+        <w:t xml:space="preserve"> SMOTE </w:t>
+      </w:r>
+      <w:proofErr w:type="spellStart"/>
+      <w:r>
+        <w:t>involvves</w:t>
+      </w:r>
+      <w:proofErr w:type="spellEnd"/>
+      <w:r>
+        <w:t xml:space="preserve"> artificially generating synthetic instances of </w:t>
+      </w:r>
+      <w:r>
+        <w:t>the minority</w:t>
+      </w:r>
+      <w:r>
+        <w:t xml:space="preserve"> (less-represented)</w:t>
+      </w:r>
+      <w:r>
+        <w:t xml:space="preserve"> classes</w:t>
+      </w:r>
+      <w:r>
+        <w:t xml:space="preserve">. </w:t>
+      </w:r>
+      <w:r>
+        <w:t xml:space="preserve">The </w:t>
+      </w:r>
+      <w:r>
+        <w:rPr>
+          <w:i/>
+          <w:iCs/>
+        </w:rPr>
+        <w:t>k</w:t>
+      </w:r>
+      <w:r>
+        <w:t xml:space="preserve"> nearest neighbours are selected for samples within this class</w:t>
+      </w:r>
+      <w:r>
+        <w:t xml:space="preserve">, </w:t>
+      </w:r>
+      <w:r>
+        <w:t>before</w:t>
+      </w:r>
+      <w:r>
+        <w:t xml:space="preserve"> selecting a set of values </w:t>
+      </w:r>
+      <w:r>
+        <w:t>for the new synthetic sample</w:t>
+      </w:r>
+      <w:r>
+        <w:t xml:space="preserve"> </w:t>
+      </w:r>
+      <w:r>
+        <w:t>which have to</w:t>
+      </w:r>
+      <w:r>
+        <w:t xml:space="preserve"> lie on the plane between the real instance and its </w:t>
+      </w:r>
+      <w:r>
+        <w:rPr>
+          <w:i/>
+          <w:iCs/>
+        </w:rPr>
+        <w:t>k</w:t>
+      </w:r>
+      <w:r>
+        <w:t>-nearest neighbours</w:t>
+      </w:r>
+      <w:r>
+        <w:t xml:space="preserve"> inside the feature space.</w:t>
+      </w:r>
+      <w:r>
+        <w:t xml:space="preserve"> This is an avenue which </w:t>
+      </w:r>
+      <w:r>
+        <w:t>provides many opportunities for future research, such as how best to select the ‘synthetic neighbours’ or focusing nearest neighbours on instances which are most likely to be incorrectly-classified</w:t>
+      </w:r>
+      <w:sdt>
+        <w:sdtPr>
+          <w:id w:val="-994185122"/>
+          <w:citation/>
+        </w:sdtPr>
+        <w:sdtContent>
+          <w:r>
+            <w:fldChar w:fldCharType="begin"/>
+          </w:r>
+          <w:r>
+            <w:rPr>
+              <w:lang w:val="en-US"/>
+            </w:rPr>
+            <w:instrText xml:space="preserve"> CITATION Cha02 \l 1033 </w:instrText>
+          </w:r>
+          <w:r>
+            <w:fldChar w:fldCharType="separate"/>
+          </w:r>
+          <w:r>
+            <w:rPr>
+              <w:noProof/>
+              <w:lang w:val="en-US"/>
+            </w:rPr>
+            <w:t xml:space="preserve"> (Chawla, Bowyer, Hall, &amp; Kegelmeyer, 2002)</w:t>
+          </w:r>
+          <w:r>
+            <w:fldChar w:fldCharType="end"/>
+          </w:r>
+        </w:sdtContent>
+      </w:sdt>
+      <w:r>
+        <w:t>.</w:t>
+      </w:r>
+      <w:r>
+        <w:t xml:space="preserve"> </w:t>
+      </w:r>
+    </w:p>
+    <w:p/>
+    <w:p>
+      <w:pPr>
+        <w:pStyle w:val="Heading3"/>
+      </w:pPr>
+      <w:r>
+        <w:t>Unsupervised Algorithms for Detecting Non-Album Name Related Patterns</w:t>
+      </w:r>
+    </w:p>
+    <w:p/>
+    <w:p>
+      <w:r>
+        <w:rPr>
+          <w:lang w:val="en-US"/>
+        </w:rPr>
+        <w:t xml:space="preserve">Alternatively, if there were more time to extend this project, </w:t>
+      </w:r>
+      <w:r>
+        <w:rPr>
+          <w:lang w:val="en-US"/>
+        </w:rPr>
+        <w:t xml:space="preserve">the next step towards </w:t>
+      </w:r>
+      <w:r>
+        <w:rPr>
+          <w:lang w:val="en-US"/>
+        </w:rPr>
+        <w:t xml:space="preserve">describing the musical styles of Swift’s albums could be by implementing and applying an unsupervised clustering algorithm, such as K-means. </w:t>
+      </w:r>
+      <w:r>
+        <w:rPr>
+          <w:lang w:val="en-US"/>
+        </w:rPr>
+        <w:t xml:space="preserve">As seen in the results, several albums </w:t>
+      </w:r>
+      <w:r>
+        <w:rPr>
+          <w:lang w:val="en-US"/>
+        </w:rPr>
+        <w:t xml:space="preserve">were predicted with greater accuracy than others, </w:t>
+      </w:r>
+      <w:r>
+        <w:rPr>
+          <w:lang w:val="en-US"/>
+        </w:rPr>
+        <w:t xml:space="preserve">while some like </w:t>
+      </w:r>
+      <w:r>
+        <w:rPr>
+          <w:i/>
+          <w:iCs/>
+          <w:lang w:val="en-US"/>
+        </w:rPr>
+        <w:t>folklore</w:t>
+      </w:r>
+      <w:r>
+        <w:rPr>
+          <w:lang w:val="en-US"/>
+        </w:rPr>
+        <w:t xml:space="preserve"> and </w:t>
+      </w:r>
+      <w:r>
+        <w:rPr>
+          <w:i/>
+          <w:iCs/>
+          <w:lang w:val="en-US"/>
+        </w:rPr>
+        <w:t>evermore</w:t>
+      </w:r>
+      <w:r>
+        <w:rPr>
+          <w:lang w:val="en-US"/>
+        </w:rPr>
+        <w:t xml:space="preserve"> seemed to form one ‘cluster’ of similar audio features. </w:t>
+      </w:r>
+      <w:r>
+        <w:rPr>
+          <w:lang w:val="en-US"/>
+        </w:rPr>
+        <w:t>The advantage of using K-means clustering in this scenario would be to ascertain whether there are any</w:t>
+      </w:r>
+      <w:r>
+        <w:rPr>
+          <w:lang w:val="en-US"/>
+        </w:rPr>
+        <w:t xml:space="preserve"> more nuanced</w:t>
+      </w:r>
+      <w:r>
+        <w:t xml:space="preserve"> </w:t>
+      </w:r>
+      <w:r>
+        <w:t xml:space="preserve">structures and </w:t>
+      </w:r>
+      <w:r>
+        <w:t xml:space="preserve">patterns which are not easily </w:t>
+      </w:r>
+      <w:r>
+        <w:t>discerned</w:t>
+      </w:r>
+      <w:r>
+        <w:t xml:space="preserve"> using supervised learning with album labels: for instance, </w:t>
+      </w:r>
+      <w:r>
+        <w:t xml:space="preserve">K-means could be used to test the hypothesis of whether albums released in a similar </w:t>
+      </w:r>
+      <w:r>
+        <w:rPr>
+          <w:i/>
+          <w:iCs/>
+        </w:rPr>
+        <w:t>time period</w:t>
+      </w:r>
+      <w:r>
+        <w:t xml:space="preserve">, such as </w:t>
+      </w:r>
+      <w:r>
+        <w:rPr>
+          <w:i/>
+          <w:iCs/>
+        </w:rPr>
+        <w:t>folklore</w:t>
+      </w:r>
+      <w:r>
+        <w:t xml:space="preserve"> and </w:t>
+      </w:r>
+      <w:r>
+        <w:rPr>
+          <w:i/>
+          <w:iCs/>
+        </w:rPr>
+        <w:t>evermore</w:t>
+      </w:r>
+      <w:r>
+        <w:t>, shared more similar features than those released at greater intervals throughout Swift’s career.</w:t>
+      </w:r>
+    </w:p>
+    <w:p/>
+    <w:p>
+      <w:pPr>
+        <w:pStyle w:val="Heading3"/>
+      </w:pPr>
+      <w:r>
+        <w:t>Feature Refinement</w:t>
+      </w:r>
+    </w:p>
+    <w:p/>
+    <w:p>
+      <w:r>
+        <w:t>Chaudhury et al. reported excellent results in music genre classification using Random Forest classifiers achieving up to 90% accuracy</w:t>
+      </w:r>
+      <w:sdt>
+        <w:sdtPr>
+          <w:id w:val="1015574900"/>
+          <w:citation/>
+        </w:sdtPr>
+        <w:sdtContent>
+          <w:r>
+            <w:fldChar w:fldCharType="begin"/>
+          </w:r>
+          <w:r>
+            <w:rPr>
+              <w:lang w:val="en-US"/>
+            </w:rPr>
+            <w:instrText xml:space="preserve"> CITATION Cha222 \l 1033 </w:instrText>
+          </w:r>
+          <w:r>
+            <w:fldChar w:fldCharType="separate"/>
+          </w:r>
+          <w:r>
+            <w:rPr>
+              <w:noProof/>
+              <w:lang w:val="en-US"/>
+            </w:rPr>
+            <w:t xml:space="preserve"> (Chaudhury, Karami, &amp; Ghazanfar, 2022)</w:t>
+          </w:r>
+          <w:r>
+            <w:fldChar w:fldCharType="end"/>
+          </w:r>
+        </w:sdtContent>
+      </w:sdt>
+      <w:r>
+        <w:t>.</w:t>
+      </w:r>
+      <w:r>
+        <w:t xml:space="preserve"> However, instead of using the simpler Spotify audio features, they used the </w:t>
+      </w:r>
+      <w:r>
+        <w:t xml:space="preserve">GTZAN music dataset which considers more complex audio features such as </w:t>
+      </w:r>
+      <w:r>
+        <w:t xml:space="preserve">spectral bandwidth, Chroma STFT and zero-crossing rate which </w:t>
+      </w:r>
+      <w:r>
+        <w:t xml:space="preserve">require a greater degree </w:t>
+      </w:r>
+      <w:r>
+        <w:t xml:space="preserve">of domain expertise to understand. </w:t>
+      </w:r>
+      <w:r>
+        <w:t xml:space="preserve">Investing time into understanding  these more refined features </w:t>
+      </w:r>
+      <w:r>
+        <w:t xml:space="preserve">would be a valuable </w:t>
+      </w:r>
+      <w:r>
+        <w:t xml:space="preserve">addition to understanding of music classification tasks. </w:t>
+      </w:r>
+      <w:r>
+        <w:t xml:space="preserve">Moreover, </w:t>
+      </w:r>
+      <w:r>
+        <w:t>there have been some successful projects</w:t>
+      </w:r>
+      <w:r>
+        <w:t xml:space="preserve"> using Naïve-Bayes for </w:t>
+      </w:r>
+      <w:r>
+        <w:t xml:space="preserve">songs’ </w:t>
+      </w:r>
+      <w:r>
+        <w:t xml:space="preserve">genre classification </w:t>
+      </w:r>
+      <w:r>
+        <w:t xml:space="preserve"> </w:t>
+      </w:r>
+      <w:r>
+        <w:t xml:space="preserve">using song </w:t>
+      </w:r>
+      <w:r>
+        <w:rPr>
+          <w:i/>
+          <w:iCs/>
+        </w:rPr>
+        <w:t>lyrics</w:t>
+      </w:r>
+      <w:r>
+        <w:t xml:space="preserve"> rather than audio features</w:t>
+      </w:r>
+      <w:sdt>
+        <w:sdtPr>
+          <w:id w:val="239607269"/>
+          <w:citation/>
+        </w:sdtPr>
+        <w:sdtContent>
+          <w:r>
+            <w:fldChar w:fldCharType="begin"/>
+          </w:r>
+          <w:r>
+            <w:rPr>
+              <w:lang w:val="en-US"/>
+            </w:rPr>
+            <w:instrText xml:space="preserve"> CITATION Rut21 \l 1033 </w:instrText>
+          </w:r>
+          <w:r>
+            <w:fldChar w:fldCharType="separate"/>
+          </w:r>
+          <w:r>
+            <w:rPr>
+              <w:noProof/>
+              <w:lang w:val="en-US"/>
+            </w:rPr>
+            <w:t xml:space="preserve"> (Rutter, 2021)</w:t>
+          </w:r>
+          <w:r>
+            <w:fldChar w:fldCharType="end"/>
+          </w:r>
+        </w:sdtContent>
+      </w:sdt>
+      <w:r>
+        <w:t>.</w:t>
+      </w:r>
+      <w:r>
+        <w:t xml:space="preserve"> There is a possibility that the different albums </w:t>
+      </w:r>
+      <w:r>
+        <w:rPr>
+          <w:i/>
+          <w:iCs/>
+        </w:rPr>
+        <w:t>do</w:t>
+      </w:r>
+      <w:r>
+        <w:t xml:space="preserve"> have their own, distinct styles but that this is based more on the content of the lyrics rather than on the numerical audio features</w:t>
+      </w:r>
+      <w:r>
+        <w:t xml:space="preserve">, therefore it cannot be fully concluded that albums such as </w:t>
+      </w:r>
+      <w:r>
+        <w:rPr>
+          <w:i/>
+          <w:iCs/>
+        </w:rPr>
+        <w:t>reputation</w:t>
+      </w:r>
+      <w:r>
+        <w:t xml:space="preserve"> or </w:t>
+      </w:r>
+      <w:r>
+        <w:rPr>
+          <w:i/>
+          <w:iCs/>
+        </w:rPr>
+        <w:t>Lover</w:t>
+      </w:r>
+      <w:r>
+        <w:t xml:space="preserve"> do not have their own style</w:t>
+      </w:r>
+      <w:r>
+        <w:t xml:space="preserve">, as this style could be related more to textual themes than </w:t>
+      </w:r>
+      <w:proofErr w:type="spellStart"/>
+      <w:r>
+        <w:t>acousticness</w:t>
+      </w:r>
+      <w:proofErr w:type="spellEnd"/>
+      <w:r>
+        <w:t xml:space="preserve"> or loudness.</w:t>
+      </w:r>
+    </w:p>
+    <w:p/>
+    <w:p>
+      <w:pPr>
+        <w:pStyle w:val="Heading3"/>
+      </w:pPr>
+      <w:r>
+        <w:lastRenderedPageBreak/>
+        <w:t>A Note on Computational Performance Issues</w:t>
+      </w:r>
+    </w:p>
+    <w:p/>
+    <w:p>
+      <w:r>
+        <w:t xml:space="preserve">Finally, a brief comment should be made on the fact that it was not possible to </w:t>
+      </w:r>
+      <w:r>
+        <w:t xml:space="preserve">evaluate a broader range of hyperparameters for </w:t>
+      </w:r>
+      <w:r>
+        <w:t xml:space="preserve">the Decision Tree and Random Forest classifiers using grid search due to the available computational resources. </w:t>
+      </w:r>
+      <w:r>
+        <w:t xml:space="preserve">The </w:t>
+      </w:r>
+      <w:r>
+        <w:t xml:space="preserve">parameters </w:t>
+      </w:r>
+      <w:r>
+        <w:t>that were optimized in this project</w:t>
+      </w:r>
+      <w:r>
+        <w:t>,</w:t>
+      </w:r>
+      <w:r>
+        <w:t xml:space="preserve"> such as </w:t>
+      </w:r>
+      <w:proofErr w:type="spellStart"/>
+      <w:r>
+        <w:rPr>
+          <w:i/>
+          <w:iCs/>
+        </w:rPr>
+        <w:t>max_depth</w:t>
+      </w:r>
+      <w:proofErr w:type="spellEnd"/>
+      <w:r>
+        <w:t xml:space="preserve"> and </w:t>
+      </w:r>
+      <w:proofErr w:type="spellStart"/>
+      <w:r>
+        <w:rPr>
+          <w:i/>
+          <w:iCs/>
+        </w:rPr>
+        <w:t>min_samples_leaf</w:t>
+      </w:r>
+      <w:proofErr w:type="spellEnd"/>
+      <w:r>
+        <w:t xml:space="preserve"> </w:t>
+      </w:r>
+      <w:r>
+        <w:t>already took many hours to</w:t>
+      </w:r>
+      <w:r>
+        <w:t xml:space="preserve"> tune using this technique. As such, if there were more computational resources available, it is possible that these models could be improved further by </w:t>
+      </w:r>
+      <w:r>
+        <w:t xml:space="preserve">testing a wider range of values for and types of hyperparameters. </w:t>
+      </w:r>
+      <w:r>
+        <w:t xml:space="preserve">For instance, the </w:t>
+      </w:r>
+      <w:proofErr w:type="spellStart"/>
+      <w:r>
+        <w:rPr>
+          <w:i/>
+          <w:iCs/>
+        </w:rPr>
+        <w:t>max_features</w:t>
+      </w:r>
+      <w:proofErr w:type="spellEnd"/>
+      <w:r>
+        <w:t xml:space="preserve"> and </w:t>
+      </w:r>
+      <w:proofErr w:type="spellStart"/>
+      <w:r>
+        <w:rPr>
+          <w:i/>
+          <w:iCs/>
+        </w:rPr>
+        <w:t>min_samples_split</w:t>
+      </w:r>
+      <w:proofErr w:type="spellEnd"/>
+      <w:r>
+        <w:t xml:space="preserve"> parameters were not optimized for Random Forest</w:t>
+      </w:r>
+      <w:r>
+        <w:t xml:space="preserve"> for this precise reason.</w:t>
+      </w:r>
+    </w:p>
+    <w:p>
+      <w:pPr>
+        <w:pStyle w:val="Heading3"/>
+      </w:pPr>
+    </w:p>
+    <w:p/>
     <w:p>
       <w:pPr>
         <w:rPr>
@@ -8547,6 +10838,7 @@
       </w:pPr>
     </w:p>
     <w:sectPr>
+      <w:footerReference w:type="default" r:id="rId23"/>
       <w:pgSz w:w="11906" w:h="16838"/>
       <w:pgMar w:top="1440" w:right="1440" w:bottom="1440" w:left="1440" w:header="708" w:footer="708" w:gutter="0"/>
       <w:cols w:space="708"/>
@@ -8554,6 +10846,108 @@
     </w:sectPr>
   </w:body>
 </w:document>
+</file>
+
+<file path=word/endnotes.xml><?xml version="1.0" encoding="utf-8"?>
+<w:endnotes xmlns:wpc="http://schemas.microsoft.com/office/word/2010/wordprocessingCanvas" xmlns:cx="http://schemas.microsoft.com/office/drawing/2014/chartex" xmlns:cx1="http://schemas.microsoft.com/office/drawing/2015/9/8/chartex" xmlns:cx2="http://schemas.microsoft.com/office/drawing/2015/10/21/chartex" xmlns:cx3="http://schemas.microsoft.com/office/drawing/2016/5/9/chartex" xmlns:cx4="http://schemas.microsoft.com/office/drawing/2016/5/10/chartex" xmlns:cx5="http://schemas.microsoft.com/office/drawing/2016/5/11/chartex" xmlns:cx6="http://schemas.microsoft.com/office/drawing/2016/5/12/chartex" xmlns:cx7="http://schemas.microsoft.com/office/drawing/2016/5/13/chartex" xmlns:cx8="http://schemas.microsoft.com/office/drawing/2016/5/14/chartex" xmlns:mc="http://schemas.openxmlformats.org/markup-compatibility/2006" xmlns:aink="http://schemas.microsoft.com/office/drawing/2016/ink" xmlns:am3d="http://schemas.microsoft.com/office/drawing/2017/model3d" xmlns:o="urn:schemas-microsoft-com:office:office" xmlns:oel="http://schemas.microsoft.com/office/2019/extlst" xmlns:r="http://schemas.openxmlformats.org/officeDocument/2006/relationships" xmlns:m="http://schemas.openxmlformats.org/officeDocument/2006/math" xmlns:v="urn:schemas-microsoft-com:vml" xmlns:wp14="http://schemas.microsoft.com/office/word/2010/wordprocessingDrawing" xmlns:wp="http://schemas.openxmlformats.org/drawingml/2006/wordprocessingDrawing" xmlns:w10="urn:schemas-microsoft-com:office:word" xmlns:w="http://schemas.openxmlformats.org/wordprocessingml/2006/main" xmlns:w14="http://schemas.microsoft.com/office/word/2010/wordml" xmlns:w15="http://schemas.microsoft.com/office/word/2012/wordml" xmlns:w16cex="http://schemas.microsoft.com/office/word/2018/wordml/cex" xmlns:w16cid="http://schemas.microsoft.com/office/word/2016/wordml/cid" xmlns:w16="http://schemas.microsoft.com/office/word/2018/wordml" xmlns:w16sdtdh="http://schemas.microsoft.com/office/word/2020/wordml/sdtdatahash" xmlns:w16se="http://schemas.microsoft.com/office/word/2015/wordml/symex" xmlns:wpg="http://schemas.microsoft.com/office/word/2010/wordprocessingGroup" xmlns:wpi="http://schemas.microsoft.com/office/word/2010/wordprocessingInk" xmlns:wne="http://schemas.microsoft.com/office/word/2006/wordml" xmlns:wps="http://schemas.microsoft.com/office/word/2010/wordprocessingShape" mc:Ignorable="w14 w15 w16se w16cid w16 w16cex w16sdtdh wp14">
+  <w:endnote w:type="separator" w:id="-1">
+    <w:p>
+      <w:pPr>
+        <w:spacing w:after="0" w:line="240" w:lineRule="auto"/>
+      </w:pPr>
+      <w:r>
+        <w:separator/>
+      </w:r>
+    </w:p>
+  </w:endnote>
+  <w:endnote w:type="continuationSeparator" w:id="0">
+    <w:p>
+      <w:pPr>
+        <w:spacing w:after="0" w:line="240" w:lineRule="auto"/>
+      </w:pPr>
+      <w:r>
+        <w:continuationSeparator/>
+      </w:r>
+    </w:p>
+  </w:endnote>
+</w:endnotes>
+</file>
+
+<file path=word/footer1.xml><?xml version="1.0" encoding="utf-8"?>
+<w:ftr xmlns:wpc="http://schemas.microsoft.com/office/word/2010/wordprocessingCanvas" xmlns:cx="http://schemas.microsoft.com/office/drawing/2014/chartex" xmlns:cx1="http://schemas.microsoft.com/office/drawing/2015/9/8/chartex" xmlns:cx2="http://schemas.microsoft.com/office/drawing/2015/10/21/chartex" xmlns:cx3="http://schemas.microsoft.com/office/drawing/2016/5/9/chartex" xmlns:cx4="http://schemas.microsoft.com/office/drawing/2016/5/10/chartex" xmlns:cx5="http://schemas.microsoft.com/office/drawing/2016/5/11/chartex" xmlns:cx6="http://schemas.microsoft.com/office/drawing/2016/5/12/chartex" xmlns:cx7="http://schemas.microsoft.com/office/drawing/2016/5/13/chartex" xmlns:cx8="http://schemas.microsoft.com/office/drawing/2016/5/14/chartex" xmlns:mc="http://schemas.openxmlformats.org/markup-compatibility/2006" xmlns:aink="http://schemas.microsoft.com/office/drawing/2016/ink" xmlns:am3d="http://schemas.microsoft.com/office/drawing/2017/model3d" xmlns:o="urn:schemas-microsoft-com:office:office" xmlns:oel="http://schemas.microsoft.com/office/2019/extlst" xmlns:r="http://schemas.openxmlformats.org/officeDocument/2006/relationships" xmlns:m="http://schemas.openxmlformats.org/officeDocument/2006/math" xmlns:v="urn:schemas-microsoft-com:vml" xmlns:wp14="http://schemas.microsoft.com/office/word/2010/wordprocessingDrawing" xmlns:wp="http://schemas.openxmlformats.org/drawingml/2006/wordprocessingDrawing" xmlns:w10="urn:schemas-microsoft-com:office:word" xmlns:w="http://schemas.openxmlformats.org/wordprocessingml/2006/main" xmlns:w14="http://schemas.microsoft.com/office/word/2010/wordml" xmlns:w15="http://schemas.microsoft.com/office/word/2012/wordml" xmlns:w16cex="http://schemas.microsoft.com/office/word/2018/wordml/cex" xmlns:w16cid="http://schemas.microsoft.com/office/word/2016/wordml/cid" xmlns:w16="http://schemas.microsoft.com/office/word/2018/wordml" xmlns:w16sdtdh="http://schemas.microsoft.com/office/word/2020/wordml/sdtdatahash" xmlns:w16se="http://schemas.microsoft.com/office/word/2015/wordml/symex" xmlns:wpg="http://schemas.microsoft.com/office/word/2010/wordprocessingGroup" xmlns:wpi="http://schemas.microsoft.com/office/word/2010/wordprocessingInk" xmlns:wne="http://schemas.microsoft.com/office/word/2006/wordml" xmlns:wps="http://schemas.microsoft.com/office/word/2010/wordprocessingShape" mc:Ignorable="w14 w15 w16se w16cid w16 w16cex w16sdtdh wp14">
+  <w:sdt>
+    <w:sdtPr>
+      <w:id w:val="-982930268"/>
+      <w:docPartObj>
+        <w:docPartGallery w:val="Page Numbers (Bottom of Page)"/>
+        <w:docPartUnique/>
+      </w:docPartObj>
+    </w:sdtPr>
+    <w:sdtEndPr>
+      <w:rPr>
+        <w:noProof/>
+      </w:rPr>
+    </w:sdtEndPr>
+    <w:sdtContent>
+      <w:p>
+        <w:pPr>
+          <w:pStyle w:val="Footer"/>
+        </w:pPr>
+        <w:r>
+          <w:fldChar w:fldCharType="begin"/>
+        </w:r>
+        <w:r>
+          <w:instrText xml:space="preserve"> PAGE   \* MERGEFORMAT </w:instrText>
+        </w:r>
+        <w:r>
+          <w:fldChar w:fldCharType="separate"/>
+        </w:r>
+        <w:r>
+          <w:rPr>
+            <w:noProof/>
+          </w:rPr>
+          <w:t>2</w:t>
+        </w:r>
+        <w:r>
+          <w:rPr>
+            <w:noProof/>
+          </w:rPr>
+          <w:fldChar w:fldCharType="end"/>
+        </w:r>
+      </w:p>
+    </w:sdtContent>
+  </w:sdt>
+  <w:p>
+    <w:pPr>
+      <w:pStyle w:val="Footer"/>
+    </w:pPr>
+  </w:p>
+</w:ftr>
+</file>
+
+<file path=word/footnotes.xml><?xml version="1.0" encoding="utf-8"?>
+<w:footnotes xmlns:wpc="http://schemas.microsoft.com/office/word/2010/wordprocessingCanvas" xmlns:cx="http://schemas.microsoft.com/office/drawing/2014/chartex" xmlns:cx1="http://schemas.microsoft.com/office/drawing/2015/9/8/chartex" xmlns:cx2="http://schemas.microsoft.com/office/drawing/2015/10/21/chartex" xmlns:cx3="http://schemas.microsoft.com/office/drawing/2016/5/9/chartex" xmlns:cx4="http://schemas.microsoft.com/office/drawing/2016/5/10/chartex" xmlns:cx5="http://schemas.microsoft.com/office/drawing/2016/5/11/chartex" xmlns:cx6="http://schemas.microsoft.com/office/drawing/2016/5/12/chartex" xmlns:cx7="http://schemas.microsoft.com/office/drawing/2016/5/13/chartex" xmlns:cx8="http://schemas.microsoft.com/office/drawing/2016/5/14/chartex" xmlns:mc="http://schemas.openxmlformats.org/markup-compatibility/2006" xmlns:aink="http://schemas.microsoft.com/office/drawing/2016/ink" xmlns:am3d="http://schemas.microsoft.com/office/drawing/2017/model3d" xmlns:o="urn:schemas-microsoft-com:office:office" xmlns:oel="http://schemas.microsoft.com/office/2019/extlst" xmlns:r="http://schemas.openxmlformats.org/officeDocument/2006/relationships" xmlns:m="http://schemas.openxmlformats.org/officeDocument/2006/math" xmlns:v="urn:schemas-microsoft-com:vml" xmlns:wp14="http://schemas.microsoft.com/office/word/2010/wordprocessingDrawing" xmlns:wp="http://schemas.openxmlformats.org/drawingml/2006/wordprocessingDrawing" xmlns:w10="urn:schemas-microsoft-com:office:word" xmlns:w="http://schemas.openxmlformats.org/wordprocessingml/2006/main" xmlns:w14="http://schemas.microsoft.com/office/word/2010/wordml" xmlns:w15="http://schemas.microsoft.com/office/word/2012/wordml" xmlns:w16cex="http://schemas.microsoft.com/office/word/2018/wordml/cex" xmlns:w16cid="http://schemas.microsoft.com/office/word/2016/wordml/cid" xmlns:w16="http://schemas.microsoft.com/office/word/2018/wordml" xmlns:w16sdtdh="http://schemas.microsoft.com/office/word/2020/wordml/sdtdatahash" xmlns:w16se="http://schemas.microsoft.com/office/word/2015/wordml/symex" xmlns:wpg="http://schemas.microsoft.com/office/word/2010/wordprocessingGroup" xmlns:wpi="http://schemas.microsoft.com/office/word/2010/wordprocessingInk" xmlns:wne="http://schemas.microsoft.com/office/word/2006/wordml" xmlns:wps="http://schemas.microsoft.com/office/word/2010/wordprocessingShape" mc:Ignorable="w14 w15 w16se w16cid w16 w16cex w16sdtdh wp14">
+  <w:footnote w:type="separator" w:id="-1">
+    <w:p>
+      <w:pPr>
+        <w:spacing w:after="0" w:line="240" w:lineRule="auto"/>
+      </w:pPr>
+      <w:r>
+        <w:separator/>
+      </w:r>
+    </w:p>
+  </w:footnote>
+  <w:footnote w:type="continuationSeparator" w:id="0">
+    <w:p>
+      <w:pPr>
+        <w:spacing w:after="0" w:line="240" w:lineRule="auto"/>
+      </w:pPr>
+      <w:r>
+        <w:continuationSeparator/>
+      </w:r>
+    </w:p>
+  </w:footnote>
+</w:footnotes>
 </file>
 
 <file path=word/numbering.xml><?xml version="1.0" encoding="utf-8"?>
@@ -8898,9 +11292,9 @@
     </w:lvl>
   </w:abstractNum>
   <w:abstractNum w:abstractNumId="3" w15:restartNumberingAfterBreak="0">
-    <w:nsid w:val="65245152"/>
+    <w:nsid w:val="3D743F58"/>
     <w:multiLevelType w:val="hybridMultilevel"/>
-    <w:tmpl w:val="1458EF2E"/>
+    <w:tmpl w:val="A7D2CA7A"/>
     <w:lvl w:ilvl="0" w:tplc="08090001">
       <w:start w:val="1"/>
       <w:numFmt w:val="bullet"/>
@@ -9011,6 +11405,119 @@
     </w:lvl>
   </w:abstractNum>
   <w:abstractNum w:abstractNumId="4" w15:restartNumberingAfterBreak="0">
+    <w:nsid w:val="65245152"/>
+    <w:multiLevelType w:val="hybridMultilevel"/>
+    <w:tmpl w:val="1458EF2E"/>
+    <w:lvl w:ilvl="0" w:tplc="08090001">
+      <w:start w:val="1"/>
+      <w:numFmt w:val="bullet"/>
+      <w:lvlText w:val=""/>
+      <w:lvlJc w:val="left"/>
+      <w:pPr>
+        <w:ind w:left="720" w:hanging="360"/>
+      </w:pPr>
+      <w:rPr>
+        <w:rFonts w:ascii="Symbol" w:hAnsi="Symbol" w:hint="default"/>
+      </w:rPr>
+    </w:lvl>
+    <w:lvl w:ilvl="1" w:tplc="08090003" w:tentative="1">
+      <w:start w:val="1"/>
+      <w:numFmt w:val="bullet"/>
+      <w:lvlText w:val="o"/>
+      <w:lvlJc w:val="left"/>
+      <w:pPr>
+        <w:ind w:left="1440" w:hanging="360"/>
+      </w:pPr>
+      <w:rPr>
+        <w:rFonts w:ascii="Courier New" w:hAnsi="Courier New" w:cs="Courier New" w:hint="default"/>
+      </w:rPr>
+    </w:lvl>
+    <w:lvl w:ilvl="2" w:tplc="08090005" w:tentative="1">
+      <w:start w:val="1"/>
+      <w:numFmt w:val="bullet"/>
+      <w:lvlText w:val=""/>
+      <w:lvlJc w:val="left"/>
+      <w:pPr>
+        <w:ind w:left="2160" w:hanging="360"/>
+      </w:pPr>
+      <w:rPr>
+        <w:rFonts w:ascii="Wingdings" w:hAnsi="Wingdings" w:hint="default"/>
+      </w:rPr>
+    </w:lvl>
+    <w:lvl w:ilvl="3" w:tplc="08090001" w:tentative="1">
+      <w:start w:val="1"/>
+      <w:numFmt w:val="bullet"/>
+      <w:lvlText w:val=""/>
+      <w:lvlJc w:val="left"/>
+      <w:pPr>
+        <w:ind w:left="2880" w:hanging="360"/>
+      </w:pPr>
+      <w:rPr>
+        <w:rFonts w:ascii="Symbol" w:hAnsi="Symbol" w:hint="default"/>
+      </w:rPr>
+    </w:lvl>
+    <w:lvl w:ilvl="4" w:tplc="08090003" w:tentative="1">
+      <w:start w:val="1"/>
+      <w:numFmt w:val="bullet"/>
+      <w:lvlText w:val="o"/>
+      <w:lvlJc w:val="left"/>
+      <w:pPr>
+        <w:ind w:left="3600" w:hanging="360"/>
+      </w:pPr>
+      <w:rPr>
+        <w:rFonts w:ascii="Courier New" w:hAnsi="Courier New" w:cs="Courier New" w:hint="default"/>
+      </w:rPr>
+    </w:lvl>
+    <w:lvl w:ilvl="5" w:tplc="08090005" w:tentative="1">
+      <w:start w:val="1"/>
+      <w:numFmt w:val="bullet"/>
+      <w:lvlText w:val=""/>
+      <w:lvlJc w:val="left"/>
+      <w:pPr>
+        <w:ind w:left="4320" w:hanging="360"/>
+      </w:pPr>
+      <w:rPr>
+        <w:rFonts w:ascii="Wingdings" w:hAnsi="Wingdings" w:hint="default"/>
+      </w:rPr>
+    </w:lvl>
+    <w:lvl w:ilvl="6" w:tplc="08090001" w:tentative="1">
+      <w:start w:val="1"/>
+      <w:numFmt w:val="bullet"/>
+      <w:lvlText w:val=""/>
+      <w:lvlJc w:val="left"/>
+      <w:pPr>
+        <w:ind w:left="5040" w:hanging="360"/>
+      </w:pPr>
+      <w:rPr>
+        <w:rFonts w:ascii="Symbol" w:hAnsi="Symbol" w:hint="default"/>
+      </w:rPr>
+    </w:lvl>
+    <w:lvl w:ilvl="7" w:tplc="08090003" w:tentative="1">
+      <w:start w:val="1"/>
+      <w:numFmt w:val="bullet"/>
+      <w:lvlText w:val="o"/>
+      <w:lvlJc w:val="left"/>
+      <w:pPr>
+        <w:ind w:left="5760" w:hanging="360"/>
+      </w:pPr>
+      <w:rPr>
+        <w:rFonts w:ascii="Courier New" w:hAnsi="Courier New" w:cs="Courier New" w:hint="default"/>
+      </w:rPr>
+    </w:lvl>
+    <w:lvl w:ilvl="8" w:tplc="08090005" w:tentative="1">
+      <w:start w:val="1"/>
+      <w:numFmt w:val="bullet"/>
+      <w:lvlText w:val=""/>
+      <w:lvlJc w:val="left"/>
+      <w:pPr>
+        <w:ind w:left="6480" w:hanging="360"/>
+      </w:pPr>
+      <w:rPr>
+        <w:rFonts w:ascii="Wingdings" w:hAnsi="Wingdings" w:hint="default"/>
+      </w:rPr>
+    </w:lvl>
+  </w:abstractNum>
+  <w:abstractNum w:abstractNumId="5" w15:restartNumberingAfterBreak="0">
     <w:nsid w:val="7C56524B"/>
     <w:multiLevelType w:val="hybridMultilevel"/>
     <w:tmpl w:val="A07061FE"/>
@@ -9130,12 +11637,15 @@
     <w:abstractNumId w:val="0"/>
   </w:num>
   <w:num w:numId="3" w16cid:durableId="1746222373">
-    <w:abstractNumId w:val="4"/>
+    <w:abstractNumId w:val="5"/>
   </w:num>
   <w:num w:numId="4" w16cid:durableId="1907450203">
     <w:abstractNumId w:val="2"/>
   </w:num>
   <w:num w:numId="5" w16cid:durableId="559638920">
+    <w:abstractNumId w:val="4"/>
+  </w:num>
+  <w:num w:numId="6" w16cid:durableId="1241674607">
     <w:abstractNumId w:val="3"/>
   </w:num>
 </w:numbering>
@@ -9752,6 +12262,50 @@
       <w:color w:val="954F72" w:themeColor="followedHyperlink"/>
       <w:u w:val="single"/>
     </w:rPr>
+  </w:style>
+  <w:style w:type="paragraph" w:styleId="Header">
+    <w:name w:val="header"/>
+    <w:basedOn w:val="Normal"/>
+    <w:link w:val="HeaderChar"/>
+    <w:uiPriority w:val="99"/>
+    <w:unhideWhenUsed/>
+    <w:rsid w:val="00B40AA5"/>
+    <w:pPr>
+      <w:tabs>
+        <w:tab w:val="center" w:pos="4513"/>
+        <w:tab w:val="right" w:pos="9026"/>
+      </w:tabs>
+      <w:spacing w:after="0" w:line="240" w:lineRule="auto"/>
+    </w:pPr>
+  </w:style>
+  <w:style w:type="character" w:customStyle="1" w:styleId="HeaderChar">
+    <w:name w:val="Header Char"/>
+    <w:basedOn w:val="DefaultParagraphFont"/>
+    <w:link w:val="Header"/>
+    <w:uiPriority w:val="99"/>
+    <w:rsid w:val="00B40AA5"/>
+  </w:style>
+  <w:style w:type="paragraph" w:styleId="Footer">
+    <w:name w:val="footer"/>
+    <w:basedOn w:val="Normal"/>
+    <w:link w:val="FooterChar"/>
+    <w:uiPriority w:val="99"/>
+    <w:unhideWhenUsed/>
+    <w:rsid w:val="00B40AA5"/>
+    <w:pPr>
+      <w:tabs>
+        <w:tab w:val="center" w:pos="4513"/>
+        <w:tab w:val="right" w:pos="9026"/>
+      </w:tabs>
+      <w:spacing w:after="0" w:line="240" w:lineRule="auto"/>
+    </w:pPr>
+  </w:style>
+  <w:style w:type="character" w:customStyle="1" w:styleId="FooterChar">
+    <w:name w:val="Footer Char"/>
+    <w:basedOn w:val="DefaultParagraphFont"/>
+    <w:link w:val="Footer"/>
+    <w:uiPriority w:val="99"/>
+    <w:rsid w:val="00B40AA5"/>
   </w:style>
 </w:styles>
 </file>
@@ -10736,11 +13290,212 @@
     <b:JournalName>electronics</b:JournalName>
     <b:RefOrder>21</b:RefOrder>
   </b:Source>
+  <b:Source>
+    <b:Tag>Sor11</b:Tag>
+    <b:SourceType>JournalArticle</b:SourceType>
+    <b:Guid>{553C557D-8019-4242-A5C9-C5D908E505C4}</b:Guid>
+    <b:Title>A ‘non-parametric’ version of the naive Bayes classifier</b:Title>
+    <b:JournalName>Knowledge-Based Systems</b:JournalName>
+    <b:Year>2011</b:Year>
+    <b:Pages>775-784</b:Pages>
+    <b:Author>
+      <b:Author>
+        <b:NameList>
+          <b:Person>
+            <b:Last>Soria</b:Last>
+            <b:First>Daniele</b:First>
+          </b:Person>
+          <b:Person>
+            <b:Last>Garibaldi</b:Last>
+            <b:Middle>M.</b:Middle>
+            <b:First>Jonathan</b:First>
+          </b:Person>
+          <b:Person>
+            <b:Last>Ambrogi</b:Last>
+            <b:First>Federico</b:First>
+          </b:Person>
+          <b:Person>
+            <b:Last>Biganzoli</b:Last>
+            <b:Middle>M.</b:Middle>
+            <b:First>Elia</b:First>
+          </b:Person>
+        </b:NameList>
+      </b:Author>
+    </b:Author>
+    <b:RefOrder>30</b:RefOrder>
+  </b:Source>
+  <b:Source>
+    <b:Tag>Apt23</b:Tag>
+    <b:SourceType>InternetSite</b:SourceType>
+    <b:Guid>{422093AF-9296-4BF6-AAF8-F8CAC5B95254}</b:Guid>
+    <b:Author>
+      <b:Author>
+        <b:Corporate>Aptech.com</b:Corporate>
+      </b:Author>
+    </b:Author>
+    <b:Title>The Fundamentals of Kernel Density Estimation</b:Title>
+    <b:Year>2023</b:Year>
+    <b:InternetSiteTitle>Aptech</b:InternetSiteTitle>
+    <b:Month>January</b:Month>
+    <b:Day>17</b:Day>
+    <b:URL>https://www.aptech.com/blog/the-fundamentals-of-kernel-density-estimation/</b:URL>
+    <b:RefOrder>31</b:RefOrder>
+  </b:Source>
+  <b:Source>
+    <b:Tag>Sin20</b:Tag>
+    <b:SourceType>JournalArticle</b:SourceType>
+    <b:Guid>{AA483DA0-5E81-4A80-9325-76EDE1B62C14}</b:Guid>
+    <b:Title>Investigating the impact of data normalization on classification</b:Title>
+    <b:Year>2020</b:Year>
+    <b:JournalName>Applied Soft Computing Journal</b:JournalName>
+    <b:Pages>1-23</b:Pages>
+    <b:Author>
+      <b:Author>
+        <b:NameList>
+          <b:Person>
+            <b:Last>Singh</b:Last>
+            <b:First>Dalwinder</b:First>
+          </b:Person>
+          <b:Person>
+            <b:Last>Singh</b:Last>
+            <b:First>Birmohan</b:First>
+          </b:Person>
+        </b:NameList>
+      </b:Author>
+    </b:Author>
+    <b:RefOrder>32</b:RefOrder>
+  </b:Source>
+  <b:Source>
+    <b:Tag>Bro19</b:Tag>
+    <b:SourceType>InternetSite</b:SourceType>
+    <b:Guid>{7B54E05C-9E30-4BE0-8859-96CD77B544AE}</b:Guid>
+    <b:Title>How to Transform Data to Better Fit The Normal Distribution</b:Title>
+    <b:Year>2019</b:Year>
+    <b:InternetSiteTitle>Machine Learning Mastery</b:InternetSiteTitle>
+    <b:Month>August</b:Month>
+    <b:Day>8</b:Day>
+    <b:URL>https://machinelearningmastery.com/how-to-transform-data-to-fit-the-normal-distribution/</b:URL>
+    <b:Author>
+      <b:Author>
+        <b:NameList>
+          <b:Person>
+            <b:Last>Brownlee</b:Last>
+            <b:First>Jason</b:First>
+          </b:Person>
+        </b:NameList>
+      </b:Author>
+    </b:Author>
+    <b:RefOrder>33</b:RefOrder>
+  </b:Source>
+  <b:Source>
+    <b:Tag>Cho22</b:Tag>
+    <b:SourceType>JournalArticle</b:SourceType>
+    <b:Guid>{4522B48A-AA54-4F9F-9EBD-0C1F3D98A46C}</b:Guid>
+    <b:Title>A virtual multi-label approach to imbalanced data classification</b:Title>
+    <b:Year>2022</b:Year>
+    <b:Author>
+      <b:Author>
+        <b:NameList>
+          <b:Person>
+            <b:Last>Chou</b:Last>
+            <b:Middle>P.</b:Middle>
+            <b:First>Elizabeth</b:First>
+          </b:Person>
+          <b:Person>
+            <b:Last>Yang</b:Last>
+            <b:First>Shan-Ping</b:First>
+          </b:Person>
+        </b:NameList>
+      </b:Author>
+    </b:Author>
+    <b:JournalName>Communications in Statistics-Simulation and Computation</b:JournalName>
+    <b:RefOrder>34</b:RefOrder>
+  </b:Source>
+  <b:Source>
+    <b:Tag>Pyk20</b:Tag>
+    <b:SourceType>InternetSite</b:SourceType>
+    <b:Guid>{3063D5D4-E441-416B-9416-98A051FAE355}</b:Guid>
+    <b:Title>Oversampling and Undersampling</b:Title>
+    <b:Year>2020</b:Year>
+    <b:Author>
+      <b:Author>
+        <b:NameList>
+          <b:Person>
+            <b:Last>Pykes</b:Last>
+            <b:First>Kurtis</b:First>
+          </b:Person>
+        </b:NameList>
+      </b:Author>
+    </b:Author>
+    <b:InternetSiteTitle>Medium: Towards Data Science</b:InternetSiteTitle>
+    <b:Month>September</b:Month>
+    <b:Day>10</b:Day>
+    <b:URL>https://towardsdatascience.com/oversampling-and-undersampling-5e2bbaf56dcf#:~:text=In%20other%20words%2C%20Both%20oversampling,taken%20(Source%3A%20Wikipedia).</b:URL>
+    <b:RefOrder>35</b:RefOrder>
+  </b:Source>
+  <b:Source>
+    <b:Tag>Cha02</b:Tag>
+    <b:SourceType>JournalArticle</b:SourceType>
+    <b:Guid>{1160C333-C8FF-4CD2-A933-09CA27393584}</b:Guid>
+    <b:Title>SMOTE: Synthetic Minority Over-sampling Technique</b:Title>
+    <b:Year>2002</b:Year>
+    <b:Author>
+      <b:Author>
+        <b:NameList>
+          <b:Person>
+            <b:Last>Chawla</b:Last>
+            <b:Middle>V.</b:Middle>
+            <b:First>Nitesh</b:First>
+          </b:Person>
+          <b:Person>
+            <b:Last>Bowyer</b:Last>
+            <b:Middle>W.</b:Middle>
+            <b:First>Kevin</b:First>
+          </b:Person>
+          <b:Person>
+            <b:Last>Hall</b:Last>
+            <b:Middle>O.</b:Middle>
+            <b:First>Lawrence</b:First>
+          </b:Person>
+          <b:Person>
+            <b:Last>Kegelmeyer</b:Last>
+            <b:Middle>W.</b:Middle>
+            <b:First>Philip</b:First>
+          </b:Person>
+        </b:NameList>
+      </b:Author>
+    </b:Author>
+    <b:JournalName>Journal of Artificial Intelligence Research </b:JournalName>
+    <b:Pages>321-357</b:Pages>
+    <b:RefOrder>36</b:RefOrder>
+  </b:Source>
+  <b:Source>
+    <b:Tag>Rut21</b:Tag>
+    <b:SourceType>InternetSite</b:SourceType>
+    <b:Guid>{17124F56-A07F-4D74-A9EC-EEEFF6845E19}</b:Guid>
+    <b:Title>Naive Bayes, Song Lyrics and Genre</b:Title>
+    <b:Year>2021</b:Year>
+    <b:InternetSiteTitle>Medium: Towards Data Science</b:InternetSiteTitle>
+    <b:Month>February</b:Month>
+    <b:Day>27</b:Day>
+    <b:URL>https://towardsdatascience.com/i-built-a-naive-bayes-model-to-predict-genre-from-song-lyrics-and-it-went-ok-ish-639af0b0a078</b:URL>
+    <b:Author>
+      <b:Author>
+        <b:NameList>
+          <b:Person>
+            <b:Last>Rutter</b:Last>
+            <b:First>Ben</b:First>
+          </b:Person>
+        </b:NameList>
+      </b:Author>
+    </b:Author>
+    <b:RefOrder>37</b:RefOrder>
+  </b:Source>
 </b:Sources>
 </file>
 
 <file path=customXml/itemProps1.xml><?xml version="1.0" encoding="utf-8"?>
-<ds:datastoreItem xmlns:ds="http://schemas.openxmlformats.org/officeDocument/2006/customXml" ds:itemID="{C27ABD2C-66EF-4727-86CB-872AC2BCF019}">
+<ds:datastoreItem xmlns:ds="http://schemas.openxmlformats.org/officeDocument/2006/customXml" ds:itemID="{3D36518E-D986-4194-B3B4-E7F2780BD4E6}">
   <ds:schemaRefs>
     <ds:schemaRef ds:uri="http://schemas.openxmlformats.org/officeDocument/2006/bibliography"/>
   </ds:schemaRefs>

</xml_diff>

<commit_message>
added some thoughts to conclusion.
</commit_message>
<xml_diff>
--- a/backgroundEssayExplanationAlgos.docx
+++ b/backgroundEssayExplanationAlgos.docx
@@ -11,9 +11,37 @@
       </w:pPr>
       <w:r>
         <w:rPr>
+          <w:b/>
+          <w:bCs/>
           <w:lang w:val="en-US"/>
         </w:rPr>
         <w:t>Machine Learning and Neural Networks CM3015 Mid-Term Coursework</w:t>
+      </w:r>
+      <w:r>
+        <w:rPr>
+          <w:b/>
+          <w:bCs/>
+          <w:lang w:val="en-US"/>
+        </w:rPr>
+        <w:t>:</w:t>
+      </w:r>
+      <w:r>
+        <w:rPr>
+          <w:lang w:val="en-US"/>
+        </w:rPr>
+        <w:t xml:space="preserve"> Comparing the Performance of Four Supervised Machine Learning Algorithms </w:t>
+      </w:r>
+      <w:r>
+        <w:rPr>
+          <w:lang w:val="en-US"/>
+        </w:rPr>
+        <w:t xml:space="preserve">in Predicting Album </w:t>
+      </w:r>
+      <w:r>
+        <w:rPr>
+          <w:lang w:val="en-US"/>
+        </w:rPr>
+        <w:t>Titles of Taylor Swift Songs</w:t>
       </w:r>
     </w:p>
     <w:p>
@@ -178,21 +206,12 @@
       <w:r>
         <w:t xml:space="preserve">. According to </w:t>
       </w:r>
-      <w:proofErr w:type="spellStart"/>
-      <w:r>
-        <w:rPr>
-          <w:i/>
-          <w:iCs/>
-        </w:rPr>
-        <w:t>BusinessInsider</w:t>
-      </w:r>
-      <w:proofErr w:type="spellEnd"/>
-      <w:r>
-        <w:rPr>
-          <w:i/>
-          <w:iCs/>
-        </w:rPr>
-        <w:t xml:space="preserve">, </w:t>
+      <w:r>
+        <w:rPr>
+          <w:i/>
+          <w:iCs/>
+        </w:rPr>
+        <w:t xml:space="preserve">BusinessInsider, </w:t>
       </w:r>
       <w:r>
         <w:t>it even had a profound impact on the US economy last summer</w:t>
@@ -278,15 +297,7 @@
         <w:t xml:space="preserve">musical </w:t>
       </w:r>
       <w:r>
-        <w:t>perspective, it is indeed the case that each Taylor Swift album has a distinctive sound and character.  The dataset used here (available on Kaggle, but originally compiled through the Spotify API) represents each Taylor Swift song as a row/sample. There are columns representing musical attributes/features such as “</w:t>
-      </w:r>
-      <w:proofErr w:type="spellStart"/>
-      <w:r>
-        <w:t>acousticness</w:t>
-      </w:r>
-      <w:proofErr w:type="spellEnd"/>
-      <w:r>
-        <w:t>”, danceability, energy and loudness. Furthermore, each row/song also has an album attribute to designate which record it was on – these will constitute our “labels”. To achieve this aim, several classification algorithms, including K-Nearest Neighbour, Decision Trees</w:t>
+        <w:t>perspective, it is indeed the case that each Taylor Swift album has a distinctive sound and character.  The dataset used here (available on Kaggle, but originally compiled through the Spotify API) represents each Taylor Swift song as a row/sample. There are columns representing musical attributes/features such as “acousticness”, danceability, energy and loudness. Furthermore, each row/song also has an album attribute to designate which record it was on – these will constitute our “labels”. To achieve this aim, several classification algorithms, including K-Nearest Neighbour, Decision Trees</w:t>
       </w:r>
       <w:r>
         <w:t xml:space="preserve">, </w:t>
@@ -483,6 +494,7 @@
           <w:i/>
           <w:iCs/>
         </w:rPr>
+        <w:lastRenderedPageBreak/>
         <w:t>“The KNN algorithm assumes that similar things exist in close proximity. In other words, similar things are near to each other:</w:t>
       </w:r>
       <w:r>
@@ -886,11 +898,9 @@
       <w:r>
         <w:t>‘</w:t>
       </w:r>
-      <w:proofErr w:type="spellStart"/>
       <w:r>
         <w:t>acousticness</w:t>
       </w:r>
-      <w:proofErr w:type="spellEnd"/>
       <w:r>
         <w:t>’</w:t>
       </w:r>
@@ -1169,11 +1179,9 @@
       <w:r>
         <w:t>‘</w:t>
       </w:r>
-      <w:proofErr w:type="spellStart"/>
       <w:r>
         <w:t>acousticness</w:t>
       </w:r>
-      <w:proofErr w:type="spellEnd"/>
       <w:r>
         <w:t>’</w:t>
       </w:r>
@@ -1193,17 +1201,14 @@
     </w:p>
     <w:p>
       <w:r>
+        <w:lastRenderedPageBreak/>
         <w:t>Familiarity is not the sole reason for selecting Euclidian distance as a starting point</w:t>
       </w:r>
       <w:r>
         <w:t>.</w:t>
       </w:r>
       <w:r>
-        <w:t xml:space="preserve"> The Manhattan distance, which calculates the absolute value of the distances between data points before summing them and finding the square root, is said to be better suited to binary values rather than floating-</w:t>
-      </w:r>
-      <w:r>
-        <w:lastRenderedPageBreak/>
-        <w:t>point values of features which is what we have here</w:t>
+        <w:t xml:space="preserve"> The Manhattan distance, which calculates the absolute value of the distances between data points before summing them and finding the square root, is said to be better suited to binary values rather than floating-point values of features which is what we have here</w:t>
       </w:r>
       <w:sdt>
         <w:sdtPr>
@@ -1700,7 +1705,11 @@
         <w:t>our</w:t>
       </w:r>
       <w:r>
-        <w:t xml:space="preserve"> ‘folds’ (which seems reasonable for a dataset of 530 values) </w:t>
+        <w:t xml:space="preserve"> ‘folds’ (which seems reasonable for a </w:t>
+      </w:r>
+      <w:r>
+        <w:lastRenderedPageBreak/>
+        <w:t xml:space="preserve">dataset of 530 values) </w:t>
       </w:r>
       <w:r>
         <w:t>will be used rather than simply running the model on a training set and a holdout set.</w:t>
@@ -2093,23 +2102,13 @@
         </w:rPr>
         <w:t xml:space="preserve">It can be expressed as the sum of the joint-probability (i.e. </w:t>
       </w:r>
-      <w:proofErr w:type="gramStart"/>
-      <w:r>
-        <w:rPr>
-          <w:i/>
-          <w:iCs/>
-          <w:lang w:val="en-US"/>
-        </w:rPr>
-        <w:t>P(</w:t>
-      </w:r>
-      <w:proofErr w:type="gramEnd"/>
-      <w:r>
-        <w:rPr>
-          <w:i/>
-          <w:iCs/>
-          <w:lang w:val="en-US"/>
-        </w:rPr>
-        <w:t xml:space="preserve">X </w:t>
+      <w:r>
+        <w:rPr>
+          <w:i/>
+          <w:iCs/>
+          <w:lang w:val="en-US"/>
+        </w:rPr>
+        <w:t xml:space="preserve">P(X </w:t>
       </w:r>
       <w:r>
         <w:rPr>
@@ -2204,34 +2203,20 @@
         <w:rPr>
           <w:lang w:val="en-US"/>
         </w:rPr>
-        <w:t>, as it is irrelevant if the posterior is actually a genuine probability value or not. This is because the objective of the classification algorithm is simply to select the class with the greatest posterior for that sample, which can be done using NumPy’s argmax function again</w:t>
-      </w:r>
-      <w:r>
-        <w:rPr>
-          <w:lang w:val="en-US"/>
-        </w:rPr>
-        <w:t xml:space="preserve"> (just like in k-Nearest </w:t>
-      </w:r>
-      <w:proofErr w:type="spellStart"/>
-      <w:r>
-        <w:rPr>
-          <w:lang w:val="en-US"/>
-        </w:rPr>
-        <w:t>Neighbour</w:t>
-      </w:r>
-      <w:proofErr w:type="spellEnd"/>
-      <w:r>
-        <w:rPr>
-          <w:lang w:val="en-US"/>
-        </w:rPr>
-        <w:t xml:space="preserve">). It therefore makes no </w:t>
+        <w:t xml:space="preserve">, as it is irrelevant if the posterior </w:t>
       </w:r>
       <w:r>
         <w:rPr>
           <w:lang w:val="en-US"/>
         </w:rPr>
         <w:lastRenderedPageBreak/>
-        <w:t>different in this regard if the posterior is strictly speaking a probability or not, so long as the largest value is selected.</w:t>
+        <w:t>is actually a genuine probability value or not. This is because the objective of the classification algorithm is simply to select the class with the greatest posterior for that sample, which can be done using NumPy’s argmax function again</w:t>
+      </w:r>
+      <w:r>
+        <w:rPr>
+          <w:lang w:val="en-US"/>
+        </w:rPr>
+        <w:t xml:space="preserve"> (just like in k-Nearest Neighbour). It therefore makes no different in this regard if the posterior is strictly speaking a probability or not, so long as the largest value is selected.</w:t>
       </w:r>
     </w:p>
     <w:p>
@@ -2545,31 +2530,7 @@
         <w:t xml:space="preserve">. </w:t>
       </w:r>
       <w:r>
-        <w:t xml:space="preserve">As is illustrated on the </w:t>
-      </w:r>
-      <w:proofErr w:type="spellStart"/>
-      <w:r>
-        <w:t>FacetGrid</w:t>
-      </w:r>
-      <w:proofErr w:type="spellEnd"/>
-      <w:r>
-        <w:t xml:space="preserve"> and </w:t>
-      </w:r>
-      <w:proofErr w:type="spellStart"/>
-      <w:r>
-        <w:t>pairplots</w:t>
-      </w:r>
-      <w:proofErr w:type="spellEnd"/>
-      <w:r>
-        <w:t xml:space="preserve"> showing the Kernel Density Distribution of the features, many of these audio characteristics do follow a roughly symmetrical, normal distribution, but there are some exceptions such as </w:t>
-      </w:r>
-      <w:proofErr w:type="spellStart"/>
-      <w:r>
-        <w:t>acousticness</w:t>
-      </w:r>
-      <w:proofErr w:type="spellEnd"/>
-      <w:r>
-        <w:t>, which do not have a symmetric distribution but have two peaks, or a heavier tail (kurtosis) to one side.</w:t>
+        <w:t>As is illustrated on the FacetGrid and pairplots showing the Kernel Density Distribution of the features, many of these audio characteristics do follow a roughly symmetrical, normal distribution, but there are some exceptions such as acousticness, which do not have a symmetric distribution but have two peaks, or a heavier tail (kurtosis) to one side.</w:t>
       </w:r>
       <w:r>
         <w:t xml:space="preserve"> Therefore, this is a significant limitation of this algorithm that should be taken into account when evaluating its performance. </w:t>
@@ -2604,11 +2565,7 @@
         <w:t>3</w:t>
       </w:r>
       <w:r>
-        <w:t xml:space="preserve"> … </w:t>
-      </w:r>
-      <w:proofErr w:type="spellStart"/>
-      <w:r>
-        <w:t>x</w:t>
+        <w:t xml:space="preserve"> … x</w:t>
       </w:r>
       <w:r>
         <w:rPr>
@@ -2616,7 +2573,6 @@
         </w:rPr>
         <w:t>n</w:t>
       </w:r>
-      <w:proofErr w:type="spellEnd"/>
       <w:r>
         <w:t xml:space="preserve">}, the likelihood in the nominator, </w:t>
       </w:r>
@@ -2637,15 +2593,7 @@
         <w:t>1</w:t>
       </w:r>
       <w:r>
-        <w:t>|</w:t>
-      </w:r>
-      <w:proofErr w:type="gramStart"/>
-      <w:r>
-        <w:t>Y)*</w:t>
-      </w:r>
-      <w:proofErr w:type="gramEnd"/>
-      <w:r>
-        <w:t>P(x</w:t>
+        <w:t>|Y)*P(x</w:t>
       </w:r>
       <w:r>
         <w:rPr>
@@ -2663,11 +2611,7 @@
         <w:t>3</w:t>
       </w:r>
       <w:r>
-        <w:t>}Y)*…*P(</w:t>
-      </w:r>
-      <w:proofErr w:type="spellStart"/>
-      <w:r>
-        <w:t>X</w:t>
+        <w:t>}Y)*…*P(X</w:t>
       </w:r>
       <w:r>
         <w:rPr>
@@ -2676,11 +2620,7 @@
         <w:t>n</w:t>
       </w:r>
       <w:r>
-        <w:t>|Y</w:t>
-      </w:r>
-      <w:proofErr w:type="spellEnd"/>
-      <w:r>
-        <w:t>)</w:t>
+        <w:t>|Y)</w:t>
       </w:r>
       <w:r>
         <w:t xml:space="preserve">, but with one important caveat. This formula for the likelihood works </w:t>
@@ -2799,7 +2739,6 @@
         </w:rPr>
         <w:t>P(X</w:t>
       </w:r>
-      <w:proofErr w:type="gramStart"/>
       <w:r>
         <w:rPr>
           <w:i/>
@@ -2815,7 +2754,6 @@
         </w:rPr>
         <w:t>X</w:t>
       </w:r>
-      <w:proofErr w:type="gramEnd"/>
       <w:r>
         <w:rPr>
           <w:i/>
@@ -3109,7 +3047,11 @@
         <w:t>for each feature</w:t>
       </w:r>
       <w:r>
-        <w:t xml:space="preserve"> is that </w:t>
+        <w:t xml:space="preserve"> is </w:t>
+      </w:r>
+      <w:r>
+        <w:lastRenderedPageBreak/>
+        <w:t xml:space="preserve">that </w:t>
       </w:r>
       <w:r>
         <w:t xml:space="preserve">the value becomes so small that it disappears and the number gets truncated to zero. Therefore, </w:t>
@@ -3124,11 +3066,7 @@
         <w:t>problem encountered</w:t>
       </w:r>
       <w:r>
-        <w:t xml:space="preserve"> when designing this algorithm was that the </w:t>
-      </w:r>
-      <w:r>
-        <w:lastRenderedPageBreak/>
-        <w:t xml:space="preserve">Gaussian density function led to unexpected </w:t>
+        <w:t xml:space="preserve"> when designing this algorithm was that the Gaussian density function led to unexpected </w:t>
       </w:r>
       <w:r>
         <w:t xml:space="preserve">outputs </w:t>
@@ -3136,21 +3074,12 @@
       <w:r>
         <w:t xml:space="preserve">such as </w:t>
       </w:r>
-      <w:proofErr w:type="spellStart"/>
-      <w:r>
-        <w:rPr>
-          <w:i/>
-          <w:iCs/>
-        </w:rPr>
-        <w:t>NaN</w:t>
-      </w:r>
-      <w:proofErr w:type="spellEnd"/>
-      <w:r>
-        <w:rPr>
-          <w:i/>
-          <w:iCs/>
-        </w:rPr>
-        <w:t xml:space="preserve"> </w:t>
+      <w:r>
+        <w:rPr>
+          <w:i/>
+          <w:iCs/>
+        </w:rPr>
+        <w:t xml:space="preserve">NaN </w:t>
       </w:r>
       <w:r>
         <w:t xml:space="preserve">and </w:t>
@@ -3171,8 +3100,6 @@
       <w:r>
         <w:t xml:space="preserve">Although it is rare for the standard deviation of a feature to be 0, it can happen – therefore, to ensure that the algorithm is more robust, a condition was added to the Gaussian density calculation using </w:t>
       </w:r>
-      <w:proofErr w:type="spellStart"/>
-      <w:proofErr w:type="gramStart"/>
       <w:r>
         <w:rPr>
           <w:i/>
@@ -3180,8 +3107,6 @@
         </w:rPr>
         <w:t>np.maximum</w:t>
       </w:r>
-      <w:proofErr w:type="spellEnd"/>
-      <w:proofErr w:type="gramEnd"/>
       <w:r>
         <w:t xml:space="preserve"> to set the standard deviation to 0.1 in the case of it being 0, in order to avoid the dreaded division by zero error.</w:t>
       </w:r>
@@ -3224,15 +3149,7 @@
         <w:t xml:space="preserve"> This can be seen as a significant advantage that this algorithm has over k-NN.</w:t>
       </w:r>
       <w:r>
-        <w:t xml:space="preserve"> Other benefits of using this classifier </w:t>
-      </w:r>
-      <w:proofErr w:type="gramStart"/>
-      <w:r>
-        <w:t>is</w:t>
-      </w:r>
-      <w:proofErr w:type="gramEnd"/>
-      <w:r>
-        <w:t xml:space="preserve"> that it does not take in any parameters, so it can be evaluated more quickly using simple cross-validation instead of nested cross-validation for hyperparameter tuning</w:t>
+        <w:t xml:space="preserve"> Other benefits of using this classifier is that it does not take in any parameters, so it can be evaluated more quickly using simple cross-validation instead of nested cross-validation for hyperparameter tuning</w:t>
       </w:r>
       <w:r>
         <w:t xml:space="preserve">. It is also </w:t>
@@ -3417,21 +3334,7 @@
         <w:rPr>
           <w:lang w:val="en-US"/>
         </w:rPr>
-        <w:t xml:space="preserve">the pre-made scikit-learn Decision Tree Classifier will be imported here. Although it would be an interesting challenge to implement a Decision Tree classifier from scratch, unfortunately due to the time constraints for the midterm assignment this is infeasible for the current project. Understanding which optimal value to select for splitting the group of samples based on a specific feature is something of a daunting task compared to the implementation of simpler algorithms like K-Nearest </w:t>
-      </w:r>
-      <w:proofErr w:type="spellStart"/>
-      <w:r>
-        <w:rPr>
-          <w:lang w:val="en-US"/>
-        </w:rPr>
-        <w:t>Neighbour</w:t>
-      </w:r>
-      <w:proofErr w:type="spellEnd"/>
-      <w:r>
-        <w:rPr>
-          <w:lang w:val="en-US"/>
-        </w:rPr>
-        <w:t xml:space="preserve"> or the Naive Bayes Classifier.</w:t>
+        <w:t>the pre-made scikit-learn Decision Tree Classifier will be imported here. Although it would be an interesting challenge to implement a Decision Tree classifier from scratch, unfortunately due to the time constraints for the midterm assignment this is infeasible for the current project. Understanding which optimal value to select for splitting the group of samples based on a specific feature is something of a daunting task compared to the implementation of simpler algorithms like K-Nearest Neighbour or the Naive Bayes Classifier.</w:t>
       </w:r>
     </w:p>
     <w:p>
@@ -3457,14 +3360,8 @@
         <w:rPr>
           <w:lang w:val="en-US"/>
         </w:rPr>
-        <w:t xml:space="preserve">A decision tree is a machine learning algorithm which can be used for both regression and classification tasks. As the objective of this particular project is to try to predict the album a song belongs to, the decision tree classifier rather than the regressor (used to predict continuous target </w:t>
-      </w:r>
-      <w:r>
-        <w:rPr>
-          <w:lang w:val="en-US"/>
-        </w:rPr>
         <w:lastRenderedPageBreak/>
-        <w:t>variables) will be applied here. On the most basic level, a decision tree can be conceptualized as a series of yes-or-no questions, or if-else statements, each of which is represented as a decision ‘node’ in a binary tree. In the context of album-categorization, one of these ‘questions’ could be something like ‘is the value of the danceability feature of the song above 0.5?’ This ‘splits’ the original group of samples into two subsets of samples/songs, based on whether they meet this criterion or not. The ‘aim’ of each split can be thought of as trying to output two ‘pure’ or ‘homogenous’ groups, where each resulting subset contains only samples belonging to one class (album), thus perfectly separating the songs by album. A decision tree can have multiple splits – however, selecting the optimal stopping point at which there will be no more branching depends on various hyperparameters such as maximum tree depth which will be explored in more detail below.</w:t>
+        <w:t>A decision tree is a machine learning algorithm which can be used for both regression and classification tasks. As the objective of this particular project is to try to predict the album a song belongs to, the decision tree classifier rather than the regressor (used to predict continuous target variables) will be applied here. On the most basic level, a decision tree can be conceptualized as a series of yes-or-no questions, or if-else statements, each of which is represented as a decision ‘node’ in a binary tree. In the context of album-categorization, one of these ‘questions’ could be something like ‘is the value of the danceability feature of the song above 0.5?’ This ‘splits’ the original group of samples into two subsets of samples/songs, based on whether they meet this criterion or not. The ‘aim’ of each split can be thought of as trying to output two ‘pure’ or ‘homogenous’ groups, where each resulting subset contains only samples belonging to one class (album), thus perfectly separating the songs by album. A decision tree can have multiple splits – however, selecting the optimal stopping point at which there will be no more branching depends on various hyperparameters such as maximum tree depth which will be explored in more detail below.</w:t>
       </w:r>
     </w:p>
     <w:p>
@@ -3854,6 +3751,7 @@
         <w:rPr>
           <w:lang w:val="en-US"/>
         </w:rPr>
+        <w:lastRenderedPageBreak/>
         <w:t>As with Gini impurity, each child node’s chi-squared score is multiplied by its weight and these results are added together to form the chi-square value for that split.</w:t>
       </w:r>
     </w:p>
@@ -3872,14 +3770,7 @@
         <w:rPr>
           <w:lang w:val="en-US"/>
         </w:rPr>
-        <w:t xml:space="preserve">A high chi-squared value indicates that the difference in class distribution between the parent node’s group and the subgroups in the child nodes is high, and therefore that with </w:t>
-      </w:r>
-      <w:r>
-        <w:rPr>
-          <w:lang w:val="en-US"/>
-        </w:rPr>
-        <w:lastRenderedPageBreak/>
-        <w:t>this split, the tree has succeeded into taking a step towards creating purer and more homogenous groupings of samples with more samples in the groups having the same target variable.</w:t>
+        <w:t>A high chi-squared value indicates that the difference in class distribution between the parent node’s group and the subgroups in the child nodes is high, and therefore that with this split, the tree has succeeded into taking a step towards creating purer and more homogenous groupings of samples with more samples in the groups having the same target variable.</w:t>
       </w:r>
     </w:p>
     <w:p>
@@ -4084,35 +3975,7 @@
         <w:rPr>
           <w:lang w:val="en-US"/>
         </w:rPr>
-        <w:t xml:space="preserve">Due to these ‘decisions’ splitting the group associated with the parent node into filtered sub-groups, a decision tree has the advantage of being easy to visualize, as one can see which features led to the selected splits and were therefore most useful for classifying the samples into target labels. I will make a brief aside that decision trees are my </w:t>
-      </w:r>
-      <w:proofErr w:type="spellStart"/>
-      <w:r>
-        <w:rPr>
-          <w:lang w:val="en-US"/>
-        </w:rPr>
-        <w:t>favourite</w:t>
-      </w:r>
-      <w:proofErr w:type="spellEnd"/>
-      <w:r>
-        <w:rPr>
-          <w:lang w:val="en-US"/>
-        </w:rPr>
-        <w:t xml:space="preserve"> supervised Machine Learning algorithm, as they are so intuitive and easy to imagine (although more difficult to implement than some of the other algorithms). Nevertheless, decision trees have important disadvantages that </w:t>
-      </w:r>
-      <w:proofErr w:type="spellStart"/>
-      <w:r>
-        <w:rPr>
-          <w:lang w:val="en-US"/>
-        </w:rPr>
-        <w:t>ust</w:t>
-      </w:r>
-      <w:proofErr w:type="spellEnd"/>
-      <w:r>
-        <w:rPr>
-          <w:lang w:val="en-US"/>
-        </w:rPr>
-        <w:t xml:space="preserve"> be discussed in order to justify the use of Grid Search to find the optimal configuration of parameters.</w:t>
+        <w:t>Due to these ‘decisions’ splitting the group associated with the parent node into filtered sub-groups, a decision tree has the advantage of being easy to visualize, as one can see which features led to the selected splits and were therefore most useful for classifying the samples into target labels. I will make a brief aside that decision trees are my favourite supervised Machine Learning algorithm, as they are so intuitive and easy to imagine (although more difficult to implement than some of the other algorithms). Nevertheless, decision trees have important disadvantages that ust be discussed in order to justify the use of Grid Search to find the optimal configuration of parameters.</w:t>
       </w:r>
     </w:p>
     <w:p>
@@ -4179,6 +4042,7 @@
         <w:rPr>
           <w:lang w:val="en-US"/>
         </w:rPr>
+        <w:lastRenderedPageBreak/>
         <w:t>Setting a minimum number of samples that a sub-group has to have in order to qualify to become a leaf node, and truncating the tree to the parent node if the potential leaf node does not meet this threshold.</w:t>
       </w:r>
     </w:p>
@@ -4187,14 +4051,7 @@
         <w:rPr>
           <w:lang w:val="en-US"/>
         </w:rPr>
-        <w:t xml:space="preserve">Of course, while setting the minimum threshold value for the number of samples required for further splits to a very high number can prevent overfitting, but care has to be taken so that this value is not too low, in which case the decision tree will not learn sufficient patterns in the data and underfit. </w:t>
-      </w:r>
-      <w:r>
-        <w:rPr>
-          <w:lang w:val="en-US"/>
-        </w:rPr>
-        <w:lastRenderedPageBreak/>
-        <w:t>Similarly, with the maximum tree depth constrain, setting this to a number that is too low can result in an insufficiently complex model, and therefore to underfitting. These techniques used to prevent the risk of overfitting can be classed as ‘pre-pruning’ techniques</w:t>
+        <w:t>Of course, while setting the minimum threshold value for the number of samples required for further splits to a very high number can prevent overfitting, but care has to be taken so that this value is not too low, in which case the decision tree will not learn sufficient patterns in the data and underfit. Similarly, with the maximum tree depth constrain, setting this to a number that is too low can result in an insufficiently complex model, and therefore to underfitting. These techniques used to prevent the risk of overfitting can be classed as ‘pre-pruning’ techniques</w:t>
       </w:r>
       <w:sdt>
         <w:sdtPr>
@@ -4267,18 +4124,8 @@
           <w:iCs/>
           <w:lang w:val="en-US"/>
         </w:rPr>
-        <w:t xml:space="preserve"> </w:t>
-      </w:r>
-      <w:proofErr w:type="spellStart"/>
-      <w:r>
-        <w:rPr>
-          <w:i/>
-          <w:iCs/>
-          <w:lang w:val="en-US"/>
-        </w:rPr>
-        <w:t>ccp_alpha</w:t>
-      </w:r>
-      <w:proofErr w:type="spellEnd"/>
+        <w:t xml:space="preserve"> ccp_alpha</w:t>
+      </w:r>
       <w:r>
         <w:rPr>
           <w:lang w:val="en-US"/>
@@ -4842,6 +4689,7 @@
         <w:rPr>
           <w:lang w:val="en-US"/>
         </w:rPr>
+        <w:lastRenderedPageBreak/>
         <w:t xml:space="preserve">is </w:t>
       </w:r>
       <w:r>
@@ -4878,50 +4726,19 @@
         </w:rPr>
         <w:t xml:space="preserve">As well as evaluating the Random Forest classifier on a separate test set like the other algorithms, scikit-learn also provides a property of </w:t>
       </w:r>
-      <w:proofErr w:type="spellStart"/>
-      <w:r>
-        <w:rPr>
-          <w:i/>
-          <w:iCs/>
-          <w:lang w:val="en-US"/>
-        </w:rPr>
-        <w:t>RandomForestClassifier</w:t>
-      </w:r>
-      <w:proofErr w:type="spellEnd"/>
-      <w:r>
-        <w:rPr>
-          <w:i/>
-          <w:iCs/>
-          <w:lang w:val="en-US"/>
-        </w:rPr>
-        <w:t xml:space="preserve"> </w:t>
-      </w:r>
-      <w:r>
-        <w:rPr>
-          <w:lang w:val="en-US"/>
-        </w:rPr>
-        <w:t>called ‘</w:t>
-      </w:r>
-      <w:proofErr w:type="spellStart"/>
-      <w:r>
-        <w:rPr>
-          <w:lang w:val="en-US"/>
-        </w:rPr>
-        <w:t>oob_score</w:t>
-      </w:r>
-      <w:proofErr w:type="spellEnd"/>
-      <w:r>
-        <w:rPr>
-          <w:lang w:val="en-US"/>
-        </w:rPr>
-        <w:t xml:space="preserve">’, or ‘out-of-bag’ score which evaluates the model on the samples that were not included </w:t>
-      </w:r>
-      <w:r>
-        <w:rPr>
-          <w:lang w:val="en-US"/>
-        </w:rPr>
-        <w:lastRenderedPageBreak/>
-        <w:t xml:space="preserve">in the </w:t>
+      <w:r>
+        <w:rPr>
+          <w:i/>
+          <w:iCs/>
+          <w:lang w:val="en-US"/>
+        </w:rPr>
+        <w:t xml:space="preserve">RandomForestClassifier </w:t>
+      </w:r>
+      <w:r>
+        <w:rPr>
+          <w:lang w:val="en-US"/>
+        </w:rPr>
+        <w:t xml:space="preserve">called ‘oob_score’, or ‘out-of-bag’ score which evaluates the model on the samples that were not included in the </w:t>
       </w:r>
       <w:r>
         <w:rPr>
@@ -4967,6 +4784,7 @@
           <w:id w:val="-1996567986"/>
           <w:citation/>
         </w:sdtPr>
+        <w:sdtEndPr/>
         <w:sdtContent>
           <w:r>
             <w:rPr>
@@ -5033,6 +4851,7 @@
           <w:id w:val="5633364"/>
           <w:citation/>
         </w:sdtPr>
+        <w:sdtEndPr/>
         <w:sdtContent>
           <w:r>
             <w:rPr>
@@ -5123,14 +4942,12 @@
         </w:rPr>
         <w:t xml:space="preserve">As such, the final algorithm applied to the song data in this comparative analysis of the performance of different supervised learning techniques on album classification will be a Random Forest Classifier. This will hopefully result in optimized performance compared to the individual decision tree classifier. </w:t>
       </w:r>
-      <w:proofErr w:type="gramStart"/>
       <w:r>
         <w:rPr>
           <w:lang w:val="en-US"/>
         </w:rPr>
         <w:t>Similarly</w:t>
       </w:r>
-      <w:proofErr w:type="gramEnd"/>
       <w:r>
         <w:rPr>
           <w:lang w:val="en-US"/>
@@ -5159,21 +4976,7 @@
         <w:rPr>
           <w:lang w:val="en-US"/>
         </w:rPr>
-        <w:t xml:space="preserve"> optimal hyperparameters for the Decision Tree, the </w:t>
-      </w:r>
-      <w:proofErr w:type="spellStart"/>
-      <w:r>
-        <w:rPr>
-          <w:lang w:val="en-US"/>
-        </w:rPr>
-        <w:t>GridSearch</w:t>
-      </w:r>
-      <w:proofErr w:type="spellEnd"/>
-      <w:r>
-        <w:rPr>
-          <w:lang w:val="en-US"/>
-        </w:rPr>
-        <w:t xml:space="preserve"> class will be </w:t>
+        <w:t xml:space="preserve"> optimal hyperparameters for the Decision Tree, the GridSearch class will be </w:t>
       </w:r>
       <w:r>
         <w:rPr>
@@ -5474,14 +5277,12 @@
         </w:rPr>
         <w:t>‘</w:t>
       </w:r>
-      <w:proofErr w:type="spellStart"/>
       <w:r>
         <w:rPr>
           <w:lang w:val="en-US"/>
         </w:rPr>
         <w:t>acoutisticness</w:t>
       </w:r>
-      <w:proofErr w:type="spellEnd"/>
       <w:r>
         <w:rPr>
           <w:lang w:val="en-US"/>
@@ -5617,7 +5418,6 @@
         </w:rPr>
         <w:t xml:space="preserve">Seaborn’s </w:t>
       </w:r>
-      <w:proofErr w:type="spellStart"/>
       <w:r>
         <w:rPr>
           <w:i/>
@@ -5626,7 +5426,6 @@
         </w:rPr>
         <w:t>FacetGrid</w:t>
       </w:r>
-      <w:proofErr w:type="spellEnd"/>
       <w:r>
         <w:rPr>
           <w:lang w:val="en-US"/>
@@ -5637,35 +5436,7 @@
         <w:rPr>
           <w:lang w:val="en-US"/>
         </w:rPr>
-        <w:t>‘</w:t>
-      </w:r>
-      <w:proofErr w:type="spellStart"/>
-      <w:r>
-        <w:rPr>
-          <w:lang w:val="en-US"/>
-        </w:rPr>
-        <w:t>speechiness</w:t>
-      </w:r>
-      <w:proofErr w:type="spellEnd"/>
-      <w:r>
-        <w:rPr>
-          <w:lang w:val="en-US"/>
-        </w:rPr>
-        <w:t>’ and ‘</w:t>
-      </w:r>
-      <w:proofErr w:type="spellStart"/>
-      <w:r>
-        <w:rPr>
-          <w:lang w:val="en-US"/>
-        </w:rPr>
-        <w:t>instrumentalness</w:t>
-      </w:r>
-      <w:proofErr w:type="spellEnd"/>
-      <w:r>
-        <w:rPr>
-          <w:lang w:val="en-US"/>
-        </w:rPr>
-        <w:t xml:space="preserve">’ did not </w:t>
+        <w:t xml:space="preserve">‘speechiness’ and ‘instrumentalness’ did not </w:t>
       </w:r>
       <w:r>
         <w:rPr>
@@ -5679,7 +5450,6 @@
         </w:rPr>
         <w:t xml:space="preserve">they did not seem to vary greatly across the different classes. A seaborn </w:t>
       </w:r>
-      <w:proofErr w:type="spellStart"/>
       <w:r>
         <w:rPr>
           <w:i/>
@@ -5688,7 +5458,6 @@
         </w:rPr>
         <w:t>PairPlot</w:t>
       </w:r>
-      <w:proofErr w:type="spellEnd"/>
       <w:r>
         <w:rPr>
           <w:lang w:val="en-US"/>
@@ -5782,23 +5551,13 @@
         </w:rPr>
         <w:t xml:space="preserve"> consisting of </w:t>
       </w:r>
-      <w:proofErr w:type="spellStart"/>
-      <w:r>
-        <w:rPr>
-          <w:i/>
-          <w:iCs/>
-          <w:lang w:val="en-US"/>
-        </w:rPr>
-        <w:t>acousticness</w:t>
-      </w:r>
-      <w:proofErr w:type="spellEnd"/>
-      <w:r>
-        <w:rPr>
-          <w:i/>
-          <w:iCs/>
-          <w:lang w:val="en-US"/>
-        </w:rPr>
-        <w:t>, danceability, energy, liveness, loudness, tempo</w:t>
+      <w:r>
+        <w:rPr>
+          <w:i/>
+          <w:iCs/>
+          <w:lang w:val="en-US"/>
+        </w:rPr>
+        <w:t>acousticness, danceability, energy, liveness, loudness, tempo</w:t>
       </w:r>
       <w:r>
         <w:rPr>
@@ -6180,16 +5939,8 @@
         <w:rPr>
           <w:lang w:val="en-US"/>
         </w:rPr>
-        <w:t xml:space="preserve"> </w:t>
-      </w:r>
-      <w:proofErr w:type="spellStart"/>
-      <w:r>
-        <w:rPr>
-          <w:lang w:val="en-US"/>
-        </w:rPr>
-        <w:t>GridSearch</w:t>
-      </w:r>
-      <w:proofErr w:type="spellEnd"/>
+        <w:t xml:space="preserve"> GridSearch</w:t>
+      </w:r>
     </w:p>
     <w:p>
       <w:pPr>
@@ -6531,21 +6282,7 @@
         <w:rPr>
           <w:lang w:val="en-US"/>
         </w:rPr>
-        <w:t xml:space="preserve">For the k-Nearest </w:t>
-      </w:r>
-      <w:proofErr w:type="spellStart"/>
-      <w:r>
-        <w:rPr>
-          <w:lang w:val="en-US"/>
-        </w:rPr>
-        <w:t>Neighbour</w:t>
-      </w:r>
-      <w:proofErr w:type="spellEnd"/>
-      <w:r>
-        <w:rPr>
-          <w:lang w:val="en-US"/>
-        </w:rPr>
-        <w:t xml:space="preserve"> algorithm, the decision was made not only to use simple cross-validation, but to use </w:t>
+        <w:t xml:space="preserve">For the k-Nearest Neighbour algorithm, the decision was made not only to use simple cross-validation, but to use </w:t>
       </w:r>
       <w:r>
         <w:rPr>
@@ -6870,21 +6607,7 @@
         <w:rPr>
           <w:lang w:val="en-US"/>
         </w:rPr>
-        <w:t xml:space="preserve">the different hyperparameter combinations one would need to test with nested cross-validation would lead to so many nested loops to account for all the combinations of values, that the decision was made to use scikit-learns inbuilt </w:t>
-      </w:r>
-      <w:proofErr w:type="spellStart"/>
-      <w:r>
-        <w:rPr>
-          <w:lang w:val="en-US"/>
-        </w:rPr>
-        <w:t>GridSearchCSV</w:t>
-      </w:r>
-      <w:proofErr w:type="spellEnd"/>
-      <w:r>
-        <w:rPr>
-          <w:lang w:val="en-US"/>
-        </w:rPr>
-        <w:t xml:space="preserve"> feature, which </w:t>
+        <w:t xml:space="preserve">the different hyperparameter combinations one would need to test with nested cross-validation would lead to so many nested loops to account for all the combinations of values, that the decision was made to use scikit-learns inbuilt GridSearchCSV feature, which </w:t>
       </w:r>
       <w:r>
         <w:rPr>
@@ -7033,16 +6756,8 @@
         <w:rPr>
           <w:lang w:val="en-US"/>
         </w:rPr>
-        <w:t xml:space="preserve">Evaluation Metrics: Confusion Matrices, Accuracy and f-1 </w:t>
-      </w:r>
-      <w:proofErr w:type="gramStart"/>
-      <w:r>
-        <w:rPr>
-          <w:lang w:val="en-US"/>
-        </w:rPr>
-        <w:t>Scores</w:t>
-      </w:r>
-      <w:proofErr w:type="gramEnd"/>
+        <w:t>Evaluation Metrics: Confusion Matrices, Accuracy and f-1 Scores</w:t>
+      </w:r>
     </w:p>
     <w:p>
       <w:pPr>
@@ -7236,18 +6951,8 @@
           <w:iCs/>
           <w:lang w:val="en-US"/>
         </w:rPr>
-        <w:t>n-</w:t>
-      </w:r>
-      <w:proofErr w:type="spellStart"/>
-      <w:r>
-        <w:rPr>
-          <w:i/>
-          <w:iCs/>
-          <w:lang w:val="en-US"/>
-        </w:rPr>
-        <w:t>th</w:t>
-      </w:r>
-      <w:proofErr w:type="spellEnd"/>
+        <w:t>n-th</w:t>
+      </w:r>
       <w:r>
         <w:rPr>
           <w:lang w:val="en-US"/>
@@ -7260,7 +6965,6 @@
         </w:rPr>
         <w:t xml:space="preserve">summarized using the scikit-learn </w:t>
       </w:r>
-      <w:proofErr w:type="spellStart"/>
       <w:r>
         <w:rPr>
           <w:i/>
@@ -7269,7 +6973,6 @@
         </w:rPr>
         <w:t>classification_report</w:t>
       </w:r>
-      <w:proofErr w:type="spellEnd"/>
       <w:r>
         <w:rPr>
           <w:lang w:val="en-US"/>
@@ -7288,21 +6991,7 @@
         <w:rPr>
           <w:lang w:val="en-US"/>
         </w:rPr>
-        <w:t xml:space="preserve"> </w:t>
-      </w:r>
-      <w:proofErr w:type="spellStart"/>
-      <w:r>
-        <w:rPr>
-          <w:lang w:val="en-US"/>
-        </w:rPr>
-        <w:t>DataFrame</w:t>
-      </w:r>
-      <w:proofErr w:type="spellEnd"/>
-      <w:r>
-        <w:rPr>
-          <w:lang w:val="en-US"/>
-        </w:rPr>
-        <w:t xml:space="preserve"> and averages of the scores computed for each type of algorithm. This table will thus facilitate easy comparison between the performance of the different </w:t>
+        <w:t xml:space="preserve"> DataFrame and averages of the scores computed for each type of algorithm. This table will thus facilitate easy comparison between the performance of the different </w:t>
       </w:r>
       <w:r>
         <w:rPr>
@@ -7342,21 +7031,7 @@
         <w:rPr>
           <w:lang w:val="en-US"/>
         </w:rPr>
-        <w:t xml:space="preserve"> using the scikit-learn </w:t>
-      </w:r>
-      <w:proofErr w:type="spellStart"/>
-      <w:r>
-        <w:rPr>
-          <w:lang w:val="en-US"/>
-        </w:rPr>
-        <w:t>ConfusionMatrixDisplay</w:t>
-      </w:r>
-      <w:proofErr w:type="spellEnd"/>
-      <w:r>
-        <w:rPr>
-          <w:lang w:val="en-US"/>
-        </w:rPr>
-        <w:t xml:space="preserve"> property</w:t>
+        <w:t xml:space="preserve"> using the scikit-learn ConfusionMatrixDisplay property</w:t>
       </w:r>
       <w:r>
         <w:rPr>
@@ -7528,21 +7203,7 @@
         <w:rPr>
           <w:lang w:val="en-US"/>
         </w:rPr>
-        <w:t xml:space="preserve">As can be seen in the </w:t>
-      </w:r>
-      <w:proofErr w:type="spellStart"/>
-      <w:r>
-        <w:rPr>
-          <w:lang w:val="en-US"/>
-        </w:rPr>
-        <w:t>Jupyter</w:t>
-      </w:r>
-      <w:proofErr w:type="spellEnd"/>
-      <w:r>
-        <w:rPr>
-          <w:lang w:val="en-US"/>
-        </w:rPr>
-        <w:t xml:space="preserve"> Notebook, </w:t>
+        <w:t xml:space="preserve">As can be seen in the Jupyter Notebook, </w:t>
       </w:r>
       <w:r>
         <w:rPr>
@@ -7833,7 +7494,7 @@
           <w:noProof/>
         </w:rPr>
         <w:drawing>
-          <wp:anchor distT="0" distB="0" distL="114300" distR="114300" simplePos="0" relativeHeight="251666432" behindDoc="1" locked="0" layoutInCell="1" allowOverlap="1" wp14:anchorId="3A11DD1F" wp14:editId="6D39C4AC">
+          <wp:anchor distT="0" distB="0" distL="114300" distR="114300" simplePos="0" relativeHeight="251666432" behindDoc="1" locked="0" layoutInCell="1" allowOverlap="1" wp14:anchorId="3A11DD1F" wp14:editId="45B469F5">
             <wp:simplePos x="0" y="0"/>
             <wp:positionH relativeFrom="column">
               <wp:posOffset>116205</wp:posOffset>
@@ -7996,7 +7657,7 @@
           <w:noProof/>
         </w:rPr>
         <w:drawing>
-          <wp:anchor distT="0" distB="0" distL="114300" distR="114300" simplePos="0" relativeHeight="251667456" behindDoc="1" locked="0" layoutInCell="1" allowOverlap="1" wp14:anchorId="3501F0C1" wp14:editId="50306FB1">
+          <wp:anchor distT="0" distB="0" distL="114300" distR="114300" simplePos="0" relativeHeight="251667456" behindDoc="1" locked="0" layoutInCell="1" allowOverlap="1" wp14:anchorId="3501F0C1" wp14:editId="4E524881">
             <wp:simplePos x="0" y="0"/>
             <wp:positionH relativeFrom="margin">
               <wp:align>left</wp:align>
@@ -8152,7 +7813,7 @@
           <w:noProof/>
         </w:rPr>
         <w:drawing>
-          <wp:anchor distT="0" distB="0" distL="114300" distR="114300" simplePos="0" relativeHeight="251668480" behindDoc="1" locked="0" layoutInCell="1" allowOverlap="1" wp14:anchorId="171A461B" wp14:editId="13376BD4">
+          <wp:anchor distT="0" distB="0" distL="114300" distR="114300" simplePos="0" relativeHeight="251668480" behindDoc="1" locked="0" layoutInCell="1" allowOverlap="1" wp14:anchorId="171A461B" wp14:editId="295C205D">
             <wp:simplePos x="0" y="0"/>
             <wp:positionH relativeFrom="margin">
               <wp:posOffset>133350</wp:posOffset>
@@ -8327,7 +7988,7 @@
           <w:noProof/>
         </w:rPr>
         <w:drawing>
-          <wp:anchor distT="0" distB="0" distL="114300" distR="114300" simplePos="0" relativeHeight="251669504" behindDoc="1" locked="0" layoutInCell="1" allowOverlap="1" wp14:anchorId="0B76B56C" wp14:editId="1A06D573">
+          <wp:anchor distT="0" distB="0" distL="114300" distR="114300" simplePos="0" relativeHeight="251669504" behindDoc="1" locked="0" layoutInCell="1" allowOverlap="1" wp14:anchorId="0B76B56C" wp14:editId="51F7C562">
             <wp:simplePos x="0" y="0"/>
             <wp:positionH relativeFrom="column">
               <wp:posOffset>25400</wp:posOffset>
@@ -8919,35 +8580,87 @@
           <w:bCs/>
           <w:lang w:val="en-US"/>
         </w:rPr>
-        <w:t xml:space="preserve">that the weighted k-NN classifier implemented in the </w:t>
-      </w:r>
-      <w:proofErr w:type="spellStart"/>
+        <w:t xml:space="preserve">that the weighted k-NN classifier implemented in the Jupyter Notebook using </w:t>
+      </w:r>
       <w:r>
         <w:rPr>
           <w:b/>
           <w:bCs/>
-          <w:lang w:val="en-US"/>
-        </w:rPr>
-        <w:t>Jupyter</w:t>
-      </w:r>
-      <w:proofErr w:type="spellEnd"/>
+          <w:i/>
+          <w:iCs/>
+          <w:lang w:val="en-US"/>
+        </w:rPr>
+        <w:t>NumPy</w:t>
+      </w:r>
       <w:r>
         <w:rPr>
           <w:b/>
           <w:bCs/>
           <w:lang w:val="en-US"/>
         </w:rPr>
-        <w:t xml:space="preserve"> Notebook using </w:t>
+        <w:t xml:space="preserve"> was the </w:t>
       </w:r>
       <w:r>
         <w:rPr>
           <w:b/>
           <w:bCs/>
-          <w:i/>
-          <w:iCs/>
-          <w:lang w:val="en-US"/>
-        </w:rPr>
-        <w:t>NumPy</w:t>
+          <w:lang w:val="en-US"/>
+        </w:rPr>
+        <w:t>most well-suited algorithm for classifying this type of data</w:t>
+      </w:r>
+      <w:r>
+        <w:rPr>
+          <w:lang w:val="en-US"/>
+        </w:rPr>
+        <w:t>,</w:t>
+      </w:r>
+      <w:r>
+        <w:rPr>
+          <w:lang w:val="en-US"/>
+        </w:rPr>
+        <w:t xml:space="preserve"> </w:t>
+      </w:r>
+      <w:r>
+        <w:rPr>
+          <w:lang w:val="en-US"/>
+        </w:rPr>
+        <w:t>as it achieved almost 0.6 (to 1 d.p.) accuracy</w:t>
+      </w:r>
+      <w:r>
+        <w:rPr>
+          <w:lang w:val="en-US"/>
+        </w:rPr>
+        <w:t>.</w:t>
+      </w:r>
+      <w:r>
+        <w:rPr>
+          <w:lang w:val="en-US"/>
+        </w:rPr>
+        <w:t xml:space="preserve"> This was closely followed by the Random Forest model.</w:t>
+      </w:r>
+      <w:r>
+        <w:rPr>
+          <w:lang w:val="en-US"/>
+        </w:rPr>
+        <w:t xml:space="preserve"> Additionally, the</w:t>
+      </w:r>
+      <w:r>
+        <w:rPr>
+          <w:lang w:val="en-US"/>
+        </w:rPr>
+        <w:t xml:space="preserve"> k-NN</w:t>
+      </w:r>
+      <w:r>
+        <w:rPr>
+          <w:lang w:val="en-US"/>
+        </w:rPr>
+        <w:t xml:space="preserve"> algorithm obtained </w:t>
+      </w:r>
+      <w:r>
+        <w:rPr>
+          <w:lang w:val="en-US"/>
+        </w:rPr>
+        <w:t xml:space="preserve">similar </w:t>
       </w:r>
       <w:r>
         <w:rPr>
@@ -8955,21 +8668,31 @@
           <w:bCs/>
           <w:lang w:val="en-US"/>
         </w:rPr>
-        <w:t xml:space="preserve"> was the </w:t>
-      </w:r>
-      <w:r>
-        <w:rPr>
-          <w:b/>
-          <w:bCs/>
-          <w:lang w:val="en-US"/>
-        </w:rPr>
-        <w:t>most well-suited algorithm for classifying this type of data</w:t>
-      </w:r>
-      <w:r>
-        <w:rPr>
-          <w:lang w:val="en-US"/>
-        </w:rPr>
-        <w:t>,</w:t>
+        <w:t>weighted averages</w:t>
+      </w:r>
+      <w:r>
+        <w:rPr>
+          <w:lang w:val="en-US"/>
+        </w:rPr>
+        <w:t xml:space="preserve"> (which take into consideration the number of</w:t>
+      </w:r>
+      <w:r>
+        <w:rPr>
+          <w:lang w:val="en-US"/>
+        </w:rPr>
+        <w:t xml:space="preserve"> songs in that album)</w:t>
+      </w:r>
+      <w:r>
+        <w:rPr>
+          <w:lang w:val="en-US"/>
+        </w:rPr>
+        <w:t xml:space="preserve"> for precision and recall</w:t>
+      </w:r>
+      <w:r>
+        <w:rPr>
+          <w:lang w:val="en-US"/>
+        </w:rPr>
+        <w:t>.</w:t>
       </w:r>
       <w:r>
         <w:rPr>
@@ -8981,100 +8704,6 @@
         <w:rPr>
           <w:lang w:val="en-US"/>
         </w:rPr>
-        <w:t xml:space="preserve">as it achieved almost 0.6 (to 1 </w:t>
-      </w:r>
-      <w:proofErr w:type="spellStart"/>
-      <w:r>
-        <w:rPr>
-          <w:lang w:val="en-US"/>
-        </w:rPr>
-        <w:t>d.p.</w:t>
-      </w:r>
-      <w:proofErr w:type="spellEnd"/>
-      <w:r>
-        <w:rPr>
-          <w:lang w:val="en-US"/>
-        </w:rPr>
-        <w:t>) accuracy</w:t>
-      </w:r>
-      <w:r>
-        <w:rPr>
-          <w:lang w:val="en-US"/>
-        </w:rPr>
-        <w:t>.</w:t>
-      </w:r>
-      <w:r>
-        <w:rPr>
-          <w:lang w:val="en-US"/>
-        </w:rPr>
-        <w:t xml:space="preserve"> This was closely followed by the Random Forest model.</w:t>
-      </w:r>
-      <w:r>
-        <w:rPr>
-          <w:lang w:val="en-US"/>
-        </w:rPr>
-        <w:t xml:space="preserve"> Additionally, the</w:t>
-      </w:r>
-      <w:r>
-        <w:rPr>
-          <w:lang w:val="en-US"/>
-        </w:rPr>
-        <w:t xml:space="preserve"> k-NN</w:t>
-      </w:r>
-      <w:r>
-        <w:rPr>
-          <w:lang w:val="en-US"/>
-        </w:rPr>
-        <w:t xml:space="preserve"> algorithm obtained </w:t>
-      </w:r>
-      <w:r>
-        <w:rPr>
-          <w:lang w:val="en-US"/>
-        </w:rPr>
-        <w:t xml:space="preserve">similar </w:t>
-      </w:r>
-      <w:r>
-        <w:rPr>
-          <w:b/>
-          <w:bCs/>
-          <w:lang w:val="en-US"/>
-        </w:rPr>
-        <w:t>weighted averages</w:t>
-      </w:r>
-      <w:r>
-        <w:rPr>
-          <w:lang w:val="en-US"/>
-        </w:rPr>
-        <w:t xml:space="preserve"> (which take into consideration the number of</w:t>
-      </w:r>
-      <w:r>
-        <w:rPr>
-          <w:lang w:val="en-US"/>
-        </w:rPr>
-        <w:t xml:space="preserve"> songs in that album)</w:t>
-      </w:r>
-      <w:r>
-        <w:rPr>
-          <w:lang w:val="en-US"/>
-        </w:rPr>
-        <w:t xml:space="preserve"> for precision and recall</w:t>
-      </w:r>
-      <w:r>
-        <w:rPr>
-          <w:lang w:val="en-US"/>
-        </w:rPr>
-        <w:t>.</w:t>
-      </w:r>
-      <w:r>
-        <w:rPr>
-          <w:lang w:val="en-US"/>
-        </w:rPr>
-        <w:t xml:space="preserve"> </w:t>
-      </w:r>
-      <w:r>
-        <w:rPr>
-          <w:lang w:val="en-US"/>
-        </w:rPr>
         <w:t xml:space="preserve">This </w:t>
       </w:r>
       <w:r>
@@ -9166,7 +8795,7 @@
           <w:noProof/>
         </w:rPr>
         <w:drawing>
-          <wp:anchor distT="0" distB="0" distL="114300" distR="114300" simplePos="0" relativeHeight="251671552" behindDoc="1" locked="0" layoutInCell="1" allowOverlap="1" wp14:anchorId="3B9DB74D" wp14:editId="1F9E6112">
+          <wp:anchor distT="0" distB="0" distL="114300" distR="114300" simplePos="0" relativeHeight="251671552" behindDoc="1" locked="0" layoutInCell="1" allowOverlap="1" wp14:anchorId="3B9DB74D" wp14:editId="45225A87">
             <wp:simplePos x="0" y="0"/>
             <wp:positionH relativeFrom="margin">
               <wp:posOffset>186690</wp:posOffset>
@@ -9459,21 +9088,7 @@
         <w:rPr>
           <w:lang w:val="en-US"/>
         </w:rPr>
-        <w:t xml:space="preserve">Furthermore, as the confusion matrices displayed in the </w:t>
-      </w:r>
-      <w:proofErr w:type="spellStart"/>
-      <w:r>
-        <w:rPr>
-          <w:lang w:val="en-US"/>
-        </w:rPr>
-        <w:t>Jupyter</w:t>
-      </w:r>
-      <w:proofErr w:type="spellEnd"/>
-      <w:r>
-        <w:rPr>
-          <w:lang w:val="en-US"/>
-        </w:rPr>
-        <w:t xml:space="preserve"> Notebook </w:t>
+        <w:t xml:space="preserve">Furthermore, as the confusion matrices displayed in the Jupyter Notebook </w:t>
       </w:r>
       <w:r>
         <w:rPr>
@@ -9710,21 +9325,7 @@
         <w:rPr>
           <w:lang w:val="en-US"/>
         </w:rPr>
-        <w:t xml:space="preserve">. The </w:t>
-      </w:r>
-      <w:proofErr w:type="spellStart"/>
-      <w:r>
-        <w:rPr>
-          <w:lang w:val="en-US"/>
-        </w:rPr>
-        <w:t>Jupyter</w:t>
-      </w:r>
-      <w:proofErr w:type="spellEnd"/>
-      <w:r>
-        <w:rPr>
-          <w:lang w:val="en-US"/>
-        </w:rPr>
-        <w:t xml:space="preserve"> Notebook contains all of the confusion matrices displaying this pattern. This suggests that the musical attributes of the </w:t>
+        <w:t xml:space="preserve">. The Jupyter Notebook contains all of the confusion matrices displaying this pattern. This suggests that the musical attributes of the </w:t>
       </w:r>
       <w:r>
         <w:rPr>
@@ -9985,21 +9586,7 @@
         <w:rPr>
           <w:lang w:val="en-US"/>
         </w:rPr>
-        <w:t xml:space="preserve">, where the ‘density of each continuous variable is estimated averaging over a large set of </w:t>
-      </w:r>
-      <w:proofErr w:type="gramStart"/>
-      <w:r>
-        <w:rPr>
-          <w:lang w:val="en-US"/>
-        </w:rPr>
-        <w:t>kernels’</w:t>
-      </w:r>
-      <w:proofErr w:type="gramEnd"/>
-      <w:r>
-        <w:rPr>
-          <w:lang w:val="en-US"/>
-        </w:rPr>
-        <w:t>.</w:t>
+        <w:t>, where the ‘density of each continuous variable is estimated averaging over a large set of kernels’.</w:t>
       </w:r>
       <w:r>
         <w:rPr>
@@ -10230,21 +9817,7 @@
         <w:rPr>
           <w:lang w:val="en-US"/>
         </w:rPr>
-        <w:t xml:space="preserve">include the </w:t>
-      </w:r>
-      <w:proofErr w:type="spellStart"/>
-      <w:r>
-        <w:rPr>
-          <w:lang w:val="en-US"/>
-        </w:rPr>
-        <w:t>BoxCox</w:t>
-      </w:r>
-      <w:proofErr w:type="spellEnd"/>
-      <w:r>
-        <w:rPr>
-          <w:lang w:val="en-US"/>
-        </w:rPr>
-        <w:t xml:space="preserve"> method</w:t>
+        <w:t>include the BoxCox method</w:t>
       </w:r>
       <w:r>
         <w:rPr>
@@ -10596,21 +10169,7 @@
         <w:rPr>
           <w:lang w:val="en-US"/>
         </w:rPr>
-        <w:t xml:space="preserve"> Oversampling and </w:t>
-      </w:r>
-      <w:proofErr w:type="spellStart"/>
-      <w:r>
-        <w:rPr>
-          <w:lang w:val="en-US"/>
-        </w:rPr>
-        <w:t>undersampling</w:t>
-      </w:r>
-      <w:proofErr w:type="spellEnd"/>
-      <w:r>
-        <w:rPr>
-          <w:lang w:val="en-US"/>
-        </w:rPr>
-        <w:t xml:space="preserve"> are two methods</w:t>
+        <w:t xml:space="preserve"> Oversampling and undersampling are two methods</w:t>
       </w:r>
       <w:r>
         <w:rPr>
@@ -10667,41 +10226,18 @@
         </w:rPr>
         <w:t xml:space="preserve">, while </w:t>
       </w:r>
-      <w:proofErr w:type="spellStart"/>
-      <w:r>
-        <w:rPr>
-          <w:lang w:val="en-US"/>
-        </w:rPr>
-        <w:t>undersampling</w:t>
-      </w:r>
-      <w:proofErr w:type="spellEnd"/>
-      <w:r>
-        <w:rPr>
-          <w:lang w:val="en-US"/>
-        </w:rPr>
-        <w:t xml:space="preserve"> removes samples from the majority classes</w:t>
-      </w:r>
-      <w:r>
-        <w:rPr>
-          <w:lang w:val="en-US"/>
-        </w:rPr>
-        <w:t>, and is easy to implement using scikit-</w:t>
-      </w:r>
-      <w:proofErr w:type="spellStart"/>
-      <w:r>
-        <w:rPr>
-          <w:lang w:val="en-US"/>
-        </w:rPr>
-        <w:t>learn’s</w:t>
-      </w:r>
-      <w:proofErr w:type="spellEnd"/>
-      <w:r>
-        <w:rPr>
-          <w:lang w:val="en-US"/>
-        </w:rPr>
-        <w:t xml:space="preserve"> </w:t>
-      </w:r>
-      <w:proofErr w:type="spellStart"/>
+      <w:r>
+        <w:rPr>
+          <w:lang w:val="en-US"/>
+        </w:rPr>
+        <w:t>undersampling removes samples from the majority classes</w:t>
+      </w:r>
+      <w:r>
+        <w:rPr>
+          <w:lang w:val="en-US"/>
+        </w:rPr>
+        <w:t xml:space="preserve">, and is easy to implement using scikit-learn’s </w:t>
+      </w:r>
       <w:r>
         <w:rPr>
           <w:i/>
@@ -10710,14 +10246,12 @@
         </w:rPr>
         <w:t>RandomOverSampler</w:t>
       </w:r>
-      <w:proofErr w:type="spellEnd"/>
       <w:r>
         <w:rPr>
           <w:lang w:val="en-US"/>
         </w:rPr>
         <w:t xml:space="preserve"> and </w:t>
       </w:r>
-      <w:proofErr w:type="spellStart"/>
       <w:r>
         <w:rPr>
           <w:i/>
@@ -10726,7 +10260,6 @@
         </w:rPr>
         <w:t>RandomUnderSampler</w:t>
       </w:r>
-      <w:proofErr w:type="spellEnd"/>
       <w:r>
         <w:rPr>
           <w:lang w:val="en-US"/>
@@ -10793,13 +10326,8 @@
         <w:t xml:space="preserve"> </w:t>
       </w:r>
       <w:r>
-        <w:t xml:space="preserve">Chawla et al. have shown that applying SMOTE to imbalanced classes leads to better performance than simply oversampling the minority classes with duplicates. SMOTE </w:t>
-      </w:r>
-      <w:proofErr w:type="spellStart"/>
-      <w:r>
-        <w:t>involvves</w:t>
-      </w:r>
-      <w:proofErr w:type="spellEnd"/>
+        <w:t>Chawla et al. have shown that applying SMOTE to imbalanced classes leads to better performance than simply oversampling the minority classes with duplicates. SMOTE involvves</w:t>
+      </w:r>
       <w:r>
         <w:t xml:space="preserve"> artificially generating synthetic instances of </w:t>
       </w:r>
@@ -10826,15 +10354,7 @@
         <w:t>k</w:t>
       </w:r>
       <w:r>
-        <w:t xml:space="preserve"> nearest neighbours </w:t>
-      </w:r>
-      <w:proofErr w:type="gramStart"/>
-      <w:r>
-        <w:t>are</w:t>
-      </w:r>
-      <w:proofErr w:type="gramEnd"/>
-      <w:r>
-        <w:t xml:space="preserve"> selected for samples within this class</w:t>
+        <w:t xml:space="preserve"> nearest neighbours are selected for samples within this class</w:t>
       </w:r>
       <w:r>
         <w:t xml:space="preserve">, </w:t>
@@ -11115,15 +10635,7 @@
         <w:t xml:space="preserve">of domain expertise to understand. </w:t>
       </w:r>
       <w:r>
-        <w:t xml:space="preserve">Investing time into </w:t>
-      </w:r>
-      <w:proofErr w:type="gramStart"/>
-      <w:r>
-        <w:t>understanding  these</w:t>
-      </w:r>
-      <w:proofErr w:type="gramEnd"/>
-      <w:r>
-        <w:t xml:space="preserve"> more refined features </w:t>
+        <w:t xml:space="preserve">Investing time into understanding  these more refined features </w:t>
       </w:r>
       <w:r>
         <w:t xml:space="preserve">would be a valuable </w:t>
@@ -11144,21 +10656,13 @@
         <w:t xml:space="preserve">songs’ </w:t>
       </w:r>
       <w:r>
-        <w:t xml:space="preserve">genre </w:t>
-      </w:r>
-      <w:proofErr w:type="gramStart"/>
-      <w:r>
-        <w:t xml:space="preserve">classification </w:t>
+        <w:t xml:space="preserve">genre classification </w:t>
       </w:r>
       <w:r>
         <w:t xml:space="preserve"> </w:t>
       </w:r>
       <w:r>
-        <w:t>using</w:t>
-      </w:r>
-      <w:proofErr w:type="gramEnd"/>
-      <w:r>
-        <w:t xml:space="preserve"> song </w:t>
+        <w:t xml:space="preserve">using song </w:t>
       </w:r>
       <w:r>
         <w:rPr>
@@ -11243,13 +10747,8 @@
       <w:r>
         <w:t xml:space="preserve">, as this style could be related more to textual themes than </w:t>
       </w:r>
-      <w:proofErr w:type="spellStart"/>
-      <w:r>
-        <w:t>acousticness</w:t>
-      </w:r>
-      <w:proofErr w:type="spellEnd"/>
-      <w:r>
-        <w:t xml:space="preserve"> or loudness.</w:t>
+      <w:r>
+        <w:t>acousticness or loudness.</w:t>
       </w:r>
     </w:p>
     <w:p/>
@@ -11277,6 +10776,7 @@
           <w:id w:val="-1376228490"/>
           <w:citation/>
         </w:sdtPr>
+        <w:sdtEndPr/>
         <w:sdtContent>
           <w:r>
             <w:fldChar w:fldCharType="begin"/>
@@ -11360,7 +10860,6 @@
       <w:r>
         <w:t xml:space="preserve"> such as </w:t>
       </w:r>
-      <w:proofErr w:type="spellStart"/>
       <w:r>
         <w:rPr>
           <w:i/>
@@ -11368,11 +10867,9 @@
         </w:rPr>
         <w:t>max_depth</w:t>
       </w:r>
-      <w:proofErr w:type="spellEnd"/>
       <w:r>
         <w:t xml:space="preserve"> and </w:t>
       </w:r>
-      <w:proofErr w:type="spellStart"/>
       <w:r>
         <w:rPr>
           <w:i/>
@@ -11380,7 +10877,6 @@
         </w:rPr>
         <w:t>min_samples_leaf</w:t>
       </w:r>
-      <w:proofErr w:type="spellEnd"/>
       <w:r>
         <w:t xml:space="preserve"> </w:t>
       </w:r>
@@ -11396,7 +10892,6 @@
       <w:r>
         <w:t xml:space="preserve">For instance, the </w:t>
       </w:r>
-      <w:proofErr w:type="spellStart"/>
       <w:r>
         <w:rPr>
           <w:i/>
@@ -11404,11 +10899,9 @@
         </w:rPr>
         <w:t>max_features</w:t>
       </w:r>
-      <w:proofErr w:type="spellEnd"/>
       <w:r>
         <w:t xml:space="preserve"> and </w:t>
       </w:r>
-      <w:proofErr w:type="spellStart"/>
       <w:r>
         <w:rPr>
           <w:i/>
@@ -11416,7 +10909,6 @@
         </w:rPr>
         <w:t>min_samples_split</w:t>
       </w:r>
-      <w:proofErr w:type="spellEnd"/>
       <w:r>
         <w:t xml:space="preserve"> parameters were not optimized for Random Forest</w:t>
       </w:r>
@@ -11458,12 +10950,87 @@
         <w:t>song based on its audio features, achieving accuracy scores of over 0.5</w:t>
       </w:r>
       <w:r>
+        <w:t>.</w:t>
+      </w:r>
+      <w:r>
+        <w:t xml:space="preserve"> N</w:t>
+      </w:r>
+      <w:r>
+        <w:t>evertheless, this score was still lower than expected considering that in some of the literature reviewed above,</w:t>
+      </w:r>
+      <w:r>
+        <w:t xml:space="preserve"> accuracy scores of 0.9 were achieved while classifying music genres using the Random Forest algorithm</w:t>
+      </w:r>
+      <w:r>
+        <w:t xml:space="preserve"> </w:t>
+      </w:r>
+      <w:sdt>
+        <w:sdtPr>
+          <w:id w:val="131606685"/>
+          <w:citation/>
+        </w:sdtPr>
+        <w:sdtContent>
+          <w:r>
+            <w:fldChar w:fldCharType="begin"/>
+          </w:r>
+          <w:r>
+            <w:rPr>
+              <w:lang w:val="en-US"/>
+            </w:rPr>
+            <w:instrText xml:space="preserve"> CITATION Cha222 \l 1033 </w:instrText>
+          </w:r>
+          <w:r>
+            <w:fldChar w:fldCharType="separate"/>
+          </w:r>
+          <w:r>
+            <w:rPr>
+              <w:noProof/>
+              <w:lang w:val="en-US"/>
+            </w:rPr>
+            <w:t>(Chaudhury, Karami, &amp; Ghazanfar, 2022)</w:t>
+          </w:r>
+          <w:r>
+            <w:fldChar w:fldCharType="end"/>
+          </w:r>
+        </w:sdtContent>
+      </w:sdt>
+      <w:r>
         <w:t xml:space="preserve">. </w:t>
       </w:r>
-    </w:p>
-    <w:p>
-      <w:r>
-        <w:t>In contrast, the Naïve Bayes and D</w:t>
+      <w:r>
+        <w:t xml:space="preserve">Some reasons for this could have been the imbalanced nature of the dataset and the inability of the models to classify the songs in the </w:t>
+      </w:r>
+      <w:r>
+        <w:t>smaller album classes</w:t>
+      </w:r>
+      <w:r>
+        <w:t>, due to the limited number of samples belonging to these albums</w:t>
+      </w:r>
+      <w:r>
+        <w:t>.</w:t>
+      </w:r>
+      <w:r>
+        <w:t xml:space="preserve"> </w:t>
+      </w:r>
+      <w:r>
+        <w:t>Overall, the albums with the fewest songs (samples) were the ones that were</w:t>
+      </w:r>
+      <w:r>
+        <w:t xml:space="preserve"> indeed</w:t>
+      </w:r>
+      <w:r>
+        <w:t xml:space="preserve"> more likely to be misclassified</w:t>
+      </w:r>
+      <w:r>
+        <w:t>.</w:t>
+      </w:r>
+    </w:p>
+    <w:p>
+      <w:r>
+        <w:t>The</w:t>
+      </w:r>
+      <w:r>
+        <w:t xml:space="preserve"> Naïve Bayes and D</w:t>
       </w:r>
       <w:r>
         <w:t xml:space="preserve">ecision Tree algorithms performed rather poorly on this dataset, </w:t>
@@ -11474,8 +11041,6 @@
       <w:r>
         <w:t xml:space="preserve">precision and recall scores being even lower. </w:t>
       </w:r>
-    </w:p>
-    <w:p>
       <w:r>
         <w:t>With respect to</w:t>
       </w:r>
@@ -11506,61 +11071,178 @@
     </w:p>
     <w:p>
       <w:r>
-        <w:t xml:space="preserve">Overall, </w:t>
-      </w:r>
-      <w:r>
-        <w:t>the albums with the fewest songs (samples) were the ones that were more likely to be mis</w:t>
-      </w:r>
-      <w:r>
-        <w:t xml:space="preserve">classified, thus suggesting that the greatest issue to address in this dataset is that of </w:t>
-      </w:r>
-      <w:r>
-        <w:t>class imbalance</w:t>
-      </w:r>
-      <w:r>
-        <w:t>.</w:t>
-      </w:r>
-    </w:p>
-    <w:p>
+        <w:t>Certain</w:t>
+      </w:r>
+      <w:r>
+        <w:t xml:space="preserve"> Taylor Swift albums</w:t>
+      </w:r>
+      <w:r>
+        <w:t>,</w:t>
+      </w:r>
+      <w:r>
+        <w:t xml:space="preserve"> received very high precision and recall scores, </w:t>
+      </w:r>
+      <w:r>
+        <w:t xml:space="preserve">while others routinely received scores </w:t>
+      </w:r>
+      <w:r>
+        <w:t>close to</w:t>
+      </w:r>
+      <w:r>
+        <w:t xml:space="preserve"> 0 regardless of the </w:t>
+      </w:r>
+      <w:r>
+        <w:t>classification algorithm used.</w:t>
+      </w:r>
+      <w:r>
+        <w:t xml:space="preserve"> The albums </w:t>
+      </w:r>
+      <w:r>
+        <w:rPr>
+          <w:i/>
+          <w:iCs/>
+        </w:rPr>
+        <w:t>1989</w:t>
+      </w:r>
+      <w:r>
+        <w:t xml:space="preserve">, </w:t>
+      </w:r>
+      <w:r>
+        <w:rPr>
+          <w:i/>
+          <w:iCs/>
+        </w:rPr>
+        <w:t>Midnights</w:t>
+      </w:r>
+      <w:r>
+        <w:t xml:space="preserve">, </w:t>
+      </w:r>
+      <w:r>
+        <w:rPr>
+          <w:i/>
+          <w:iCs/>
+        </w:rPr>
+        <w:t>Red</w:t>
+      </w:r>
+      <w:r>
+        <w:t xml:space="preserve">, </w:t>
+      </w:r>
+      <w:r>
+        <w:rPr>
+          <w:i/>
+          <w:iCs/>
+        </w:rPr>
+        <w:t>Speak Now</w:t>
+      </w:r>
+      <w:r>
+        <w:t xml:space="preserve">, </w:t>
+      </w:r>
+      <w:r>
+        <w:rPr>
+          <w:i/>
+          <w:iCs/>
+        </w:rPr>
+        <w:t>evermore</w:t>
+      </w:r>
+      <w:r>
+        <w:t xml:space="preserve"> and </w:t>
+      </w:r>
+      <w:r>
+        <w:rPr>
+          <w:i/>
+          <w:iCs/>
+        </w:rPr>
+        <w:t>folklore</w:t>
+      </w:r>
+      <w:r>
+        <w:t xml:space="preserve"> were associated with high</w:t>
+      </w:r>
+      <w:r>
+        <w:t>er</w:t>
+      </w:r>
+      <w:r>
+        <w:t xml:space="preserve"> recall </w:t>
+      </w:r>
+      <w:r>
+        <w:t xml:space="preserve">scores </w:t>
+      </w:r>
+      <w:r>
+        <w:t>of 0.5 or above,</w:t>
+      </w:r>
       <w:r>
         <w:t xml:space="preserve"> </w:t>
       </w:r>
       <w:r>
-        <w:t>Certain</w:t>
-      </w:r>
-      <w:r>
-        <w:t xml:space="preserve"> Taylor Swift albums</w:t>
-      </w:r>
-      <w:r>
-        <w:t>,</w:t>
-      </w:r>
-      <w:r>
-        <w:t xml:space="preserve"> received very high precision and recall scores, </w:t>
-      </w:r>
-      <w:r>
-        <w:t xml:space="preserve">while others routinely received scores </w:t>
-      </w:r>
-      <w:r>
-        <w:t>close to</w:t>
-      </w:r>
-      <w:r>
-        <w:t xml:space="preserve"> 0 regardless of the </w:t>
-      </w:r>
-      <w:r>
-        <w:t>classification algorithm used.</w:t>
-      </w:r>
-      <w:r>
-        <w:t xml:space="preserve"> The albums </w:t>
-      </w:r>
-      <w:r>
-        <w:rPr>
-          <w:i/>
-          <w:iCs/>
-        </w:rPr>
-        <w:t>1989</w:t>
-      </w:r>
-      <w:r>
-        <w:t xml:space="preserve">, </w:t>
+        <w:t>which means that more instances of the</w:t>
+      </w:r>
+      <w:r>
+        <w:t>ir</w:t>
+      </w:r>
+      <w:r>
+        <w:t xml:space="preserve"> songs were positively recognized.</w:t>
+      </w:r>
+      <w:r>
+        <w:t xml:space="preserve"> </w:t>
+      </w:r>
+      <w:r>
+        <w:t xml:space="preserve">With respect to the aim of this project, these scores </w:t>
+      </w:r>
+      <w:r>
+        <w:t>might suggest that th</w:t>
+      </w:r>
+      <w:r>
+        <w:t>ose particular</w:t>
+      </w:r>
+      <w:r>
+        <w:t xml:space="preserve"> albums have a more distinctive audio quality to them. In contrast, the albums </w:t>
+      </w:r>
+      <w:r>
+        <w:rPr>
+          <w:i/>
+          <w:iCs/>
+        </w:rPr>
+        <w:t>Lover</w:t>
+      </w:r>
+      <w:r>
+        <w:t xml:space="preserve"> and </w:t>
+      </w:r>
+      <w:r>
+        <w:rPr>
+          <w:i/>
+          <w:iCs/>
+        </w:rPr>
+        <w:t>reputation</w:t>
+      </w:r>
+      <w:r>
+        <w:t xml:space="preserve"> received scores close to 0, with almost all of their songs being misclassified</w:t>
+      </w:r>
+      <w:r>
+        <w:t xml:space="preserve"> by </w:t>
+      </w:r>
+      <w:r>
+        <w:t>every</w:t>
+      </w:r>
+      <w:r>
+        <w:t xml:space="preserve"> algorithm</w:t>
+      </w:r>
+      <w:r>
+        <w:t xml:space="preserve">, thus suggesting </w:t>
+      </w:r>
+      <w:r>
+        <w:t xml:space="preserve">that either their musical style is less distinctive than that of the other albums, or that </w:t>
+      </w:r>
+      <w:r>
+        <w:t xml:space="preserve">there were simply too few samples for these albums to make these conclusions: it is important to note that while </w:t>
+      </w:r>
+      <w:r>
+        <w:rPr>
+          <w:i/>
+          <w:iCs/>
+        </w:rPr>
+        <w:t>Red</w:t>
+      </w:r>
+      <w:r>
+        <w:t xml:space="preserve"> or </w:t>
       </w:r>
       <w:r>
         <w:rPr>
@@ -11570,27 +11252,61 @@
         <w:t>Midnights</w:t>
       </w:r>
       <w:r>
-        <w:t xml:space="preserve">, </w:t>
-      </w:r>
-      <w:r>
-        <w:rPr>
-          <w:i/>
-          <w:iCs/>
-        </w:rPr>
-        <w:t>Red</w:t>
-      </w:r>
-      <w:r>
-        <w:t xml:space="preserve">, </w:t>
-      </w:r>
-      <w:r>
-        <w:rPr>
-          <w:i/>
-          <w:iCs/>
-        </w:rPr>
-        <w:t>Speak Now</w:t>
-      </w:r>
-      <w:r>
-        <w:t xml:space="preserve">, </w:t>
+        <w:t xml:space="preserve"> have recently had extended re-releases</w:t>
+      </w:r>
+      <w:r>
+        <w:t xml:space="preserve">, Swift fans are still waiting for a deluxe version of </w:t>
+      </w:r>
+      <w:r>
+        <w:rPr>
+          <w:i/>
+          <w:iCs/>
+        </w:rPr>
+        <w:t>reputation</w:t>
+      </w:r>
+      <w:r>
+        <w:t xml:space="preserve"> to come out. </w:t>
+      </w:r>
+      <w:r>
+        <w:t xml:space="preserve">Additionally, songs on </w:t>
+      </w:r>
+      <w:r>
+        <w:rPr>
+          <w:i/>
+          <w:iCs/>
+        </w:rPr>
+        <w:t>folklore</w:t>
+      </w:r>
+      <w:r>
+        <w:t xml:space="preserve"> were frequently misclassified as being on</w:t>
+      </w:r>
+      <w:r>
+        <w:rPr>
+          <w:i/>
+          <w:iCs/>
+        </w:rPr>
+        <w:t xml:space="preserve"> evermore</w:t>
+      </w:r>
+      <w:r>
+        <w:t xml:space="preserve">, and vice versa. This adds weight to the argument that Swift drastically changed her style during 2020 when she recorded these </w:t>
+      </w:r>
+      <w:r>
+        <w:t xml:space="preserve">two </w:t>
+      </w:r>
+      <w:r>
+        <w:t xml:space="preserve">‘pandemic’ albums, marking a maturation of her </w:t>
+      </w:r>
+      <w:r>
+        <w:t xml:space="preserve">musical </w:t>
+      </w:r>
+      <w:r>
+        <w:t>oeuvre which brought her much success</w:t>
+      </w:r>
+      <w:r>
+        <w:t>: as one critic writes, ‘</w:t>
+      </w:r>
+      <w:r>
+        <w:t>When </w:t>
       </w:r>
       <w:r>
         <w:rPr>
@@ -11600,7 +11316,7 @@
         <w:t>evermore</w:t>
       </w:r>
       <w:r>
-        <w:t xml:space="preserve"> and </w:t>
+        <w:t> and </w:t>
       </w:r>
       <w:r>
         <w:rPr>
@@ -11610,175 +11326,14 @@
         <w:t>folklore</w:t>
       </w:r>
       <w:r>
-        <w:t xml:space="preserve"> were associated with high</w:t>
-      </w:r>
-      <w:r>
-        <w:t>er</w:t>
-      </w:r>
-      <w:r>
-        <w:t xml:space="preserve"> recall </w:t>
-      </w:r>
-      <w:r>
-        <w:t xml:space="preserve">scores </w:t>
-      </w:r>
-      <w:r>
-        <w:t>of 0.5 or above,</w:t>
-      </w:r>
-      <w:r>
-        <w:t xml:space="preserve"> </w:t>
-      </w:r>
-      <w:r>
-        <w:t>which means that more instances of the</w:t>
-      </w:r>
-      <w:r>
-        <w:t>ir</w:t>
-      </w:r>
-      <w:r>
-        <w:t xml:space="preserve"> songs were positively recognized.</w:t>
-      </w:r>
-      <w:r>
-        <w:t xml:space="preserve"> This might suggest that these albums have a more distinctive audio quality to them. In contrast, the albums </w:t>
-      </w:r>
-      <w:r>
-        <w:rPr>
-          <w:i/>
-          <w:iCs/>
-        </w:rPr>
-        <w:t>Lover</w:t>
-      </w:r>
-      <w:r>
-        <w:t xml:space="preserve"> and </w:t>
-      </w:r>
-      <w:r>
-        <w:rPr>
-          <w:i/>
-          <w:iCs/>
-        </w:rPr>
-        <w:t>reputation</w:t>
-      </w:r>
-      <w:r>
-        <w:t xml:space="preserve"> received scores close to 0, with almost all of their songs being misclassified</w:t>
-      </w:r>
-      <w:r>
-        <w:t xml:space="preserve"> by </w:t>
-      </w:r>
-      <w:r>
-        <w:t>every</w:t>
-      </w:r>
-      <w:r>
-        <w:t xml:space="preserve"> algorithm</w:t>
-      </w:r>
-      <w:r>
-        <w:t xml:space="preserve">, thus suggesting </w:t>
-      </w:r>
-      <w:r>
-        <w:t xml:space="preserve">that either their musical style is less distinctive than that of the other albums, or that </w:t>
-      </w:r>
-      <w:r>
-        <w:t xml:space="preserve">there were simply too few samples for these albums to make these conclusions: it is important to note that while </w:t>
-      </w:r>
-      <w:r>
-        <w:rPr>
-          <w:i/>
-          <w:iCs/>
-        </w:rPr>
-        <w:t>Red</w:t>
-      </w:r>
-      <w:r>
-        <w:t xml:space="preserve"> or </w:t>
-      </w:r>
-      <w:r>
-        <w:rPr>
-          <w:i/>
-          <w:iCs/>
-        </w:rPr>
-        <w:t>Midnights</w:t>
-      </w:r>
-      <w:r>
-        <w:t xml:space="preserve"> have recently had extended re-releases</w:t>
-      </w:r>
-      <w:r>
-        <w:t xml:space="preserve">, Swift fans are still waiting for a deluxe version of </w:t>
-      </w:r>
-      <w:r>
-        <w:rPr>
-          <w:i/>
-          <w:iCs/>
-        </w:rPr>
-        <w:t>reputation</w:t>
-      </w:r>
-      <w:r>
-        <w:t xml:space="preserve"> to come out. </w:t>
-      </w:r>
-      <w:r>
-        <w:t xml:space="preserve">Additionally, songs on </w:t>
-      </w:r>
-      <w:r>
-        <w:rPr>
-          <w:i/>
-          <w:iCs/>
-        </w:rPr>
-        <w:t>folklore</w:t>
-      </w:r>
-      <w:r>
-        <w:t xml:space="preserve"> were frequently misclassified as being on</w:t>
-      </w:r>
-      <w:r>
-        <w:rPr>
-          <w:i/>
-          <w:iCs/>
-        </w:rPr>
-        <w:t xml:space="preserve"> evermore</w:t>
-      </w:r>
-      <w:r>
-        <w:t xml:space="preserve">, and vice versa. This adds weight to the argument that Swift drastically changed her style during 2020 when she recorded these </w:t>
-      </w:r>
-      <w:r>
-        <w:t xml:space="preserve">two </w:t>
-      </w:r>
-      <w:r>
-        <w:t xml:space="preserve">‘pandemic’ albums, marking a maturation of her </w:t>
-      </w:r>
-      <w:r>
-        <w:t xml:space="preserve">musical </w:t>
-      </w:r>
-      <w:r>
-        <w:t>oeuvre which brought her much success</w:t>
-      </w:r>
-      <w:r>
-        <w:t>: as one critic writes, ‘</w:t>
-      </w:r>
-      <w:r>
-        <w:t>When </w:t>
-      </w:r>
-      <w:r>
-        <w:rPr>
-          <w:i/>
-          <w:iCs/>
-        </w:rPr>
-        <w:t>evermore</w:t>
-      </w:r>
-      <w:r>
-        <w:t> and </w:t>
-      </w:r>
-      <w:r>
-        <w:rPr>
-          <w:i/>
-          <w:iCs/>
-        </w:rPr>
-        <w:t>folklore</w:t>
-      </w:r>
-      <w:r>
-        <w:t> were released in 2020, the world witnessed Swift, once again, mastering a genre switch, from pop to indie folk.</w:t>
-      </w:r>
-      <w:r>
-        <w:t>’</w:t>
+        <w:t> were released in 2020, the world witnessed Swift, once again, mastering a genre switch, from pop to indie folk.’</w:t>
       </w:r>
       <w:sdt>
         <w:sdtPr>
           <w:id w:val="2014648346"/>
           <w:citation/>
         </w:sdtPr>
+        <w:sdtEndPr/>
         <w:sdtContent>
           <w:r>
             <w:fldChar w:fldCharType="begin"/>
@@ -11803,7 +11358,11 @@
     </w:p>
     <w:p>
       <w:r>
-        <w:t xml:space="preserve">Consequently, this </w:t>
+        <w:lastRenderedPageBreak/>
+        <w:t>Additionally,</w:t>
+      </w:r>
+      <w:r>
+        <w:t xml:space="preserve"> this </w:t>
       </w:r>
       <w:r>
         <w:t>study could be enriched further by the application of</w:t>
@@ -11824,6 +11383,1335 @@
         <w:t>.</w:t>
       </w:r>
     </w:p>
+    <w:p>
+      <w:r>
+        <w:t xml:space="preserve">In conclusion, this study shows that machine learning algorithms </w:t>
+      </w:r>
+      <w:r>
+        <w:t xml:space="preserve">corroborate </w:t>
+      </w:r>
+      <w:r>
+        <w:t xml:space="preserve">journalists and critics’ claims that Swift’s musical style evolved </w:t>
+      </w:r>
+      <w:r>
+        <w:t>significantly during the</w:t>
+      </w:r>
+      <w:r>
+        <w:t xml:space="preserve"> most recent</w:t>
+      </w:r>
+      <w:r>
+        <w:t xml:space="preserve"> </w:t>
+      </w:r>
+      <w:r>
+        <w:rPr>
+          <w:i/>
+          <w:iCs/>
+        </w:rPr>
+        <w:t>folklore</w:t>
+      </w:r>
+      <w:r>
+        <w:t xml:space="preserve">, </w:t>
+      </w:r>
+      <w:r>
+        <w:rPr>
+          <w:i/>
+          <w:iCs/>
+        </w:rPr>
+        <w:t>evermore</w:t>
+      </w:r>
+      <w:r>
+        <w:t xml:space="preserve">, and </w:t>
+      </w:r>
+      <w:r>
+        <w:rPr>
+          <w:i/>
+          <w:iCs/>
+        </w:rPr>
+        <w:t>Midnights</w:t>
+      </w:r>
+      <w:r>
+        <w:t xml:space="preserve"> period</w:t>
+      </w:r>
+      <w:r>
+        <w:t xml:space="preserve"> of her career</w:t>
+      </w:r>
+      <w:r>
+        <w:t xml:space="preserve">, </w:t>
+      </w:r>
+      <w:r>
+        <w:t xml:space="preserve">as these albums were the ones which achieved </w:t>
+      </w:r>
+      <w:r>
+        <w:t>very high recall scores compared to the others</w:t>
+      </w:r>
+      <w:r>
+        <w:t xml:space="preserve">. This suggests that their </w:t>
+      </w:r>
+      <w:r>
+        <w:t xml:space="preserve">musical </w:t>
+      </w:r>
+      <w:r>
+        <w:t xml:space="preserve">features </w:t>
+      </w:r>
+      <w:r>
+        <w:t>are distinct from those of the previous albums.</w:t>
+      </w:r>
+      <w:r>
+        <w:t xml:space="preserve"> </w:t>
+      </w:r>
+    </w:p>
+    <w:p/>
+    <w:sdt>
+      <w:sdtPr>
+        <w:id w:val="-773329971"/>
+        <w:docPartObj>
+          <w:docPartGallery w:val="Bibliographies"/>
+          <w:docPartUnique/>
+        </w:docPartObj>
+      </w:sdtPr>
+      <w:sdtEndPr>
+        <w:rPr>
+          <w:rFonts w:asciiTheme="minorHAnsi" w:eastAsiaTheme="minorHAnsi" w:hAnsiTheme="minorHAnsi" w:cstheme="minorBidi"/>
+          <w:color w:val="auto"/>
+          <w:sz w:val="22"/>
+          <w:szCs w:val="22"/>
+        </w:rPr>
+      </w:sdtEndPr>
+      <w:sdtContent>
+        <w:p>
+          <w:pPr>
+            <w:pStyle w:val="Heading1"/>
+            <w:rPr>
+              <w:i/>
+              <w:iCs/>
+            </w:rPr>
+          </w:pPr>
+          <w:r>
+            <w:t>References</w:t>
+          </w:r>
+        </w:p>
+        <w:p>
+          <w:pPr>
+            <w:rPr>
+              <w:b/>
+              <w:bCs/>
+            </w:rPr>
+          </w:pPr>
+          <w:r>
+            <w:rPr>
+              <w:b/>
+              <w:bCs/>
+            </w:rPr>
+            <w:t>Note:</w:t>
+          </w:r>
+          <w:r>
+            <w:t xml:space="preserve"> </w:t>
+          </w:r>
+          <w:r>
+            <w:rPr>
+              <w:b/>
+              <w:bCs/>
+            </w:rPr>
+            <w:t>the websites referenced here were all functioning correctly and last accessed on 02/01/2024.</w:t>
+          </w:r>
+        </w:p>
+        <w:sdt>
+          <w:sdtPr>
+            <w:id w:val="-573587230"/>
+            <w:bibliography/>
+          </w:sdtPr>
+          <w:sdtContent>
+            <w:p>
+              <w:pPr>
+                <w:pStyle w:val="Bibliography"/>
+                <w:ind w:left="720" w:hanging="720"/>
+                <w:rPr>
+                  <w:noProof/>
+                  <w:kern w:val="0"/>
+                  <w:sz w:val="24"/>
+                  <w:szCs w:val="24"/>
+                  <w14:ligatures w14:val="none"/>
+                </w:rPr>
+              </w:pPr>
+              <w:r>
+                <w:fldChar w:fldCharType="begin"/>
+              </w:r>
+              <w:r>
+                <w:instrText xml:space="preserve"> BIBLIOGRAPHY </w:instrText>
+              </w:r>
+              <w:r>
+                <w:fldChar w:fldCharType="separate"/>
+              </w:r>
+              <w:r>
+                <w:rPr>
+                  <w:noProof/>
+                </w:rPr>
+                <w:t xml:space="preserve">Aptech.com. (2023, January 17). </w:t>
+              </w:r>
+              <w:r>
+                <w:rPr>
+                  <w:i/>
+                  <w:iCs/>
+                  <w:noProof/>
+                </w:rPr>
+                <w:t>The Fundamentals of Kernel Density Estimation</w:t>
+              </w:r>
+              <w:r>
+                <w:rPr>
+                  <w:noProof/>
+                </w:rPr>
+                <w:t>. Retrieved from Aptech: https://www.aptech.com/blog/the-fundamentals-of-kernel-density-estimation/</w:t>
+              </w:r>
+            </w:p>
+            <w:p>
+              <w:pPr>
+                <w:pStyle w:val="Bibliography"/>
+                <w:ind w:left="720" w:hanging="720"/>
+                <w:rPr>
+                  <w:noProof/>
+                </w:rPr>
+              </w:pPr>
+              <w:r>
+                <w:rPr>
+                  <w:noProof/>
+                </w:rPr>
+                <w:t xml:space="preserve">Associated Press. (2023, December 8). </w:t>
+              </w:r>
+              <w:r>
+                <w:rPr>
+                  <w:i/>
+                  <w:iCs/>
+                  <w:noProof/>
+                </w:rPr>
+                <w:t>Taylor Swift’s Eras tour becomes first to gross over $1bn – report</w:t>
+              </w:r>
+              <w:r>
+                <w:rPr>
+                  <w:noProof/>
+                </w:rPr>
+                <w:t>. Retrieved from The Guardian: https://www.theguardian.com/music/2023/dec/08/how-much-taylor-swift-eras-tour-money-earnings</w:t>
+              </w:r>
+            </w:p>
+            <w:p>
+              <w:pPr>
+                <w:pStyle w:val="Bibliography"/>
+                <w:ind w:left="720" w:hanging="720"/>
+                <w:rPr>
+                  <w:noProof/>
+                </w:rPr>
+              </w:pPr>
+              <w:r>
+                <w:rPr>
+                  <w:noProof/>
+                </w:rPr>
+                <w:t xml:space="preserve">Awan, A. A. (2023, August). </w:t>
+              </w:r>
+              <w:r>
+                <w:rPr>
+                  <w:i/>
+                  <w:iCs/>
+                  <w:noProof/>
+                </w:rPr>
+                <w:t>What is Overfitting?</w:t>
+              </w:r>
+              <w:r>
+                <w:rPr>
+                  <w:noProof/>
+                </w:rPr>
+                <w:t xml:space="preserve"> Retrieved from Datacamp: https://www.datacamp.com/blog/what-is-overfitting</w:t>
+              </w:r>
+            </w:p>
+            <w:p>
+              <w:pPr>
+                <w:pStyle w:val="Bibliography"/>
+                <w:ind w:left="720" w:hanging="720"/>
+                <w:rPr>
+                  <w:noProof/>
+                </w:rPr>
+              </w:pPr>
+              <w:r>
+                <w:rPr>
+                  <w:noProof/>
+                </w:rPr>
+                <w:t xml:space="preserve">Bag, S. (2022, October 6). </w:t>
+              </w:r>
+              <w:r>
+                <w:rPr>
+                  <w:i/>
+                  <w:iCs/>
+                  <w:noProof/>
+                </w:rPr>
+                <w:t>Out of Bag (OOB) Evaluation in Random Forests</w:t>
+              </w:r>
+              <w:r>
+                <w:rPr>
+                  <w:noProof/>
+                </w:rPr>
+                <w:t>. Retrieved from Python in Plain English: https://python.plainenglish.io/out-of-bag-oob-evaluation-in-random-forests-9da315b9a1d1</w:t>
+              </w:r>
+            </w:p>
+            <w:p>
+              <w:pPr>
+                <w:pStyle w:val="Bibliography"/>
+                <w:ind w:left="720" w:hanging="720"/>
+                <w:rPr>
+                  <w:noProof/>
+                </w:rPr>
+              </w:pPr>
+              <w:r>
+                <w:rPr>
+                  <w:noProof/>
+                </w:rPr>
+                <w:t xml:space="preserve">Brownlee, J. (2019, August 8). </w:t>
+              </w:r>
+              <w:r>
+                <w:rPr>
+                  <w:i/>
+                  <w:iCs/>
+                  <w:noProof/>
+                </w:rPr>
+                <w:t>How to Transform Data to Better Fit The Normal Distribution</w:t>
+              </w:r>
+              <w:r>
+                <w:rPr>
+                  <w:noProof/>
+                </w:rPr>
+                <w:t>. Retrieved from Machine Learning Mastery: https://machinelearningmastery.com/how-to-transform-data-to-fit-the-normal-distribution/</w:t>
+              </w:r>
+            </w:p>
+            <w:p>
+              <w:pPr>
+                <w:pStyle w:val="Bibliography"/>
+                <w:ind w:left="720" w:hanging="720"/>
+                <w:rPr>
+                  <w:noProof/>
+                </w:rPr>
+              </w:pPr>
+              <w:r>
+                <w:rPr>
+                  <w:noProof/>
+                </w:rPr>
+                <w:t xml:space="preserve">Brownlee, J. (2020, August 2). </w:t>
+              </w:r>
+              <w:r>
+                <w:rPr>
+                  <w:i/>
+                  <w:iCs/>
+                  <w:noProof/>
+                </w:rPr>
+                <w:t>How to Calculate Precision, Recall, and F-Measure for Imbalanced Classification</w:t>
+              </w:r>
+              <w:r>
+                <w:rPr>
+                  <w:noProof/>
+                </w:rPr>
+                <w:t>. Retrieved from Machine Learning Mastery: https://machinelearningmastery.com/precision-recall-and-f-measure-for-imbalanced-classification/#:~:text=We%20can%20calculate%20the%20precision%20as%20follows%3A,Precision%20%3D%200.633</w:t>
+              </w:r>
+            </w:p>
+            <w:p>
+              <w:pPr>
+                <w:pStyle w:val="Bibliography"/>
+                <w:ind w:left="720" w:hanging="720"/>
+                <w:rPr>
+                  <w:noProof/>
+                </w:rPr>
+              </w:pPr>
+              <w:r>
+                <w:rPr>
+                  <w:noProof/>
+                </w:rPr>
+                <w:t xml:space="preserve">Charilaou, P., &amp; Battat, R. (2022). Machine learning models and over-fitting considerations. </w:t>
+              </w:r>
+              <w:r>
+                <w:rPr>
+                  <w:i/>
+                  <w:iCs/>
+                  <w:noProof/>
+                </w:rPr>
+                <w:t>World Journal of W J G Gastroenterology</w:t>
+              </w:r>
+              <w:r>
+                <w:rPr>
+                  <w:noProof/>
+                </w:rPr>
+                <w:t>, 605-607.</w:t>
+              </w:r>
+            </w:p>
+            <w:p>
+              <w:pPr>
+                <w:pStyle w:val="Bibliography"/>
+                <w:ind w:left="720" w:hanging="720"/>
+                <w:rPr>
+                  <w:noProof/>
+                </w:rPr>
+              </w:pPr>
+              <w:r>
+                <w:rPr>
+                  <w:noProof/>
+                </w:rPr>
+                <w:t xml:space="preserve">Chaudhury, M., Karami, A., &amp; Ghazanfar, M. (2022). Large-Scale Music Genre Analysis and Classification Using Machine Learning with Apache Spark. </w:t>
+              </w:r>
+              <w:r>
+                <w:rPr>
+                  <w:i/>
+                  <w:iCs/>
+                  <w:noProof/>
+                </w:rPr>
+                <w:t>electronics</w:t>
+              </w:r>
+              <w:r>
+                <w:rPr>
+                  <w:noProof/>
+                </w:rPr>
+                <w:t>.</w:t>
+              </w:r>
+            </w:p>
+            <w:p>
+              <w:pPr>
+                <w:pStyle w:val="Bibliography"/>
+                <w:ind w:left="720" w:hanging="720"/>
+                <w:rPr>
+                  <w:noProof/>
+                </w:rPr>
+              </w:pPr>
+              <w:r>
+                <w:rPr>
+                  <w:noProof/>
+                </w:rPr>
+                <w:t xml:space="preserve">Chawla, N. V., Bowyer, K. W., Hall, L. O., &amp; Kegelmeyer, P. W. (2002). SMOTE: Synthetic Minority Over-sampling Technique. </w:t>
+              </w:r>
+              <w:r>
+                <w:rPr>
+                  <w:i/>
+                  <w:iCs/>
+                  <w:noProof/>
+                </w:rPr>
+                <w:t xml:space="preserve">Journal of Artificial Intelligence Research </w:t>
+              </w:r>
+              <w:r>
+                <w:rPr>
+                  <w:noProof/>
+                </w:rPr>
+                <w:t>, 321-357.</w:t>
+              </w:r>
+            </w:p>
+            <w:p>
+              <w:pPr>
+                <w:pStyle w:val="Bibliography"/>
+                <w:ind w:left="720" w:hanging="720"/>
+                <w:rPr>
+                  <w:noProof/>
+                </w:rPr>
+              </w:pPr>
+              <w:r>
+                <w:rPr>
+                  <w:noProof/>
+                </w:rPr>
+                <w:t xml:space="preserve">Chou, E. P., &amp; Yang, S.-P. (2022). A virtual multi-label approach to imbalanced data classification. </w:t>
+              </w:r>
+              <w:r>
+                <w:rPr>
+                  <w:i/>
+                  <w:iCs/>
+                  <w:noProof/>
+                </w:rPr>
+                <w:t>Communications in Statistics-Simulation and Computation</w:t>
+              </w:r>
+              <w:r>
+                <w:rPr>
+                  <w:noProof/>
+                </w:rPr>
+                <w:t>.</w:t>
+              </w:r>
+            </w:p>
+            <w:p>
+              <w:pPr>
+                <w:pStyle w:val="Bibliography"/>
+                <w:ind w:left="720" w:hanging="720"/>
+                <w:rPr>
+                  <w:noProof/>
+                </w:rPr>
+              </w:pPr>
+              <w:r>
+                <w:rPr>
+                  <w:noProof/>
+                </w:rPr>
+                <w:lastRenderedPageBreak/>
+                <w:t xml:space="preserve">Dailey, H. (2023, December 5). </w:t>
+              </w:r>
+              <w:r>
+                <w:rPr>
+                  <w:i/>
+                  <w:iCs/>
+                  <w:noProof/>
+                </w:rPr>
+                <w:t>Taylor Swift Is Forbes’ 5th Most Powerful Woman in the World</w:t>
+              </w:r>
+              <w:r>
+                <w:rPr>
+                  <w:noProof/>
+                </w:rPr>
+                <w:t>. Retrieved from Billboard.com: https://www.billboard.com/music/music-news/taylor-swift-most-powerful-woman-in-the-world-2023-list-1235534184/</w:t>
+              </w:r>
+            </w:p>
+            <w:p>
+              <w:pPr>
+                <w:pStyle w:val="Bibliography"/>
+                <w:ind w:left="720" w:hanging="720"/>
+                <w:rPr>
+                  <w:noProof/>
+                </w:rPr>
+              </w:pPr>
+              <w:r>
+                <w:rPr>
+                  <w:noProof/>
+                </w:rPr>
+                <w:t xml:space="preserve">Ellis, C. (2021, August 24). </w:t>
+              </w:r>
+              <w:r>
+                <w:rPr>
+                  <w:i/>
+                  <w:iCs/>
+                  <w:noProof/>
+                </w:rPr>
+                <w:t>Random Forest Overfitting</w:t>
+              </w:r>
+              <w:r>
+                <w:rPr>
+                  <w:noProof/>
+                </w:rPr>
+                <w:t>. Retrieved from Crunching the Data: https://crunchingthedata.com/random-forest-overfitting/#:~:text=In%20general%2C%20random%20forests%20are,subsets%20of%20the%20training%20data.</w:t>
+              </w:r>
+            </w:p>
+            <w:p>
+              <w:pPr>
+                <w:pStyle w:val="Bibliography"/>
+                <w:ind w:left="720" w:hanging="720"/>
+                <w:rPr>
+                  <w:noProof/>
+                </w:rPr>
+              </w:pPr>
+              <w:r>
+                <w:rPr>
+                  <w:noProof/>
+                </w:rPr>
+                <w:t xml:space="preserve">Explorium. (2023, August 6). </w:t>
+              </w:r>
+              <w:r>
+                <w:rPr>
+                  <w:i/>
+                  <w:iCs/>
+                  <w:noProof/>
+                </w:rPr>
+                <w:t>The Complete Guide to Decision Tree Analysis</w:t>
+              </w:r>
+              <w:r>
+                <w:rPr>
+                  <w:noProof/>
+                </w:rPr>
+                <w:t>. Retrieved from Explorium: https://www.explorium.ai/blog/machine-learning/the-complete-guide-to-decision-trees/#:~:text=The%20biggest%20issue%20of%20decision,it%20loses%20its%20generalization%20capabilities.</w:t>
+              </w:r>
+            </w:p>
+            <w:p>
+              <w:pPr>
+                <w:pStyle w:val="Bibliography"/>
+                <w:ind w:left="720" w:hanging="720"/>
+                <w:rPr>
+                  <w:noProof/>
+                </w:rPr>
+              </w:pPr>
+              <w:r>
+                <w:rPr>
+                  <w:noProof/>
+                </w:rPr>
+                <w:t xml:space="preserve">Gaines, C. (2023, September 17). </w:t>
+              </w:r>
+              <w:r>
+                <w:rPr>
+                  <w:i/>
+                  <w:iCs/>
+                  <w:noProof/>
+                </w:rPr>
+                <w:t>Taylor Swift helped lift the US economy this summer with her Eras Tour</w:t>
+              </w:r>
+              <w:r>
+                <w:rPr>
+                  <w:noProof/>
+                </w:rPr>
+                <w:t>. Retrieved from BusinessInsider: https://www.businessinsider.com/taylor-swift-eras-tour-helped-us-economy-2023-9?r=US&amp;IR=T</w:t>
+              </w:r>
+            </w:p>
+            <w:p>
+              <w:pPr>
+                <w:pStyle w:val="Bibliography"/>
+                <w:ind w:left="720" w:hanging="720"/>
+                <w:rPr>
+                  <w:noProof/>
+                </w:rPr>
+              </w:pPr>
+              <w:r>
+                <w:rPr>
+                  <w:noProof/>
+                </w:rPr>
+                <w:t xml:space="preserve">Harrison, O. (2018, September 10). </w:t>
+              </w:r>
+              <w:r>
+                <w:rPr>
+                  <w:i/>
+                  <w:iCs/>
+                  <w:noProof/>
+                </w:rPr>
+                <w:t>Machine Learning Basics with the K-Nearest Neighbors Algorithm</w:t>
+              </w:r>
+              <w:r>
+                <w:rPr>
+                  <w:noProof/>
+                </w:rPr>
+                <w:t>. Retrieved from Medium: Towards Data Science: https://towardsdatascience.com/machine-learning-basics-with-the-k-nearest-neighbors-algorithm-6a6e71d01761</w:t>
+              </w:r>
+            </w:p>
+            <w:p>
+              <w:pPr>
+                <w:pStyle w:val="Bibliography"/>
+                <w:ind w:left="720" w:hanging="720"/>
+                <w:rPr>
+                  <w:noProof/>
+                </w:rPr>
+              </w:pPr>
+              <w:r>
+                <w:rPr>
+                  <w:noProof/>
+                </w:rPr>
+                <w:t xml:space="preserve">Hu, L.-Y., Huang, M.-W., Ke, S.-W., &amp; Tsai, C.-F. (2016). The distance function effect on k-nearest neighbor classification for medical datasets. </w:t>
+              </w:r>
+              <w:r>
+                <w:rPr>
+                  <w:i/>
+                  <w:iCs/>
+                  <w:noProof/>
+                </w:rPr>
+                <w:t>Springerplus</w:t>
+              </w:r>
+              <w:r>
+                <w:rPr>
+                  <w:noProof/>
+                </w:rPr>
+                <w:t>.</w:t>
+              </w:r>
+            </w:p>
+            <w:p>
+              <w:pPr>
+                <w:pStyle w:val="Bibliography"/>
+                <w:ind w:left="720" w:hanging="720"/>
+                <w:rPr>
+                  <w:noProof/>
+                </w:rPr>
+              </w:pPr>
+              <w:r>
+                <w:rPr>
+                  <w:noProof/>
+                </w:rPr>
+                <w:t xml:space="preserve">Hudgins, K. (2023). </w:t>
+              </w:r>
+              <w:r>
+                <w:rPr>
+                  <w:i/>
+                  <w:iCs/>
+                  <w:noProof/>
+                </w:rPr>
+                <w:t>How Taylor Swift Masterminded Global Success, Explained by SOMD Experts</w:t>
+              </w:r>
+              <w:r>
+                <w:rPr>
+                  <w:noProof/>
+                </w:rPr>
+                <w:t>. Retrieved from University of Oregon School of Music and Dance: https://musicanddance.uoregon.edu/TaylorSwift</w:t>
+              </w:r>
+            </w:p>
+            <w:p>
+              <w:pPr>
+                <w:pStyle w:val="Bibliography"/>
+                <w:ind w:left="720" w:hanging="720"/>
+                <w:rPr>
+                  <w:noProof/>
+                </w:rPr>
+              </w:pPr>
+              <w:r>
+                <w:rPr>
+                  <w:noProof/>
+                </w:rPr>
+                <w:t xml:space="preserve">Jain, V. (2022, January 31). </w:t>
+              </w:r>
+              <w:r>
+                <w:rPr>
+                  <w:i/>
+                  <w:iCs/>
+                  <w:noProof/>
+                </w:rPr>
+                <w:t>Introduction to KNN Algorithms</w:t>
+              </w:r>
+              <w:r>
+                <w:rPr>
+                  <w:noProof/>
+                </w:rPr>
+                <w:t>. Retrieved from Analytics Vidhya: https://www.analyticsvidhya.com/blog/2022/01/introduction-to-knn-algorithms/</w:t>
+              </w:r>
+            </w:p>
+            <w:p>
+              <w:pPr>
+                <w:pStyle w:val="Bibliography"/>
+                <w:ind w:left="720" w:hanging="720"/>
+                <w:rPr>
+                  <w:noProof/>
+                </w:rPr>
+              </w:pPr>
+              <w:r>
+                <w:rPr>
+                  <w:noProof/>
+                </w:rPr>
+                <w:t xml:space="preserve">Kanstrén, T. (2020, September 11). </w:t>
+              </w:r>
+              <w:r>
+                <w:rPr>
+                  <w:i/>
+                  <w:iCs/>
+                  <w:noProof/>
+                </w:rPr>
+                <w:t>A Look at Precision, Recall, and F1-Score</w:t>
+              </w:r>
+              <w:r>
+                <w:rPr>
+                  <w:noProof/>
+                </w:rPr>
+                <w:t>. Retrieved from Medium: Towards Data Science: https://towardsdatascience.com/a-look-at-precision-recall-and-f1-score-36b5fd0dd3ec</w:t>
+              </w:r>
+            </w:p>
+            <w:p>
+              <w:pPr>
+                <w:pStyle w:val="Bibliography"/>
+                <w:ind w:left="720" w:hanging="720"/>
+                <w:rPr>
+                  <w:noProof/>
+                </w:rPr>
+              </w:pPr>
+              <w:r>
+                <w:rPr>
+                  <w:noProof/>
+                </w:rPr>
+                <w:t xml:space="preserve">Kundu, R. (2022, September 13). </w:t>
+              </w:r>
+              <w:r>
+                <w:rPr>
+                  <w:i/>
+                  <w:iCs/>
+                  <w:noProof/>
+                </w:rPr>
+                <w:t>Confusion Matrix: How To Use It &amp; Interpret Results [Examples]</w:t>
+              </w:r>
+              <w:r>
+                <w:rPr>
+                  <w:noProof/>
+                </w:rPr>
+                <w:t>. Retrieved from V7 Labs: https://www.v7labs.com/blog/confusion-matrix-guide</w:t>
+              </w:r>
+            </w:p>
+            <w:p>
+              <w:pPr>
+                <w:pStyle w:val="Bibliography"/>
+                <w:ind w:left="720" w:hanging="720"/>
+                <w:rPr>
+                  <w:noProof/>
+                </w:rPr>
+              </w:pPr>
+              <w:r>
+                <w:rPr>
+                  <w:noProof/>
+                </w:rPr>
+                <w:t xml:space="preserve">Maheshwari, H. (2021, October 13). </w:t>
+              </w:r>
+              <w:r>
+                <w:rPr>
+                  <w:i/>
+                  <w:iCs/>
+                  <w:noProof/>
+                </w:rPr>
+                <w:t>How to decide the perfect distance metric for your machine learning model</w:t>
+              </w:r>
+              <w:r>
+                <w:rPr>
+                  <w:noProof/>
+                </w:rPr>
+                <w:t>. Retrieved from Medium: Towards Data Science.</w:t>
+              </w:r>
+            </w:p>
+            <w:p>
+              <w:pPr>
+                <w:pStyle w:val="Bibliography"/>
+                <w:ind w:left="720" w:hanging="720"/>
+                <w:rPr>
+                  <w:noProof/>
+                </w:rPr>
+              </w:pPr>
+              <w:r>
+                <w:rPr>
+                  <w:noProof/>
+                </w:rPr>
+                <w:t xml:space="preserve">MojoCode. (2020, July 30). </w:t>
+              </w:r>
+              <w:r>
+                <w:rPr>
+                  <w:i/>
+                  <w:iCs/>
+                  <w:noProof/>
+                </w:rPr>
+                <w:t>Naive Bayes Classifier From Scratch</w:t>
+              </w:r>
+              <w:r>
+                <w:rPr>
+                  <w:noProof/>
+                </w:rPr>
+                <w:t>. Retrieved from MojoCode: https://jayellwolfe.github.io/2020-07-30-Naive-Bayes-From-Scratch/</w:t>
+              </w:r>
+            </w:p>
+            <w:p>
+              <w:pPr>
+                <w:pStyle w:val="Bibliography"/>
+                <w:ind w:left="720" w:hanging="720"/>
+                <w:rPr>
+                  <w:noProof/>
+                </w:rPr>
+              </w:pPr>
+              <w:r>
+                <w:rPr>
+                  <w:noProof/>
+                </w:rPr>
+                <w:t xml:space="preserve">Mu, X. (2023). Implementation of Music Genre Classifier Using KNN Algorithm. </w:t>
+              </w:r>
+              <w:r>
+                <w:rPr>
+                  <w:i/>
+                  <w:iCs/>
+                  <w:noProof/>
+                </w:rPr>
+                <w:t>Highlights in Science, Engineering and Technology</w:t>
+              </w:r>
+              <w:r>
+                <w:rPr>
+                  <w:noProof/>
+                </w:rPr>
+                <w:t>, 149-154.</w:t>
+              </w:r>
+            </w:p>
+            <w:p>
+              <w:pPr>
+                <w:pStyle w:val="Bibliography"/>
+                <w:ind w:left="720" w:hanging="720"/>
+                <w:rPr>
+                  <w:noProof/>
+                </w:rPr>
+              </w:pPr>
+              <w:r>
+                <w:rPr>
+                  <w:noProof/>
+                </w:rPr>
+                <w:t xml:space="preserve">Murphy, K. P. (2012). </w:t>
+              </w:r>
+              <w:r>
+                <w:rPr>
+                  <w:i/>
+                  <w:iCs/>
+                  <w:noProof/>
+                </w:rPr>
+                <w:t>Machine Learning: A Probabilistic Perspective.</w:t>
+              </w:r>
+              <w:r>
+                <w:rPr>
+                  <w:noProof/>
+                </w:rPr>
+                <w:t xml:space="preserve"> Cambridge, Massachusetts: MIT Press.</w:t>
+              </w:r>
+            </w:p>
+            <w:p>
+              <w:pPr>
+                <w:pStyle w:val="Bibliography"/>
+                <w:ind w:left="720" w:hanging="720"/>
+                <w:rPr>
+                  <w:noProof/>
+                </w:rPr>
+              </w:pPr>
+              <w:r>
+                <w:rPr>
+                  <w:noProof/>
+                </w:rPr>
+                <w:lastRenderedPageBreak/>
+                <w:t xml:space="preserve">Ndou, N., Ritesh, A., &amp; Jadhav, A. (2021). Music Genre Classification: A Review of Deep-Learning and Traditional Machine-Learning Approaches. </w:t>
+              </w:r>
+              <w:r>
+                <w:rPr>
+                  <w:i/>
+                  <w:iCs/>
+                  <w:noProof/>
+                </w:rPr>
+                <w:t>IEEE International IOT, Electronics and Mechatronics Conference (IEMTRONICS)</w:t>
+              </w:r>
+              <w:r>
+                <w:rPr>
+                  <w:noProof/>
+                </w:rPr>
+                <w:t xml:space="preserve"> (pp. 1-6). Toronto, Canada: IEEE.</w:t>
+              </w:r>
+            </w:p>
+            <w:p>
+              <w:pPr>
+                <w:pStyle w:val="Bibliography"/>
+                <w:ind w:left="720" w:hanging="720"/>
+                <w:rPr>
+                  <w:noProof/>
+                </w:rPr>
+              </w:pPr>
+              <w:r>
+                <w:rPr>
+                  <w:noProof/>
+                </w:rPr>
+                <w:t xml:space="preserve">Pagan, M., Zarlis, M., &amp; Candra, A. (2023). Investigating the impact of data scaling on the k-nearest neighbor algorithm. </w:t>
+              </w:r>
+              <w:r>
+                <w:rPr>
+                  <w:i/>
+                  <w:iCs/>
+                  <w:noProof/>
+                </w:rPr>
+                <w:t>Computer Science and Information Technologies</w:t>
+              </w:r>
+              <w:r>
+                <w:rPr>
+                  <w:noProof/>
+                </w:rPr>
+                <w:t>, 135-142.</w:t>
+              </w:r>
+            </w:p>
+            <w:p>
+              <w:pPr>
+                <w:pStyle w:val="Bibliography"/>
+                <w:ind w:left="720" w:hanging="720"/>
+                <w:rPr>
+                  <w:noProof/>
+                </w:rPr>
+              </w:pPr>
+              <w:r>
+                <w:rPr>
+                  <w:noProof/>
+                </w:rPr>
+                <w:t xml:space="preserve">Patidar, P. (2023, March 1). </w:t>
+              </w:r>
+              <w:r>
+                <w:rPr>
+                  <w:i/>
+                  <w:iCs/>
+                  <w:noProof/>
+                </w:rPr>
+                <w:t>Classification using Gaussian Naive Bayes from scratch</w:t>
+              </w:r>
+              <w:r>
+                <w:rPr>
+                  <w:noProof/>
+                </w:rPr>
+                <w:t>. Retrieved from Medium: Level Up Coding: https://levelup.gitconnected.com/classification-using-gaussian-naive-bayes-from-scratch-6b8ebe830266</w:t>
+              </w:r>
+            </w:p>
+            <w:p>
+              <w:pPr>
+                <w:pStyle w:val="Bibliography"/>
+                <w:ind w:left="720" w:hanging="720"/>
+                <w:rPr>
+                  <w:noProof/>
+                </w:rPr>
+              </w:pPr>
+              <w:r>
+                <w:rPr>
+                  <w:noProof/>
+                </w:rPr>
+                <w:t xml:space="preserve">Prasath, S. V., Alfeilat, H. A., Hassanat, A. B., Lasassmeh, O., Tarawneh, A. S., Alhasanat, M. B., &amp; Salman, H. S. (2019). Effects of Distance Measure Choice on KNN Classifier Performance - A Review. </w:t>
+              </w:r>
+              <w:r>
+                <w:rPr>
+                  <w:i/>
+                  <w:iCs/>
+                  <w:noProof/>
+                </w:rPr>
+                <w:t>Big Data</w:t>
+              </w:r>
+              <w:r>
+                <w:rPr>
+                  <w:noProof/>
+                </w:rPr>
+                <w:t>, 221-248.</w:t>
+              </w:r>
+            </w:p>
+            <w:p>
+              <w:pPr>
+                <w:pStyle w:val="Bibliography"/>
+                <w:ind w:left="720" w:hanging="720"/>
+                <w:rPr>
+                  <w:noProof/>
+                </w:rPr>
+              </w:pPr>
+              <w:r>
+                <w:rPr>
+                  <w:noProof/>
+                </w:rPr>
+                <w:t xml:space="preserve">Pykes, K. (2020, September 10). </w:t>
+              </w:r>
+              <w:r>
+                <w:rPr>
+                  <w:i/>
+                  <w:iCs/>
+                  <w:noProof/>
+                </w:rPr>
+                <w:t>Oversampling and Undersampling</w:t>
+              </w:r>
+              <w:r>
+                <w:rPr>
+                  <w:noProof/>
+                </w:rPr>
+                <w:t>. Retrieved from Medium: Towards Data Science: https://towardsdatascience.com/oversampling-and-undersampling-5e2bbaf56dcf#:~:text=In%20other%20words%2C%20Both%20oversampling,taken%20(Source%3A%20Wikipedia).</w:t>
+              </w:r>
+            </w:p>
+            <w:p>
+              <w:pPr>
+                <w:pStyle w:val="Bibliography"/>
+                <w:ind w:left="720" w:hanging="720"/>
+                <w:rPr>
+                  <w:noProof/>
+                </w:rPr>
+              </w:pPr>
+              <w:r>
+                <w:rPr>
+                  <w:noProof/>
+                </w:rPr>
+                <w:t xml:space="preserve">Rutter, B. (2021, February 27). </w:t>
+              </w:r>
+              <w:r>
+                <w:rPr>
+                  <w:i/>
+                  <w:iCs/>
+                  <w:noProof/>
+                </w:rPr>
+                <w:t>Naive Bayes, Song Lyrics and Genre</w:t>
+              </w:r>
+              <w:r>
+                <w:rPr>
+                  <w:noProof/>
+                </w:rPr>
+                <w:t>. Retrieved from Medium: Towards Data Science: https://towardsdatascience.com/i-built-a-naive-bayes-model-to-predict-genre-from-song-lyrics-and-it-went-ok-ish-639af0b0a078</w:t>
+              </w:r>
+            </w:p>
+            <w:p>
+              <w:pPr>
+                <w:pStyle w:val="Bibliography"/>
+                <w:ind w:left="720" w:hanging="720"/>
+                <w:rPr>
+                  <w:noProof/>
+                </w:rPr>
+              </w:pPr>
+              <w:r>
+                <w:rPr>
+                  <w:noProof/>
+                </w:rPr>
+                <w:t xml:space="preserve">Saini, A. (2022, August 26). </w:t>
+              </w:r>
+              <w:r>
+                <w:rPr>
+                  <w:i/>
+                  <w:iCs/>
+                  <w:noProof/>
+                </w:rPr>
+                <w:t>An Introduction to Random Forest Algorithm for beginners</w:t>
+              </w:r>
+              <w:r>
+                <w:rPr>
+                  <w:noProof/>
+                </w:rPr>
+                <w:t>. Retrieved from Analytics Vidhya: https://www.analyticsvidhya.com/blog/2021/10/an-introduction-to-random-forest-algorithm-for-beginners/</w:t>
+              </w:r>
+            </w:p>
+            <w:p>
+              <w:pPr>
+                <w:pStyle w:val="Bibliography"/>
+                <w:ind w:left="720" w:hanging="720"/>
+                <w:rPr>
+                  <w:noProof/>
+                </w:rPr>
+              </w:pPr>
+              <w:r>
+                <w:rPr>
+                  <w:noProof/>
+                </w:rPr>
+                <w:t xml:space="preserve">Saini, A. (2023, September 13). </w:t>
+              </w:r>
+              <w:r>
+                <w:rPr>
+                  <w:i/>
+                  <w:iCs/>
+                  <w:noProof/>
+                </w:rPr>
+                <w:t>Decision Tree Algorithm – A Complete Guide</w:t>
+              </w:r>
+              <w:r>
+                <w:rPr>
+                  <w:noProof/>
+                </w:rPr>
+                <w:t>. Retrieved from Analytics Vidhya: https://www.analyticsvidhya.com/blog/2021/08/decision-tree-algorithm/#What_is_a_Decision_Tree</w:t>
+              </w:r>
+            </w:p>
+            <w:p>
+              <w:pPr>
+                <w:pStyle w:val="Bibliography"/>
+                <w:ind w:left="720" w:hanging="720"/>
+                <w:rPr>
+                  <w:noProof/>
+                </w:rPr>
+              </w:pPr>
+              <w:r>
+                <w:rPr>
+                  <w:noProof/>
+                </w:rPr>
+                <w:t xml:space="preserve">Saini, B. (2020, September 29). </w:t>
+              </w:r>
+              <w:r>
+                <w:rPr>
+                  <w:i/>
+                  <w:iCs/>
+                  <w:noProof/>
+                </w:rPr>
+                <w:t>Hyperparameter Tuning of Decision Tree Classifier Using GridSearchCV</w:t>
+              </w:r>
+              <w:r>
+                <w:rPr>
+                  <w:noProof/>
+                </w:rPr>
+                <w:t>. Retrieved from PlainEnglish.io: https://plainenglish.io/blog/hyperparameter-tuning-of-decision-tree-classifier-using-gridsearchcv-2a6ebcaffeda#how-does-it-work</w:t>
+              </w:r>
+            </w:p>
+            <w:p>
+              <w:pPr>
+                <w:pStyle w:val="Bibliography"/>
+                <w:ind w:left="720" w:hanging="720"/>
+                <w:rPr>
+                  <w:noProof/>
+                </w:rPr>
+              </w:pPr>
+              <w:r>
+                <w:rPr>
+                  <w:noProof/>
+                </w:rPr>
+                <w:t xml:space="preserve">Sianipar, A. (2019, July 25). </w:t>
+              </w:r>
+              <w:r>
+                <w:rPr>
+                  <w:i/>
+                  <w:iCs/>
+                  <w:noProof/>
+                </w:rPr>
+                <w:t>Predicting a Song’s Genre Using Natural Language Processing</w:t>
+              </w:r>
+              <w:r>
+                <w:rPr>
+                  <w:noProof/>
+                </w:rPr>
+                <w:t>. Retrieved from Medium: Better Programming: https://betterprogramming.pub/predicting-a-songs-genre-using-natural-language-processing-7b354ed5bd80</w:t>
+              </w:r>
+            </w:p>
+            <w:p>
+              <w:pPr>
+                <w:pStyle w:val="Bibliography"/>
+                <w:ind w:left="720" w:hanging="720"/>
+                <w:rPr>
+                  <w:noProof/>
+                </w:rPr>
+              </w:pPr>
+              <w:r>
+                <w:rPr>
+                  <w:noProof/>
+                </w:rPr>
+                <w:t xml:space="preserve">Siddique, A. (2023, May 3). </w:t>
+              </w:r>
+              <w:r>
+                <w:rPr>
+                  <w:i/>
+                  <w:iCs/>
+                  <w:noProof/>
+                </w:rPr>
+                <w:t>Exploring KNN with Different Distance Metrics</w:t>
+              </w:r>
+              <w:r>
+                <w:rPr>
+                  <w:noProof/>
+                </w:rPr>
+                <w:t>. Retrieved from Medium: Dev Genius: https://blog.devgenius.io/exploring-knn-with-different-distance-metrics-85aea1e8299#:~:text=In%20conclusion%2C%20the%20best%20KNN,0.982456%20with%20k%3D11%20neighbors</w:t>
+              </w:r>
+            </w:p>
+            <w:p>
+              <w:pPr>
+                <w:pStyle w:val="Bibliography"/>
+                <w:ind w:left="720" w:hanging="720"/>
+                <w:rPr>
+                  <w:noProof/>
+                </w:rPr>
+              </w:pPr>
+              <w:r>
+                <w:rPr>
+                  <w:noProof/>
+                </w:rPr>
+                <w:t xml:space="preserve">Singh, D., &amp; Singh, B. (2020). Investigating the impact of data normalization on classification. </w:t>
+              </w:r>
+              <w:r>
+                <w:rPr>
+                  <w:i/>
+                  <w:iCs/>
+                  <w:noProof/>
+                </w:rPr>
+                <w:t>Applied Soft Computing Journal</w:t>
+              </w:r>
+              <w:r>
+                <w:rPr>
+                  <w:noProof/>
+                </w:rPr>
+                <w:t>, 1-23.</w:t>
+              </w:r>
+            </w:p>
+            <w:p>
+              <w:pPr>
+                <w:pStyle w:val="Bibliography"/>
+                <w:ind w:left="720" w:hanging="720"/>
+                <w:rPr>
+                  <w:noProof/>
+                </w:rPr>
+              </w:pPr>
+              <w:r>
+                <w:rPr>
+                  <w:noProof/>
+                </w:rPr>
+                <w:t xml:space="preserve">Soria, D., Garibaldi, J. M., Ambrogi, F., &amp; Biganzoli, E. M. (2011). A ‘non-parametric’ version of the naive Bayes classifier. </w:t>
+              </w:r>
+              <w:r>
+                <w:rPr>
+                  <w:i/>
+                  <w:iCs/>
+                  <w:noProof/>
+                </w:rPr>
+                <w:t>Knowledge-Based Systems</w:t>
+              </w:r>
+              <w:r>
+                <w:rPr>
+                  <w:noProof/>
+                </w:rPr>
+                <w:t>, 775-784.</w:t>
+              </w:r>
+            </w:p>
+            <w:p>
+              <w:pPr>
+                <w:pStyle w:val="Bibliography"/>
+                <w:ind w:left="720" w:hanging="720"/>
+                <w:rPr>
+                  <w:noProof/>
+                </w:rPr>
+              </w:pPr>
+              <w:r>
+                <w:rPr>
+                  <w:noProof/>
+                </w:rPr>
+                <w:t xml:space="preserve">Takahashi, K. (2016, January 6). </w:t>
+              </w:r>
+              <w:r>
+                <w:rPr>
+                  <w:i/>
+                  <w:iCs/>
+                  <w:noProof/>
+                </w:rPr>
+                <w:t>K-Nearest Neighbor from Scratch in Python</w:t>
+              </w:r>
+              <w:r>
+                <w:rPr>
+                  <w:noProof/>
+                </w:rPr>
+                <w:t>. Retrieved from Kenzo's Blog: https://kenzotakahashi.github.io/k-nearest-neighbor-from-scratch-in-python.html</w:t>
+              </w:r>
+            </w:p>
+            <w:p>
+              <w:pPr>
+                <w:pStyle w:val="Bibliography"/>
+                <w:ind w:left="720" w:hanging="720"/>
+                <w:rPr>
+                  <w:noProof/>
+                </w:rPr>
+              </w:pPr>
+              <w:r>
+                <w:rPr>
+                  <w:noProof/>
+                </w:rPr>
+                <w:lastRenderedPageBreak/>
+                <w:t xml:space="preserve">Thomas, N. (2020, May 9). </w:t>
+              </w:r>
+              <w:r>
+                <w:rPr>
+                  <w:i/>
+                  <w:iCs/>
+                  <w:noProof/>
+                </w:rPr>
+                <w:t>Using k-nearest neighbours to predict the genre of Spotify tracks</w:t>
+              </w:r>
+              <w:r>
+                <w:rPr>
+                  <w:noProof/>
+                </w:rPr>
+                <w:t>. Retrieved from Medium: Towards Data Science: https://towardsdatascience.com/using-k-nearest-neighbours-to-predict-the-genre-of-spotify-tracks-796bbbad619f</w:t>
+              </w:r>
+            </w:p>
+            <w:p>
+              <w:pPr>
+                <w:pStyle w:val="Bibliography"/>
+                <w:ind w:left="720" w:hanging="720"/>
+                <w:rPr>
+                  <w:noProof/>
+                </w:rPr>
+              </w:pPr>
+              <w:r>
+                <w:rPr>
+                  <w:noProof/>
+                </w:rPr>
+                <w:t xml:space="preserve">Uddin, M. F. (2019). Addressing Accuracy Paradox Using Enhanched. </w:t>
+              </w:r>
+              <w:r>
+                <w:rPr>
+                  <w:i/>
+                  <w:iCs/>
+                  <w:noProof/>
+                </w:rPr>
+                <w:t>2019 Sixth HCT Information Technology Trends (ITT)</w:t>
+              </w:r>
+              <w:r>
+                <w:rPr>
+                  <w:noProof/>
+                </w:rPr>
+                <w:t xml:space="preserve"> (pp. 319-324). Ras Al Khaimah, United Arab Emirates: IEEE.</w:t>
+              </w:r>
+            </w:p>
+            <w:p>
+              <w:r>
+                <w:rPr>
+                  <w:b/>
+                  <w:bCs/>
+                  <w:noProof/>
+                </w:rPr>
+                <w:fldChar w:fldCharType="end"/>
+              </w:r>
+            </w:p>
+          </w:sdtContent>
+        </w:sdt>
+      </w:sdtContent>
+    </w:sdt>
+    <w:p/>
     <w:p>
       <w:pPr>
         <w:rPr>
@@ -13164,6 +14052,7 @@
   <w:style w:type="character" w:default="1" w:styleId="DefaultParagraphFont">
     <w:name w:val="Default Paragraph Font"/>
     <w:uiPriority w:val="1"/>
+    <w:semiHidden/>
     <w:unhideWhenUsed/>
   </w:style>
   <w:style w:type="table" w:default="1" w:styleId="TableNormal">
@@ -13339,6 +14228,14 @@
       <w:i/>
       <w:iCs/>
     </w:rPr>
+  </w:style>
+  <w:style w:type="paragraph" w:styleId="Bibliography">
+    <w:name w:val="Bibliography"/>
+    <w:basedOn w:val="Normal"/>
+    <w:next w:val="Normal"/>
+    <w:uiPriority w:val="37"/>
+    <w:unhideWhenUsed/>
+    <w:rsid w:val="00507E86"/>
   </w:style>
 </w:styles>
 </file>

</xml_diff>